<commit_message>
Merge nodes if param placeholder is splitted
</commit_message>
<xml_diff>
--- a/test-data/user.template.docx
+++ b/test-data/user.template.docx
@@ -207,7 +207,7 @@
         <w:pStyle w:val="Normal"/>
         <w:numPr>
           <w:ilvl w:val="0"/>
-          <w:numId w:val="2"/>
+          <w:numId w:val="1"/>
         </w:numPr>
         <w:rPr>
           <w:sz w:val="30"/>
@@ -266,7 +266,7 @@
         </w:tblBorders>
         <w:tblCellMar>
           <w:top w:w="55" w:type="dxa"/>
-          <w:left w:w="54" w:type="dxa"/>
+          <w:left w:w="50" w:type="dxa"/>
           <w:bottom w:w="55" w:type="dxa"/>
           <w:right w:w="55" w:type="dxa"/>
         </w:tblCellMar>
@@ -288,9 +288,6 @@
               <w:insideH w:val="single" w:sz="2" w:space="0" w:color="000000"/>
             </w:tcBorders>
             <w:shd w:fill="EEEEEE" w:val="clear"/>
-            <w:tcMar>
-              <w:left w:w="54" w:type="dxa"/>
-            </w:tcMar>
           </w:tcPr>
           <w:p>
             <w:pPr>
@@ -319,9 +316,6 @@
               <w:insideH w:val="single" w:sz="2" w:space="0" w:color="000000"/>
             </w:tcBorders>
             <w:shd w:fill="EEEEEE" w:val="clear"/>
-            <w:tcMar>
-              <w:left w:w="54" w:type="dxa"/>
-            </w:tcMar>
           </w:tcPr>
           <w:p>
             <w:pPr>
@@ -352,9 +346,6 @@
               <w:insideV w:val="single" w:sz="2" w:space="0" w:color="000000"/>
             </w:tcBorders>
             <w:shd w:fill="EEEEEE" w:val="clear"/>
-            <w:tcMar>
-              <w:left w:w="54" w:type="dxa"/>
-            </w:tcMar>
           </w:tcPr>
           <w:p>
             <w:pPr>
@@ -379,14 +370,12 @@
           <w:tcPr>
             <w:tcW w:w="3212" w:type="dxa"/>
             <w:tcBorders>
+              <w:top w:val="single" w:sz="2" w:space="0" w:color="000000"/>
               <w:left w:val="single" w:sz="2" w:space="0" w:color="000000"/>
               <w:bottom w:val="single" w:sz="2" w:space="0" w:color="000000"/>
               <w:insideH w:val="single" w:sz="2" w:space="0" w:color="000000"/>
             </w:tcBorders>
             <w:shd w:fill="auto" w:val="clear"/>
-            <w:tcMar>
-              <w:left w:w="54" w:type="dxa"/>
-            </w:tcMar>
           </w:tcPr>
           <w:p>
             <w:pPr>
@@ -414,14 +403,12 @@
           <w:tcPr>
             <w:tcW w:w="3213" w:type="dxa"/>
             <w:tcBorders>
+              <w:top w:val="single" w:sz="2" w:space="0" w:color="000000"/>
               <w:left w:val="single" w:sz="2" w:space="0" w:color="000000"/>
               <w:bottom w:val="single" w:sz="2" w:space="0" w:color="000000"/>
               <w:insideH w:val="single" w:sz="2" w:space="0" w:color="000000"/>
             </w:tcBorders>
             <w:shd w:fill="auto" w:val="clear"/>
-            <w:tcMar>
-              <w:left w:w="54" w:type="dxa"/>
-            </w:tcMar>
           </w:tcPr>
           <w:p>
             <w:pPr>
@@ -444,6 +431,7 @@
           <w:tcPr>
             <w:tcW w:w="3213" w:type="dxa"/>
             <w:tcBorders>
+              <w:top w:val="single" w:sz="2" w:space="0" w:color="000000"/>
               <w:left w:val="single" w:sz="2" w:space="0" w:color="000000"/>
               <w:bottom w:val="single" w:sz="2" w:space="0" w:color="000000"/>
               <w:right w:val="single" w:sz="2" w:space="0" w:color="000000"/>
@@ -451,9 +439,6 @@
               <w:insideV w:val="single" w:sz="2" w:space="0" w:color="000000"/>
             </w:tcBorders>
             <w:shd w:fill="auto" w:val="clear"/>
-            <w:tcMar>
-              <w:left w:w="54" w:type="dxa"/>
-            </w:tcMar>
           </w:tcPr>
           <w:p>
             <w:pPr>
@@ -500,7 +485,7 @@
                 <wp:positionV relativeFrom="paragraph">
                   <wp:posOffset>200025</wp:posOffset>
                 </wp:positionV>
-                <wp:extent cx="229235" cy="229235"/>
+                <wp:extent cx="230505" cy="230505"/>
                 <wp:effectExtent l="0" t="0" r="0" b="0"/>
                 <wp:wrapNone/>
                 <wp:docPr id="1" name="Shape1"/>
@@ -511,7 +496,7 @@
                       <wps:spPr>
                         <a:xfrm>
                           <a:off x="0" y="0"/>
-                          <a:ext cx="228600" cy="228600"/>
+                          <a:ext cx="230040" cy="230040"/>
                         </a:xfrm>
                         <a:custGeom>
                           <a:avLst/>
@@ -580,53 +565,7 @@
             </w:drawing>
           </mc:Choice>
           <mc:Fallback>
-            <w:pict>
-              <v:shapetype id="shapetype_12" coordsize="21600,21600" o:spt="12" adj="4125" path="m@9@13l@24@27l10800,l@25@27l@12@13l@26@28l@11@14l10800@29l@10@14l@23@28xe">
-                <v:stroke joinstyle="miter"/>
-                <v:formulas>
-                  <v:f eqn="val #0"/>
-                  <v:f eqn="prod 1 22712 2"/>
-                  <v:f eqn="prod 1 23880 2"/>
-                  <v:f eqn="sumangle 0 18 0"/>
-                  <v:f eqn="cos @1 @3"/>
-                  <v:f eqn="sumangle 0 306 0"/>
-                  <v:f eqn="cos @1 @5"/>
-                  <v:f eqn="sin @2 @3"/>
-                  <v:f eqn="sin @2 @5"/>
-                  <v:f eqn="sum 10800 0 @4"/>
-                  <v:f eqn="sum 10800 0 @6"/>
-                  <v:f eqn="sum 10800 @6 0"/>
-                  <v:f eqn="sum 10800 @4 0"/>
-                  <v:f eqn="sum @2 0 @7"/>
-                  <v:f eqn="sum @2 0 @8"/>
-                  <v:f eqn="prod @1 @0 10800"/>
-                  <v:f eqn="prod @2 @0 10800"/>
-                  <v:f eqn="sumangle 0 342 0"/>
-                  <v:f eqn="cos @15 @17"/>
-                  <v:f eqn="sumangle 0 54 0"/>
-                  <v:f eqn="cos @15 @19"/>
-                  <v:f eqn="sin @16 @19"/>
-                  <v:f eqn="sin @16 @17"/>
-                  <v:f eqn="sum 10800 0 @18"/>
-                  <v:f eqn="sum 10800 0 @20"/>
-                  <v:f eqn="sum 10800 @20 0"/>
-                  <v:f eqn="sum 10800 @18 0"/>
-                  <v:f eqn="sum @2 0 @21"/>
-                  <v:f eqn="sum @2 0 @22"/>
-                  <v:f eqn="sum @2 @16 0"/>
-                  <v:f eqn="sum @2 0 @16"/>
-                </v:formulas>
-                <v:path gradientshapeok="t" o:connecttype="rect" textboxrect="@23,@27,@26,@29"/>
-                <v:handles>
-                  <v:h position="10800,@30"/>
-                </v:handles>
-              </v:shapetype>
-              <v:shape id="shape_0" ID="Shape1" fillcolor="#729fcf" stroked="t" style="position:absolute;margin-left:485.25pt;margin-top:15.75pt;width:17.95pt;height:17.95pt" type="shapetype_12">
-                <w10:wrap type="none"/>
-                <v:fill o:detectmouseclick="t" color2="#8d6030"/>
-                <v:stroke color="#3465a4" joinstyle="round" endcap="flat"/>
-              </v:shape>
-            </w:pict>
+            <w:pict/>
           </mc:Fallback>
         </mc:AlternateContent>
       </w:r>
@@ -704,6 +643,93 @@
       <w:r>
         <w:rPr/>
         <w:t>{{NotReplacable}} – this should not be replaced</w:t>
+      </w:r>
+    </w:p>
+    <w:p>
+      <w:pPr>
+        <w:pStyle w:val="ListParagraph"/>
+        <w:numPr>
+          <w:ilvl w:val="0"/>
+          <w:numId w:val="0"/>
+        </w:numPr>
+        <w:spacing w:lineRule="auto" w:line="240" w:before="0" w:after="120"/>
+        <w:ind w:left="505" w:hanging="0"/>
+        <w:contextualSpacing/>
+        <w:jc w:val="both"/>
+        <w:rPr>
+          <w:rFonts w:ascii="Arial" w:hAnsi="Arial" w:eastAsia="Times New Roman" w:cs="Arial"/>
+        </w:rPr>
+      </w:pPr>
+      <w:r>
+        <w:rPr>
+          <w:rFonts w:eastAsia="Times New Roman" w:cs="Arial" w:ascii="Arial" w:hAnsi="Arial"/>
+        </w:rPr>
+      </w:r>
+    </w:p>
+    <w:p>
+      <w:pPr>
+        <w:pStyle w:val="ListParagraph"/>
+        <w:numPr>
+          <w:ilvl w:val="0"/>
+          <w:numId w:val="2"/>
+        </w:numPr>
+        <w:spacing w:lineRule="auto" w:line="240" w:before="0" w:after="120"/>
+        <w:contextualSpacing/>
+        <w:jc w:val="both"/>
+        <w:rPr/>
+      </w:pPr>
+      <w:r>
+        <w:rPr>
+          <w:rFonts w:eastAsia="Times New Roman" w:cs="Arial" w:ascii="Arial" w:hAnsi="Arial"/>
+          <w:color w:val="auto"/>
+          <w:kern w:val="0"/>
+          <w:sz w:val="22"/>
+          <w:szCs w:val="22"/>
+          <w:lang w:val="lv-LV" w:eastAsia="en-US" w:bidi="ar-SA"/>
+        </w:rPr>
+        <w:t>{{</w:t>
+      </w:r>
+      <w:r>
+        <w:rPr>
+          <w:rFonts w:eastAsia="Times New Roman" w:cs="Arial" w:ascii="Arial" w:hAnsi="Arial"/>
+          <w:color w:val="auto"/>
+          <w:kern w:val="0"/>
+          <w:sz w:val="22"/>
+          <w:szCs w:val="22"/>
+          <w:lang w:val="lv-LV" w:eastAsia="en-US" w:bidi="ar-SA"/>
+        </w:rPr>
+        <w:t>BrokenStyle</w:t>
+      </w:r>
+      <w:r>
+        <w:rPr>
+          <w:rFonts w:eastAsia="Times New Roman" w:cs="Arial" w:ascii="Arial" w:hAnsi="Arial"/>
+        </w:rPr>
+        <w:t>Placeholder</w:t>
+      </w:r>
+      <w:r>
+        <w:rPr>
+          <w:rFonts w:eastAsia="Times New Roman" w:cs="Arial" w:ascii="Arial" w:hAnsi="Arial"/>
+        </w:rPr>
+        <w:t>}}.</w:t>
+      </w:r>
+    </w:p>
+    <w:p>
+      <w:pPr>
+        <w:pStyle w:val="ListParagraph"/>
+        <w:numPr>
+          <w:ilvl w:val="0"/>
+          <w:numId w:val="2"/>
+        </w:numPr>
+        <w:spacing w:lineRule="auto" w:line="240" w:before="0" w:after="120"/>
+        <w:contextualSpacing/>
+        <w:jc w:val="both"/>
+        <w:rPr/>
+      </w:pPr>
+      <w:r>
+        <w:rPr>
+          <w:rFonts w:eastAsia="Times New Roman" w:cs="Arial" w:ascii="Arial" w:hAnsi="Arial"/>
+        </w:rPr>
+        <w:t>Bullet item</w:t>
       </w:r>
     </w:p>
     <w:sectPr>
@@ -713,6 +739,7 @@
       <w:pgNumType w:fmt="decimal"/>
       <w:formProt w:val="false"/>
       <w:textDirection w:val="lrTb"/>
+      <w:docGrid w:type="default" w:linePitch="100" w:charSpace="0"/>
     </w:sectPr>
   </w:body>
 </w:document>
@@ -723,6 +750,299 @@
   <w:abstractNum w:abstractNumId="1">
     <w:lvl w:ilvl="0">
       <w:start w:val="1"/>
+      <w:numFmt w:val="bullet"/>
+      <w:lvlText w:val=""/>
+      <w:lvlJc w:val="left"/>
+      <w:pPr>
+        <w:tabs>
+          <w:tab w:val="num" w:pos="720"/>
+        </w:tabs>
+        <w:ind w:left="720" w:hanging="360"/>
+      </w:pPr>
+      <w:rPr>
+        <w:rFonts w:ascii="Symbol" w:hAnsi="Symbol" w:cs="Symbol" w:hint="default"/>
+        <w:sz w:val="30"/>
+        <w:rFonts w:cs="OpenSymbol"/>
+      </w:rPr>
+    </w:lvl>
+    <w:lvl w:ilvl="1">
+      <w:start w:val="1"/>
+      <w:numFmt w:val="bullet"/>
+      <w:lvlText w:val="◦"/>
+      <w:lvlJc w:val="left"/>
+      <w:pPr>
+        <w:tabs>
+          <w:tab w:val="num" w:pos="1080"/>
+        </w:tabs>
+        <w:ind w:left="1080" w:hanging="360"/>
+      </w:pPr>
+      <w:rPr>
+        <w:rFonts w:ascii="OpenSymbol" w:hAnsi="OpenSymbol" w:cs="OpenSymbol" w:hint="default"/>
+        <w:rFonts w:cs="OpenSymbol"/>
+      </w:rPr>
+    </w:lvl>
+    <w:lvl w:ilvl="2">
+      <w:start w:val="1"/>
+      <w:numFmt w:val="bullet"/>
+      <w:lvlText w:val="▪"/>
+      <w:lvlJc w:val="left"/>
+      <w:pPr>
+        <w:tabs>
+          <w:tab w:val="num" w:pos="1440"/>
+        </w:tabs>
+        <w:ind w:left="1440" w:hanging="360"/>
+      </w:pPr>
+      <w:rPr>
+        <w:rFonts w:ascii="OpenSymbol" w:hAnsi="OpenSymbol" w:cs="OpenSymbol" w:hint="default"/>
+        <w:rFonts w:cs="OpenSymbol"/>
+      </w:rPr>
+    </w:lvl>
+    <w:lvl w:ilvl="3">
+      <w:start w:val="1"/>
+      <w:numFmt w:val="bullet"/>
+      <w:lvlText w:val=""/>
+      <w:lvlJc w:val="left"/>
+      <w:pPr>
+        <w:tabs>
+          <w:tab w:val="num" w:pos="1800"/>
+        </w:tabs>
+        <w:ind w:left="1800" w:hanging="360"/>
+      </w:pPr>
+      <w:rPr>
+        <w:rFonts w:ascii="Symbol" w:hAnsi="Symbol" w:cs="Symbol" w:hint="default"/>
+        <w:rFonts w:cs="OpenSymbol"/>
+      </w:rPr>
+    </w:lvl>
+    <w:lvl w:ilvl="4">
+      <w:start w:val="1"/>
+      <w:numFmt w:val="bullet"/>
+      <w:lvlText w:val="◦"/>
+      <w:lvlJc w:val="left"/>
+      <w:pPr>
+        <w:tabs>
+          <w:tab w:val="num" w:pos="2160"/>
+        </w:tabs>
+        <w:ind w:left="2160" w:hanging="360"/>
+      </w:pPr>
+      <w:rPr>
+        <w:rFonts w:ascii="OpenSymbol" w:hAnsi="OpenSymbol" w:cs="OpenSymbol" w:hint="default"/>
+        <w:rFonts w:cs="OpenSymbol"/>
+      </w:rPr>
+    </w:lvl>
+    <w:lvl w:ilvl="5">
+      <w:start w:val="1"/>
+      <w:numFmt w:val="bullet"/>
+      <w:lvlText w:val="▪"/>
+      <w:lvlJc w:val="left"/>
+      <w:pPr>
+        <w:tabs>
+          <w:tab w:val="num" w:pos="2520"/>
+        </w:tabs>
+        <w:ind w:left="2520" w:hanging="360"/>
+      </w:pPr>
+      <w:rPr>
+        <w:rFonts w:ascii="OpenSymbol" w:hAnsi="OpenSymbol" w:cs="OpenSymbol" w:hint="default"/>
+        <w:rFonts w:cs="OpenSymbol"/>
+      </w:rPr>
+    </w:lvl>
+    <w:lvl w:ilvl="6">
+      <w:start w:val="1"/>
+      <w:numFmt w:val="bullet"/>
+      <w:lvlText w:val=""/>
+      <w:lvlJc w:val="left"/>
+      <w:pPr>
+        <w:tabs>
+          <w:tab w:val="num" w:pos="2880"/>
+        </w:tabs>
+        <w:ind w:left="2880" w:hanging="360"/>
+      </w:pPr>
+      <w:rPr>
+        <w:rFonts w:ascii="Symbol" w:hAnsi="Symbol" w:cs="Symbol" w:hint="default"/>
+        <w:rFonts w:cs="OpenSymbol"/>
+      </w:rPr>
+    </w:lvl>
+    <w:lvl w:ilvl="7">
+      <w:start w:val="1"/>
+      <w:numFmt w:val="bullet"/>
+      <w:lvlText w:val="◦"/>
+      <w:lvlJc w:val="left"/>
+      <w:pPr>
+        <w:tabs>
+          <w:tab w:val="num" w:pos="3240"/>
+        </w:tabs>
+        <w:ind w:left="3240" w:hanging="360"/>
+      </w:pPr>
+      <w:rPr>
+        <w:rFonts w:ascii="OpenSymbol" w:hAnsi="OpenSymbol" w:cs="OpenSymbol" w:hint="default"/>
+        <w:rFonts w:cs="OpenSymbol"/>
+      </w:rPr>
+    </w:lvl>
+    <w:lvl w:ilvl="8">
+      <w:start w:val="1"/>
+      <w:numFmt w:val="bullet"/>
+      <w:lvlText w:val="▪"/>
+      <w:lvlJc w:val="left"/>
+      <w:pPr>
+        <w:tabs>
+          <w:tab w:val="num" w:pos="3600"/>
+        </w:tabs>
+        <w:ind w:left="3600" w:hanging="360"/>
+      </w:pPr>
+      <w:rPr>
+        <w:rFonts w:ascii="OpenSymbol" w:hAnsi="OpenSymbol" w:cs="OpenSymbol" w:hint="default"/>
+        <w:rFonts w:cs="OpenSymbol"/>
+      </w:rPr>
+    </w:lvl>
+  </w:abstractNum>
+  <w:abstractNum w:abstractNumId="2">
+    <w:lvl w:ilvl="0">
+      <w:start w:val="1"/>
+      <w:numFmt w:val="bullet"/>
+      <w:lvlText w:val=""/>
+      <w:lvlJc w:val="left"/>
+      <w:pPr>
+        <w:tabs>
+          <w:tab w:val="num" w:pos="205"/>
+        </w:tabs>
+        <w:ind w:left="205" w:hanging="360"/>
+      </w:pPr>
+      <w:rPr>
+        <w:rFonts w:ascii="Symbol" w:hAnsi="Symbol" w:cs="Symbol" w:hint="default"/>
+        <w:rFonts w:cs="OpenSymbol"/>
+      </w:rPr>
+    </w:lvl>
+    <w:lvl w:ilvl="1">
+      <w:start w:val="1"/>
+      <w:numFmt w:val="bullet"/>
+      <w:lvlText w:val="◦"/>
+      <w:lvlJc w:val="left"/>
+      <w:pPr>
+        <w:tabs>
+          <w:tab w:val="num" w:pos="565"/>
+        </w:tabs>
+        <w:ind w:left="565" w:hanging="360"/>
+      </w:pPr>
+      <w:rPr>
+        <w:rFonts w:ascii="OpenSymbol" w:hAnsi="OpenSymbol" w:cs="OpenSymbol" w:hint="default"/>
+        <w:rFonts w:cs="OpenSymbol"/>
+      </w:rPr>
+    </w:lvl>
+    <w:lvl w:ilvl="2">
+      <w:start w:val="1"/>
+      <w:numFmt w:val="bullet"/>
+      <w:lvlText w:val="▪"/>
+      <w:lvlJc w:val="left"/>
+      <w:pPr>
+        <w:tabs>
+          <w:tab w:val="num" w:pos="925"/>
+        </w:tabs>
+        <w:ind w:left="925" w:hanging="360"/>
+      </w:pPr>
+      <w:rPr>
+        <w:rFonts w:ascii="OpenSymbol" w:hAnsi="OpenSymbol" w:cs="OpenSymbol" w:hint="default"/>
+        <w:rFonts w:cs="OpenSymbol"/>
+      </w:rPr>
+    </w:lvl>
+    <w:lvl w:ilvl="3">
+      <w:start w:val="1"/>
+      <w:numFmt w:val="bullet"/>
+      <w:lvlText w:val=""/>
+      <w:lvlJc w:val="left"/>
+      <w:pPr>
+        <w:tabs>
+          <w:tab w:val="num" w:pos="1285"/>
+        </w:tabs>
+        <w:ind w:left="1285" w:hanging="360"/>
+      </w:pPr>
+      <w:rPr>
+        <w:rFonts w:ascii="Symbol" w:hAnsi="Symbol" w:cs="Symbol" w:hint="default"/>
+        <w:rFonts w:cs="OpenSymbol"/>
+      </w:rPr>
+    </w:lvl>
+    <w:lvl w:ilvl="4">
+      <w:start w:val="1"/>
+      <w:numFmt w:val="bullet"/>
+      <w:lvlText w:val="◦"/>
+      <w:lvlJc w:val="left"/>
+      <w:pPr>
+        <w:tabs>
+          <w:tab w:val="num" w:pos="1645"/>
+        </w:tabs>
+        <w:ind w:left="1645" w:hanging="360"/>
+      </w:pPr>
+      <w:rPr>
+        <w:rFonts w:ascii="OpenSymbol" w:hAnsi="OpenSymbol" w:cs="OpenSymbol" w:hint="default"/>
+        <w:rFonts w:cs="OpenSymbol"/>
+      </w:rPr>
+    </w:lvl>
+    <w:lvl w:ilvl="5">
+      <w:start w:val="1"/>
+      <w:numFmt w:val="bullet"/>
+      <w:lvlText w:val="▪"/>
+      <w:lvlJc w:val="left"/>
+      <w:pPr>
+        <w:tabs>
+          <w:tab w:val="num" w:pos="2005"/>
+        </w:tabs>
+        <w:ind w:left="2005" w:hanging="360"/>
+      </w:pPr>
+      <w:rPr>
+        <w:rFonts w:ascii="OpenSymbol" w:hAnsi="OpenSymbol" w:cs="OpenSymbol" w:hint="default"/>
+        <w:rFonts w:cs="OpenSymbol"/>
+      </w:rPr>
+    </w:lvl>
+    <w:lvl w:ilvl="6">
+      <w:start w:val="1"/>
+      <w:numFmt w:val="bullet"/>
+      <w:lvlText w:val=""/>
+      <w:lvlJc w:val="left"/>
+      <w:pPr>
+        <w:tabs>
+          <w:tab w:val="num" w:pos="2365"/>
+        </w:tabs>
+        <w:ind w:left="2365" w:hanging="360"/>
+      </w:pPr>
+      <w:rPr>
+        <w:rFonts w:ascii="Symbol" w:hAnsi="Symbol" w:cs="Symbol" w:hint="default"/>
+        <w:rFonts w:cs="OpenSymbol"/>
+      </w:rPr>
+    </w:lvl>
+    <w:lvl w:ilvl="7">
+      <w:start w:val="1"/>
+      <w:numFmt w:val="bullet"/>
+      <w:lvlText w:val="◦"/>
+      <w:lvlJc w:val="left"/>
+      <w:pPr>
+        <w:tabs>
+          <w:tab w:val="num" w:pos="2725"/>
+        </w:tabs>
+        <w:ind w:left="2725" w:hanging="360"/>
+      </w:pPr>
+      <w:rPr>
+        <w:rFonts w:ascii="OpenSymbol" w:hAnsi="OpenSymbol" w:cs="OpenSymbol" w:hint="default"/>
+        <w:rFonts w:cs="OpenSymbol"/>
+      </w:rPr>
+    </w:lvl>
+    <w:lvl w:ilvl="8">
+      <w:start w:val="1"/>
+      <w:numFmt w:val="bullet"/>
+      <w:lvlText w:val="▪"/>
+      <w:lvlJc w:val="left"/>
+      <w:pPr>
+        <w:tabs>
+          <w:tab w:val="num" w:pos="3085"/>
+        </w:tabs>
+        <w:ind w:left="3085" w:hanging="360"/>
+      </w:pPr>
+      <w:rPr>
+        <w:rFonts w:ascii="OpenSymbol" w:hAnsi="OpenSymbol" w:cs="OpenSymbol" w:hint="default"/>
+        <w:rFonts w:cs="OpenSymbol"/>
+      </w:rPr>
+    </w:lvl>
+  </w:abstractNum>
+  <w:abstractNum w:abstractNumId="3">
+    <w:lvl w:ilvl="0">
+      <w:start w:val="1"/>
       <w:numFmt w:val="none"/>
       <w:suff w:val="nothing"/>
       <w:lvlText w:val=""/>
@@ -810,152 +1130,6 @@
       <w:pPr>
         <w:ind w:left="0" w:hanging="0"/>
       </w:pPr>
-    </w:lvl>
-  </w:abstractNum>
-  <w:abstractNum w:abstractNumId="2">
-    <w:lvl w:ilvl="0">
-      <w:start w:val="1"/>
-      <w:numFmt w:val="bullet"/>
-      <w:lvlText w:val=""/>
-      <w:lvlJc w:val="left"/>
-      <w:pPr>
-        <w:tabs>
-          <w:tab w:val="num" w:pos="720"/>
-        </w:tabs>
-        <w:ind w:left="720" w:hanging="360"/>
-      </w:pPr>
-      <w:rPr>
-        <w:rFonts w:ascii="Symbol" w:hAnsi="Symbol" w:cs="Symbol" w:hint="default"/>
-        <w:rFonts w:cs="OpenSymbol"/>
-      </w:rPr>
-    </w:lvl>
-    <w:lvl w:ilvl="1">
-      <w:start w:val="1"/>
-      <w:numFmt w:val="bullet"/>
-      <w:lvlText w:val="◦"/>
-      <w:lvlJc w:val="left"/>
-      <w:pPr>
-        <w:tabs>
-          <w:tab w:val="num" w:pos="1080"/>
-        </w:tabs>
-        <w:ind w:left="1080" w:hanging="360"/>
-      </w:pPr>
-      <w:rPr>
-        <w:rFonts w:ascii="OpenSymbol" w:hAnsi="OpenSymbol" w:cs="OpenSymbol" w:hint="default"/>
-        <w:rFonts w:cs="OpenSymbol"/>
-      </w:rPr>
-    </w:lvl>
-    <w:lvl w:ilvl="2">
-      <w:start w:val="1"/>
-      <w:numFmt w:val="bullet"/>
-      <w:lvlText w:val="▪"/>
-      <w:lvlJc w:val="left"/>
-      <w:pPr>
-        <w:tabs>
-          <w:tab w:val="num" w:pos="1440"/>
-        </w:tabs>
-        <w:ind w:left="1440" w:hanging="360"/>
-      </w:pPr>
-      <w:rPr>
-        <w:rFonts w:ascii="OpenSymbol" w:hAnsi="OpenSymbol" w:cs="OpenSymbol" w:hint="default"/>
-        <w:rFonts w:cs="OpenSymbol"/>
-      </w:rPr>
-    </w:lvl>
-    <w:lvl w:ilvl="3">
-      <w:start w:val="1"/>
-      <w:numFmt w:val="bullet"/>
-      <w:lvlText w:val=""/>
-      <w:lvlJc w:val="left"/>
-      <w:pPr>
-        <w:tabs>
-          <w:tab w:val="num" w:pos="1800"/>
-        </w:tabs>
-        <w:ind w:left="1800" w:hanging="360"/>
-      </w:pPr>
-      <w:rPr>
-        <w:rFonts w:ascii="Symbol" w:hAnsi="Symbol" w:cs="Symbol" w:hint="default"/>
-        <w:rFonts w:cs="OpenSymbol"/>
-      </w:rPr>
-    </w:lvl>
-    <w:lvl w:ilvl="4">
-      <w:start w:val="1"/>
-      <w:numFmt w:val="bullet"/>
-      <w:lvlText w:val="◦"/>
-      <w:lvlJc w:val="left"/>
-      <w:pPr>
-        <w:tabs>
-          <w:tab w:val="num" w:pos="2160"/>
-        </w:tabs>
-        <w:ind w:left="2160" w:hanging="360"/>
-      </w:pPr>
-      <w:rPr>
-        <w:rFonts w:ascii="OpenSymbol" w:hAnsi="OpenSymbol" w:cs="OpenSymbol" w:hint="default"/>
-        <w:rFonts w:cs="OpenSymbol"/>
-      </w:rPr>
-    </w:lvl>
-    <w:lvl w:ilvl="5">
-      <w:start w:val="1"/>
-      <w:numFmt w:val="bullet"/>
-      <w:lvlText w:val="▪"/>
-      <w:lvlJc w:val="left"/>
-      <w:pPr>
-        <w:tabs>
-          <w:tab w:val="num" w:pos="2520"/>
-        </w:tabs>
-        <w:ind w:left="2520" w:hanging="360"/>
-      </w:pPr>
-      <w:rPr>
-        <w:rFonts w:ascii="OpenSymbol" w:hAnsi="OpenSymbol" w:cs="OpenSymbol" w:hint="default"/>
-        <w:rFonts w:cs="OpenSymbol"/>
-      </w:rPr>
-    </w:lvl>
-    <w:lvl w:ilvl="6">
-      <w:start w:val="1"/>
-      <w:numFmt w:val="bullet"/>
-      <w:lvlText w:val=""/>
-      <w:lvlJc w:val="left"/>
-      <w:pPr>
-        <w:tabs>
-          <w:tab w:val="num" w:pos="2880"/>
-        </w:tabs>
-        <w:ind w:left="2880" w:hanging="360"/>
-      </w:pPr>
-      <w:rPr>
-        <w:rFonts w:ascii="Symbol" w:hAnsi="Symbol" w:cs="Symbol" w:hint="default"/>
-        <w:rFonts w:cs="OpenSymbol"/>
-      </w:rPr>
-    </w:lvl>
-    <w:lvl w:ilvl="7">
-      <w:start w:val="1"/>
-      <w:numFmt w:val="bullet"/>
-      <w:lvlText w:val="◦"/>
-      <w:lvlJc w:val="left"/>
-      <w:pPr>
-        <w:tabs>
-          <w:tab w:val="num" w:pos="3240"/>
-        </w:tabs>
-        <w:ind w:left="3240" w:hanging="360"/>
-      </w:pPr>
-      <w:rPr>
-        <w:rFonts w:ascii="OpenSymbol" w:hAnsi="OpenSymbol" w:cs="OpenSymbol" w:hint="default"/>
-        <w:rFonts w:cs="OpenSymbol"/>
-      </w:rPr>
-    </w:lvl>
-    <w:lvl w:ilvl="8">
-      <w:start w:val="1"/>
-      <w:numFmt w:val="bullet"/>
-      <w:lvlText w:val="▪"/>
-      <w:lvlJc w:val="left"/>
-      <w:pPr>
-        <w:tabs>
-          <w:tab w:val="num" w:pos="3600"/>
-        </w:tabs>
-        <w:ind w:left="3600" w:hanging="360"/>
-      </w:pPr>
-      <w:rPr>
-        <w:rFonts w:ascii="OpenSymbol" w:hAnsi="OpenSymbol" w:cs="OpenSymbol" w:hint="default"/>
-        <w:rFonts w:cs="OpenSymbol"/>
-      </w:rPr>
     </w:lvl>
   </w:abstractNum>
   <w:num w:numId="1">
@@ -963,6 +1137,9 @@
   </w:num>
   <w:num w:numId="2">
     <w:abstractNumId w:val="2"/>
+  </w:num>
+  <w:num w:numId="3">
+    <w:abstractNumId w:val="3"/>
   </w:num>
 </w:numbering>
 </file>
@@ -974,15 +1151,13 @@
       <w:rPr>
         <w:rFonts w:ascii="Liberation Serif" w:hAnsi="Liberation Serif" w:eastAsia="Noto Sans CJK SC Regular" w:cs="Lohit Devanagari"/>
         <w:kern w:val="2"/>
-        <w:sz w:val="24"/>
+        <w:sz w:val="20"/>
         <w:szCs w:val="24"/>
         <w:lang w:val="en-US" w:eastAsia="zh-CN" w:bidi="hi-IN"/>
       </w:rPr>
     </w:rPrDefault>
     <w:pPrDefault>
-      <w:pPr>
-        <w:widowControl/>
-      </w:pPr>
+      <w:pPr/>
     </w:pPrDefault>
   </w:docDefaults>
   <w:style w:type="paragraph" w:styleId="Normal">
@@ -990,6 +1165,8 @@
     <w:qFormat/>
     <w:pPr>
       <w:widowControl/>
+      <w:bidi w:val="0"/>
+      <w:jc w:val="left"/>
     </w:pPr>
     <w:rPr>
       <w:rFonts w:ascii="Liberation Serif" w:hAnsi="Liberation Serif" w:eastAsia="Noto Sans CJK SC Regular" w:cs="Lohit Devanagari"/>
@@ -1007,13 +1184,209 @@
       <w:rFonts w:ascii="OpenSymbol" w:hAnsi="OpenSymbol" w:eastAsia="OpenSymbol" w:cs="OpenSymbol"/>
     </w:rPr>
   </w:style>
+  <w:style w:type="character" w:styleId="ListLabel1">
+    <w:name w:val="ListLabel 1"/>
+    <w:qFormat/>
+    <w:rPr>
+      <w:rFonts w:cs="OpenSymbol"/>
+      <w:sz w:val="30"/>
+    </w:rPr>
+  </w:style>
+  <w:style w:type="character" w:styleId="ListLabel2">
+    <w:name w:val="ListLabel 2"/>
+    <w:qFormat/>
+    <w:rPr>
+      <w:rFonts w:cs="OpenSymbol"/>
+    </w:rPr>
+  </w:style>
+  <w:style w:type="character" w:styleId="ListLabel3">
+    <w:name w:val="ListLabel 3"/>
+    <w:qFormat/>
+    <w:rPr>
+      <w:rFonts w:cs="OpenSymbol"/>
+    </w:rPr>
+  </w:style>
+  <w:style w:type="character" w:styleId="ListLabel4">
+    <w:name w:val="ListLabel 4"/>
+    <w:qFormat/>
+    <w:rPr>
+      <w:rFonts w:cs="OpenSymbol"/>
+    </w:rPr>
+  </w:style>
+  <w:style w:type="character" w:styleId="ListLabel5">
+    <w:name w:val="ListLabel 5"/>
+    <w:qFormat/>
+    <w:rPr>
+      <w:rFonts w:cs="OpenSymbol"/>
+    </w:rPr>
+  </w:style>
+  <w:style w:type="character" w:styleId="ListLabel6">
+    <w:name w:val="ListLabel 6"/>
+    <w:qFormat/>
+    <w:rPr>
+      <w:rFonts w:cs="OpenSymbol"/>
+    </w:rPr>
+  </w:style>
+  <w:style w:type="character" w:styleId="ListLabel7">
+    <w:name w:val="ListLabel 7"/>
+    <w:qFormat/>
+    <w:rPr>
+      <w:rFonts w:cs="OpenSymbol"/>
+    </w:rPr>
+  </w:style>
+  <w:style w:type="character" w:styleId="ListLabel8">
+    <w:name w:val="ListLabel 8"/>
+    <w:qFormat/>
+    <w:rPr>
+      <w:rFonts w:cs="OpenSymbol"/>
+    </w:rPr>
+  </w:style>
+  <w:style w:type="character" w:styleId="ListLabel9">
+    <w:name w:val="ListLabel 9"/>
+    <w:qFormat/>
+    <w:rPr>
+      <w:rFonts w:cs="OpenSymbol"/>
+    </w:rPr>
+  </w:style>
+  <w:style w:type="character" w:styleId="NumberingSymbols">
+    <w:name w:val="Numbering Symbols"/>
+    <w:qFormat/>
+    <w:rPr/>
+  </w:style>
+  <w:style w:type="character" w:styleId="ListLabel10">
+    <w:name w:val="ListLabel 10"/>
+    <w:qFormat/>
+    <w:rPr>
+      <w:rFonts w:cs="OpenSymbol"/>
+      <w:sz w:val="30"/>
+    </w:rPr>
+  </w:style>
+  <w:style w:type="character" w:styleId="ListLabel11">
+    <w:name w:val="ListLabel 11"/>
+    <w:qFormat/>
+    <w:rPr>
+      <w:rFonts w:cs="OpenSymbol"/>
+    </w:rPr>
+  </w:style>
+  <w:style w:type="character" w:styleId="ListLabel12">
+    <w:name w:val="ListLabel 12"/>
+    <w:qFormat/>
+    <w:rPr>
+      <w:rFonts w:cs="OpenSymbol"/>
+    </w:rPr>
+  </w:style>
+  <w:style w:type="character" w:styleId="ListLabel13">
+    <w:name w:val="ListLabel 13"/>
+    <w:qFormat/>
+    <w:rPr>
+      <w:rFonts w:cs="OpenSymbol"/>
+    </w:rPr>
+  </w:style>
+  <w:style w:type="character" w:styleId="ListLabel14">
+    <w:name w:val="ListLabel 14"/>
+    <w:qFormat/>
+    <w:rPr>
+      <w:rFonts w:cs="OpenSymbol"/>
+    </w:rPr>
+  </w:style>
+  <w:style w:type="character" w:styleId="ListLabel15">
+    <w:name w:val="ListLabel 15"/>
+    <w:qFormat/>
+    <w:rPr>
+      <w:rFonts w:cs="OpenSymbol"/>
+    </w:rPr>
+  </w:style>
+  <w:style w:type="character" w:styleId="ListLabel16">
+    <w:name w:val="ListLabel 16"/>
+    <w:qFormat/>
+    <w:rPr>
+      <w:rFonts w:cs="OpenSymbol"/>
+    </w:rPr>
+  </w:style>
+  <w:style w:type="character" w:styleId="ListLabel17">
+    <w:name w:val="ListLabel 17"/>
+    <w:qFormat/>
+    <w:rPr>
+      <w:rFonts w:cs="OpenSymbol"/>
+    </w:rPr>
+  </w:style>
+  <w:style w:type="character" w:styleId="ListLabel18">
+    <w:name w:val="ListLabel 18"/>
+    <w:qFormat/>
+    <w:rPr>
+      <w:rFonts w:cs="OpenSymbol"/>
+    </w:rPr>
+  </w:style>
+  <w:style w:type="character" w:styleId="ListLabel19">
+    <w:name w:val="ListLabel 19"/>
+    <w:qFormat/>
+    <w:rPr>
+      <w:rFonts w:cs="OpenSymbol"/>
+    </w:rPr>
+  </w:style>
+  <w:style w:type="character" w:styleId="ListLabel20">
+    <w:name w:val="ListLabel 20"/>
+    <w:qFormat/>
+    <w:rPr>
+      <w:rFonts w:cs="OpenSymbol"/>
+    </w:rPr>
+  </w:style>
+  <w:style w:type="character" w:styleId="ListLabel21">
+    <w:name w:val="ListLabel 21"/>
+    <w:qFormat/>
+    <w:rPr>
+      <w:rFonts w:cs="OpenSymbol"/>
+    </w:rPr>
+  </w:style>
+  <w:style w:type="character" w:styleId="ListLabel22">
+    <w:name w:val="ListLabel 22"/>
+    <w:qFormat/>
+    <w:rPr>
+      <w:rFonts w:cs="OpenSymbol"/>
+    </w:rPr>
+  </w:style>
+  <w:style w:type="character" w:styleId="ListLabel23">
+    <w:name w:val="ListLabel 23"/>
+    <w:qFormat/>
+    <w:rPr>
+      <w:rFonts w:cs="OpenSymbol"/>
+    </w:rPr>
+  </w:style>
+  <w:style w:type="character" w:styleId="ListLabel24">
+    <w:name w:val="ListLabel 24"/>
+    <w:qFormat/>
+    <w:rPr>
+      <w:rFonts w:cs="OpenSymbol"/>
+    </w:rPr>
+  </w:style>
+  <w:style w:type="character" w:styleId="ListLabel25">
+    <w:name w:val="ListLabel 25"/>
+    <w:qFormat/>
+    <w:rPr>
+      <w:rFonts w:cs="OpenSymbol"/>
+    </w:rPr>
+  </w:style>
+  <w:style w:type="character" w:styleId="ListLabel26">
+    <w:name w:val="ListLabel 26"/>
+    <w:qFormat/>
+    <w:rPr>
+      <w:rFonts w:cs="OpenSymbol"/>
+    </w:rPr>
+  </w:style>
+  <w:style w:type="character" w:styleId="ListLabel27">
+    <w:name w:val="ListLabel 27"/>
+    <w:qFormat/>
+    <w:rPr>
+      <w:rFonts w:cs="OpenSymbol"/>
+    </w:rPr>
+  </w:style>
   <w:style w:type="paragraph" w:styleId="Heading">
     <w:name w:val="Heading"/>
     <w:basedOn w:val="Normal"/>
     <w:next w:val="TextBody"/>
     <w:qFormat/>
     <w:pPr>
-      <w:keepNext/>
+      <w:keepNext w:val="true"/>
       <w:spacing w:before="240" w:after="120"/>
     </w:pPr>
     <w:rPr>
@@ -1068,7 +1441,6 @@
   <w:style w:type="paragraph" w:styleId="Title">
     <w:name w:val="Title"/>
     <w:basedOn w:val="Heading"/>
-    <w:next w:val="TextBody"/>
     <w:qFormat/>
     <w:pPr>
       <w:jc w:val="center"/>
@@ -1092,7 +1464,6 @@
   <w:style w:type="paragraph" w:styleId="Subtitle">
     <w:name w:val="Subtitle"/>
     <w:basedOn w:val="Heading"/>
-    <w:next w:val="TextBody"/>
     <w:qFormat/>
     <w:pPr>
       <w:spacing w:before="60" w:after="120"/>
@@ -1103,5 +1474,16 @@
       <w:szCs w:val="36"/>
     </w:rPr>
   </w:style>
+  <w:style w:type="paragraph" w:styleId="ListParagraph">
+    <w:name w:val="List Paragraph"/>
+    <w:basedOn w:val="Normal"/>
+    <w:qFormat/>
+    <w:pPr>
+      <w:spacing w:before="0" w:after="200"/>
+      <w:ind w:left="720" w:hanging="0"/>
+      <w:contextualSpacing/>
+    </w:pPr>
+    <w:rPr/>
+  </w:style>
 </w:styles>
 </file>
</xml_diff>

<commit_message>
Stop merging similar nodes. Merge only which are with broken placeholders
</commit_message>
<xml_diff>
--- a/test-data/user.template.docx
+++ b/test-data/user.template.docx
@@ -266,7 +266,7 @@
         </w:tblBorders>
         <w:tblCellMar>
           <w:top w:w="55" w:type="dxa"/>
-          <w:left w:w="50" w:type="dxa"/>
+          <w:left w:w="45" w:type="dxa"/>
           <w:bottom w:w="55" w:type="dxa"/>
           <w:right w:w="55" w:type="dxa"/>
         </w:tblCellMar>
@@ -485,7 +485,7 @@
                 <wp:positionV relativeFrom="paragraph">
                   <wp:posOffset>200025</wp:posOffset>
                 </wp:positionV>
-                <wp:extent cx="230505" cy="230505"/>
+                <wp:extent cx="233680" cy="233680"/>
                 <wp:effectExtent l="0" t="0" r="0" b="0"/>
                 <wp:wrapNone/>
                 <wp:docPr id="1" name="Shape1"/>
@@ -496,7 +496,7 @@
                       <wps:spPr>
                         <a:xfrm>
                           <a:off x="0" y="0"/>
-                          <a:ext cx="230040" cy="230040"/>
+                          <a:ext cx="232920" cy="232920"/>
                         </a:xfrm>
                         <a:custGeom>
                           <a:avLst/>
@@ -687,7 +687,20 @@
           <w:szCs w:val="22"/>
           <w:lang w:val="lv-LV" w:eastAsia="en-US" w:bidi="ar-SA"/>
         </w:rPr>
-        <w:t>{{</w:t>
+        <w:t>T</w:t>
+      </w:r>
+      <w:r>
+        <w:rPr>
+          <w:rFonts w:eastAsia="Times New Roman" w:cs="Arial" w:ascii="Arial" w:hAnsi="Arial"/>
+          <w:b/>
+          <w:bCs/>
+          <w:color w:val="auto"/>
+          <w:kern w:val="0"/>
+          <w:sz w:val="22"/>
+          <w:szCs w:val="22"/>
+          <w:lang w:val="lv-LV" w:eastAsia="en-US" w:bidi="ar-SA"/>
+        </w:rPr>
+        <w:t>hi</w:t>
       </w:r>
       <w:r>
         <w:rPr>
@@ -698,19 +711,105 @@
           <w:szCs w:val="22"/>
           <w:lang w:val="lv-LV" w:eastAsia="en-US" w:bidi="ar-SA"/>
         </w:rPr>
-        <w:t>BrokenStyle</w:t>
+        <w:t>s is {{Br</w:t>
       </w:r>
       <w:r>
         <w:rPr>
           <w:rFonts w:eastAsia="Times New Roman" w:cs="Arial" w:ascii="Arial" w:hAnsi="Arial"/>
-        </w:rPr>
-        <w:t>Placeholder</w:t>
+          <w:b/>
+          <w:bCs/>
+          <w:color w:val="auto"/>
+          <w:kern w:val="0"/>
+          <w:sz w:val="22"/>
+          <w:szCs w:val="22"/>
+          <w:lang w:val="lv-LV" w:eastAsia="en-US" w:bidi="ar-SA"/>
+        </w:rPr>
+        <w:t>o</w:t>
       </w:r>
       <w:r>
         <w:rPr>
           <w:rFonts w:eastAsia="Times New Roman" w:cs="Arial" w:ascii="Arial" w:hAnsi="Arial"/>
-        </w:rPr>
-        <w:t>}}.</w:t>
+          <w:color w:val="auto"/>
+          <w:kern w:val="0"/>
+          <w:sz w:val="22"/>
+          <w:szCs w:val="22"/>
+          <w:lang w:val="lv-LV" w:eastAsia="en-US" w:bidi="ar-SA"/>
+        </w:rPr>
+        <w:t>kenStyl</w:t>
+      </w:r>
+      <w:r>
+        <w:rPr>
+          <w:rFonts w:eastAsia="Times New Roman" w:cs="Arial" w:ascii="Arial" w:hAnsi="Arial"/>
+          <w:b/>
+          <w:bCs/>
+          <w:color w:val="auto"/>
+          <w:kern w:val="0"/>
+          <w:sz w:val="22"/>
+          <w:szCs w:val="22"/>
+          <w:lang w:val="lv-LV" w:eastAsia="en-US" w:bidi="ar-SA"/>
+        </w:rPr>
+        <w:t>e</w:t>
+      </w:r>
+      <w:r>
+        <w:rPr>
+          <w:rFonts w:eastAsia="Times New Roman" w:cs="Arial" w:ascii="Arial" w:hAnsi="Arial"/>
+        </w:rPr>
+        <w:t>Pl</w:t>
+      </w:r>
+      <w:r>
+        <w:rPr>
+          <w:rFonts w:eastAsia="Times New Roman" w:cs="Arial" w:ascii="Arial" w:hAnsi="Arial"/>
+          <w:strike/>
+        </w:rPr>
+        <w:t>ace</w:t>
+      </w:r>
+      <w:r>
+        <w:rPr>
+          <w:rFonts w:eastAsia="Times New Roman" w:cs="Arial" w:ascii="Arial" w:hAnsi="Arial"/>
+          <w:u w:val="single"/>
+        </w:rPr>
+        <w:t>ho</w:t>
+      </w:r>
+      <w:r>
+        <w:rPr>
+          <w:rFonts w:eastAsia="Times New Roman" w:cs="Arial" w:ascii="Arial" w:hAnsi="Arial"/>
+          <w:b/>
+          <w:bCs/>
+        </w:rPr>
+        <w:t>l</w:t>
+      </w:r>
+      <w:r>
+        <w:rPr>
+          <w:rFonts w:eastAsia="Times New Roman" w:cs="Arial" w:ascii="Arial" w:hAnsi="Arial"/>
+        </w:rPr>
+        <w:t>de</w:t>
+      </w:r>
+      <w:r>
+        <w:rPr>
+          <w:rFonts w:eastAsia="Times New Roman" w:cs="Arial" w:ascii="Arial" w:hAnsi="Arial"/>
+          <w:i/>
+          <w:iCs/>
+        </w:rPr>
+        <w:t>r</w:t>
+      </w:r>
+      <w:r>
+        <w:rPr>
+          <w:rFonts w:eastAsia="Times New Roman" w:cs="Arial" w:ascii="Arial" w:hAnsi="Arial"/>
+        </w:rPr>
+        <w:t xml:space="preserve">}} but we will </w:t>
+      </w:r>
+      <w:r>
+        <w:rPr>
+          <w:rFonts w:eastAsia="Times New Roman" w:cs="Arial" w:ascii="Arial" w:hAnsi="Arial"/>
+          <w:strike/>
+        </w:rPr>
+        <w:t>fix it</w:t>
+      </w:r>
+      <w:r>
+        <w:rPr>
+          <w:rFonts w:eastAsia="Times New Roman" w:cs="Arial" w:ascii="Arial" w:hAnsi="Arial"/>
+        </w:rPr>
+        <w:t>.</w:t>
       </w:r>
     </w:p>
     <w:p>
@@ -729,7 +828,71 @@
         <w:rPr>
           <w:rFonts w:eastAsia="Times New Roman" w:cs="Arial" w:ascii="Arial" w:hAnsi="Arial"/>
         </w:rPr>
-        <w:t>Bullet item</w:t>
+        <w:t>Item 2</w:t>
+      </w:r>
+    </w:p>
+    <w:p>
+      <w:pPr>
+        <w:pStyle w:val="ListParagraph"/>
+        <w:numPr>
+          <w:ilvl w:val="0"/>
+          <w:numId w:val="2"/>
+        </w:numPr>
+        <w:spacing w:lineRule="auto" w:line="240" w:before="0" w:after="120"/>
+        <w:contextualSpacing/>
+        <w:jc w:val="both"/>
+        <w:rPr/>
+      </w:pPr>
+      <w:r>
+        <w:rPr>
+          <w:rFonts w:eastAsia="Times New Roman" w:cs="Arial" w:ascii="Arial" w:hAnsi="Arial"/>
+          <w:color w:val="CE181E"/>
+        </w:rPr>
+        <w:t xml:space="preserve">Node remove trigger </w:t>
+      </w:r>
+      <w:r>
+        <w:rPr>
+          <w:rFonts w:eastAsia="Times New Roman" w:cs="Arial" w:ascii="Arial" w:hAnsi="Arial"/>
+        </w:rPr>
+        <w:t>placeholder {{TriggerPlaceholder :empty:remove:list}}</w:t>
+      </w:r>
+    </w:p>
+    <w:p>
+      <w:pPr>
+        <w:pStyle w:val="ListParagraph"/>
+        <w:numPr>
+          <w:ilvl w:val="0"/>
+          <w:numId w:val="2"/>
+        </w:numPr>
+        <w:spacing w:lineRule="auto" w:line="240" w:before="0" w:after="120"/>
+        <w:contextualSpacing/>
+        <w:jc w:val="both"/>
+        <w:rPr/>
+      </w:pPr>
+      <w:r>
+        <w:rPr>
+          <w:rFonts w:eastAsia="Times New Roman" w:cs="Arial" w:ascii="Arial" w:hAnsi="Arial"/>
+        </w:rPr>
+        <w:t>Item 4</w:t>
+      </w:r>
+    </w:p>
+    <w:p>
+      <w:pPr>
+        <w:pStyle w:val="ListParagraph"/>
+        <w:numPr>
+          <w:ilvl w:val="0"/>
+          <w:numId w:val="2"/>
+        </w:numPr>
+        <w:spacing w:lineRule="auto" w:line="240" w:before="0" w:after="120"/>
+        <w:contextualSpacing/>
+        <w:jc w:val="both"/>
+        <w:rPr/>
+      </w:pPr>
+      <w:r>
+        <w:rPr>
+          <w:rFonts w:eastAsia="Times New Roman" w:cs="Arial" w:ascii="Arial" w:hAnsi="Arial"/>
+        </w:rPr>
+        <w:t>{{BrokenStylePlaceholder}}</w:t>
       </w:r>
     </w:p>
     <w:sectPr>
@@ -1380,6 +1543,641 @@
       <w:rFonts w:cs="OpenSymbol"/>
     </w:rPr>
   </w:style>
+  <w:style w:type="character" w:styleId="ListLabel28">
+    <w:name w:val="ListLabel 28"/>
+    <w:qFormat/>
+    <w:rPr>
+      <w:rFonts w:cs="OpenSymbol"/>
+      <w:sz w:val="30"/>
+    </w:rPr>
+  </w:style>
+  <w:style w:type="character" w:styleId="ListLabel29">
+    <w:name w:val="ListLabel 29"/>
+    <w:qFormat/>
+    <w:rPr>
+      <w:rFonts w:cs="OpenSymbol"/>
+    </w:rPr>
+  </w:style>
+  <w:style w:type="character" w:styleId="ListLabel30">
+    <w:name w:val="ListLabel 30"/>
+    <w:qFormat/>
+    <w:rPr>
+      <w:rFonts w:cs="OpenSymbol"/>
+    </w:rPr>
+  </w:style>
+  <w:style w:type="character" w:styleId="ListLabel31">
+    <w:name w:val="ListLabel 31"/>
+    <w:qFormat/>
+    <w:rPr>
+      <w:rFonts w:cs="OpenSymbol"/>
+    </w:rPr>
+  </w:style>
+  <w:style w:type="character" w:styleId="ListLabel32">
+    <w:name w:val="ListLabel 32"/>
+    <w:qFormat/>
+    <w:rPr>
+      <w:rFonts w:cs="OpenSymbol"/>
+    </w:rPr>
+  </w:style>
+  <w:style w:type="character" w:styleId="ListLabel33">
+    <w:name w:val="ListLabel 33"/>
+    <w:qFormat/>
+    <w:rPr>
+      <w:rFonts w:cs="OpenSymbol"/>
+    </w:rPr>
+  </w:style>
+  <w:style w:type="character" w:styleId="ListLabel34">
+    <w:name w:val="ListLabel 34"/>
+    <w:qFormat/>
+    <w:rPr>
+      <w:rFonts w:cs="OpenSymbol"/>
+    </w:rPr>
+  </w:style>
+  <w:style w:type="character" w:styleId="ListLabel35">
+    <w:name w:val="ListLabel 35"/>
+    <w:qFormat/>
+    <w:rPr>
+      <w:rFonts w:cs="OpenSymbol"/>
+    </w:rPr>
+  </w:style>
+  <w:style w:type="character" w:styleId="ListLabel36">
+    <w:name w:val="ListLabel 36"/>
+    <w:qFormat/>
+    <w:rPr>
+      <w:rFonts w:cs="OpenSymbol"/>
+    </w:rPr>
+  </w:style>
+  <w:style w:type="character" w:styleId="ListLabel37">
+    <w:name w:val="ListLabel 37"/>
+    <w:qFormat/>
+    <w:rPr>
+      <w:rFonts w:cs="OpenSymbol"/>
+    </w:rPr>
+  </w:style>
+  <w:style w:type="character" w:styleId="ListLabel38">
+    <w:name w:val="ListLabel 38"/>
+    <w:qFormat/>
+    <w:rPr>
+      <w:rFonts w:cs="OpenSymbol"/>
+    </w:rPr>
+  </w:style>
+  <w:style w:type="character" w:styleId="ListLabel39">
+    <w:name w:val="ListLabel 39"/>
+    <w:qFormat/>
+    <w:rPr>
+      <w:rFonts w:cs="OpenSymbol"/>
+    </w:rPr>
+  </w:style>
+  <w:style w:type="character" w:styleId="ListLabel40">
+    <w:name w:val="ListLabel 40"/>
+    <w:qFormat/>
+    <w:rPr>
+      <w:rFonts w:cs="OpenSymbol"/>
+    </w:rPr>
+  </w:style>
+  <w:style w:type="character" w:styleId="ListLabel41">
+    <w:name w:val="ListLabel 41"/>
+    <w:qFormat/>
+    <w:rPr>
+      <w:rFonts w:cs="OpenSymbol"/>
+    </w:rPr>
+  </w:style>
+  <w:style w:type="character" w:styleId="ListLabel42">
+    <w:name w:val="ListLabel 42"/>
+    <w:qFormat/>
+    <w:rPr>
+      <w:rFonts w:cs="OpenSymbol"/>
+    </w:rPr>
+  </w:style>
+  <w:style w:type="character" w:styleId="ListLabel43">
+    <w:name w:val="ListLabel 43"/>
+    <w:qFormat/>
+    <w:rPr>
+      <w:rFonts w:cs="OpenSymbol"/>
+    </w:rPr>
+  </w:style>
+  <w:style w:type="character" w:styleId="ListLabel44">
+    <w:name w:val="ListLabel 44"/>
+    <w:qFormat/>
+    <w:rPr>
+      <w:rFonts w:cs="OpenSymbol"/>
+    </w:rPr>
+  </w:style>
+  <w:style w:type="character" w:styleId="ListLabel45">
+    <w:name w:val="ListLabel 45"/>
+    <w:qFormat/>
+    <w:rPr>
+      <w:rFonts w:cs="OpenSymbol"/>
+    </w:rPr>
+  </w:style>
+  <w:style w:type="character" w:styleId="ListLabel46">
+    <w:name w:val="ListLabel 46"/>
+    <w:qFormat/>
+    <w:rPr>
+      <w:rFonts w:cs="OpenSymbol"/>
+      <w:sz w:val="30"/>
+    </w:rPr>
+  </w:style>
+  <w:style w:type="character" w:styleId="ListLabel47">
+    <w:name w:val="ListLabel 47"/>
+    <w:qFormat/>
+    <w:rPr>
+      <w:rFonts w:cs="OpenSymbol"/>
+    </w:rPr>
+  </w:style>
+  <w:style w:type="character" w:styleId="ListLabel48">
+    <w:name w:val="ListLabel 48"/>
+    <w:qFormat/>
+    <w:rPr>
+      <w:rFonts w:cs="OpenSymbol"/>
+    </w:rPr>
+  </w:style>
+  <w:style w:type="character" w:styleId="ListLabel49">
+    <w:name w:val="ListLabel 49"/>
+    <w:qFormat/>
+    <w:rPr>
+      <w:rFonts w:cs="OpenSymbol"/>
+    </w:rPr>
+  </w:style>
+  <w:style w:type="character" w:styleId="ListLabel50">
+    <w:name w:val="ListLabel 50"/>
+    <w:qFormat/>
+    <w:rPr>
+      <w:rFonts w:cs="OpenSymbol"/>
+    </w:rPr>
+  </w:style>
+  <w:style w:type="character" w:styleId="ListLabel51">
+    <w:name w:val="ListLabel 51"/>
+    <w:qFormat/>
+    <w:rPr>
+      <w:rFonts w:cs="OpenSymbol"/>
+    </w:rPr>
+  </w:style>
+  <w:style w:type="character" w:styleId="ListLabel52">
+    <w:name w:val="ListLabel 52"/>
+    <w:qFormat/>
+    <w:rPr>
+      <w:rFonts w:cs="OpenSymbol"/>
+    </w:rPr>
+  </w:style>
+  <w:style w:type="character" w:styleId="ListLabel53">
+    <w:name w:val="ListLabel 53"/>
+    <w:qFormat/>
+    <w:rPr>
+      <w:rFonts w:cs="OpenSymbol"/>
+    </w:rPr>
+  </w:style>
+  <w:style w:type="character" w:styleId="ListLabel54">
+    <w:name w:val="ListLabel 54"/>
+    <w:qFormat/>
+    <w:rPr>
+      <w:rFonts w:cs="OpenSymbol"/>
+    </w:rPr>
+  </w:style>
+  <w:style w:type="character" w:styleId="ListLabel55">
+    <w:name w:val="ListLabel 55"/>
+    <w:qFormat/>
+    <w:rPr>
+      <w:rFonts w:cs="OpenSymbol"/>
+    </w:rPr>
+  </w:style>
+  <w:style w:type="character" w:styleId="ListLabel56">
+    <w:name w:val="ListLabel 56"/>
+    <w:qFormat/>
+    <w:rPr>
+      <w:rFonts w:cs="OpenSymbol"/>
+    </w:rPr>
+  </w:style>
+  <w:style w:type="character" w:styleId="ListLabel57">
+    <w:name w:val="ListLabel 57"/>
+    <w:qFormat/>
+    <w:rPr>
+      <w:rFonts w:cs="OpenSymbol"/>
+    </w:rPr>
+  </w:style>
+  <w:style w:type="character" w:styleId="ListLabel58">
+    <w:name w:val="ListLabel 58"/>
+    <w:qFormat/>
+    <w:rPr>
+      <w:rFonts w:cs="OpenSymbol"/>
+    </w:rPr>
+  </w:style>
+  <w:style w:type="character" w:styleId="ListLabel59">
+    <w:name w:val="ListLabel 59"/>
+    <w:qFormat/>
+    <w:rPr>
+      <w:rFonts w:cs="OpenSymbol"/>
+    </w:rPr>
+  </w:style>
+  <w:style w:type="character" w:styleId="ListLabel60">
+    <w:name w:val="ListLabel 60"/>
+    <w:qFormat/>
+    <w:rPr>
+      <w:rFonts w:cs="OpenSymbol"/>
+    </w:rPr>
+  </w:style>
+  <w:style w:type="character" w:styleId="ListLabel61">
+    <w:name w:val="ListLabel 61"/>
+    <w:qFormat/>
+    <w:rPr>
+      <w:rFonts w:cs="OpenSymbol"/>
+    </w:rPr>
+  </w:style>
+  <w:style w:type="character" w:styleId="ListLabel62">
+    <w:name w:val="ListLabel 62"/>
+    <w:qFormat/>
+    <w:rPr>
+      <w:rFonts w:cs="OpenSymbol"/>
+    </w:rPr>
+  </w:style>
+  <w:style w:type="character" w:styleId="ListLabel63">
+    <w:name w:val="ListLabel 63"/>
+    <w:qFormat/>
+    <w:rPr>
+      <w:rFonts w:cs="OpenSymbol"/>
+    </w:rPr>
+  </w:style>
+  <w:style w:type="character" w:styleId="ListLabel64">
+    <w:name w:val="ListLabel 64"/>
+    <w:qFormat/>
+    <w:rPr>
+      <w:rFonts w:cs="OpenSymbol"/>
+      <w:sz w:val="30"/>
+    </w:rPr>
+  </w:style>
+  <w:style w:type="character" w:styleId="ListLabel65">
+    <w:name w:val="ListLabel 65"/>
+    <w:qFormat/>
+    <w:rPr>
+      <w:rFonts w:cs="OpenSymbol"/>
+    </w:rPr>
+  </w:style>
+  <w:style w:type="character" w:styleId="ListLabel66">
+    <w:name w:val="ListLabel 66"/>
+    <w:qFormat/>
+    <w:rPr>
+      <w:rFonts w:cs="OpenSymbol"/>
+    </w:rPr>
+  </w:style>
+  <w:style w:type="character" w:styleId="ListLabel67">
+    <w:name w:val="ListLabel 67"/>
+    <w:qFormat/>
+    <w:rPr>
+      <w:rFonts w:cs="OpenSymbol"/>
+    </w:rPr>
+  </w:style>
+  <w:style w:type="character" w:styleId="ListLabel68">
+    <w:name w:val="ListLabel 68"/>
+    <w:qFormat/>
+    <w:rPr>
+      <w:rFonts w:cs="OpenSymbol"/>
+    </w:rPr>
+  </w:style>
+  <w:style w:type="character" w:styleId="ListLabel69">
+    <w:name w:val="ListLabel 69"/>
+    <w:qFormat/>
+    <w:rPr>
+      <w:rFonts w:cs="OpenSymbol"/>
+    </w:rPr>
+  </w:style>
+  <w:style w:type="character" w:styleId="ListLabel70">
+    <w:name w:val="ListLabel 70"/>
+    <w:qFormat/>
+    <w:rPr>
+      <w:rFonts w:cs="OpenSymbol"/>
+    </w:rPr>
+  </w:style>
+  <w:style w:type="character" w:styleId="ListLabel71">
+    <w:name w:val="ListLabel 71"/>
+    <w:qFormat/>
+    <w:rPr>
+      <w:rFonts w:cs="OpenSymbol"/>
+    </w:rPr>
+  </w:style>
+  <w:style w:type="character" w:styleId="ListLabel72">
+    <w:name w:val="ListLabel 72"/>
+    <w:qFormat/>
+    <w:rPr>
+      <w:rFonts w:cs="OpenSymbol"/>
+    </w:rPr>
+  </w:style>
+  <w:style w:type="character" w:styleId="ListLabel73">
+    <w:name w:val="ListLabel 73"/>
+    <w:qFormat/>
+    <w:rPr>
+      <w:rFonts w:cs="OpenSymbol"/>
+    </w:rPr>
+  </w:style>
+  <w:style w:type="character" w:styleId="ListLabel74">
+    <w:name w:val="ListLabel 74"/>
+    <w:qFormat/>
+    <w:rPr>
+      <w:rFonts w:cs="OpenSymbol"/>
+    </w:rPr>
+  </w:style>
+  <w:style w:type="character" w:styleId="ListLabel75">
+    <w:name w:val="ListLabel 75"/>
+    <w:qFormat/>
+    <w:rPr>
+      <w:rFonts w:cs="OpenSymbol"/>
+    </w:rPr>
+  </w:style>
+  <w:style w:type="character" w:styleId="ListLabel76">
+    <w:name w:val="ListLabel 76"/>
+    <w:qFormat/>
+    <w:rPr>
+      <w:rFonts w:cs="OpenSymbol"/>
+    </w:rPr>
+  </w:style>
+  <w:style w:type="character" w:styleId="ListLabel77">
+    <w:name w:val="ListLabel 77"/>
+    <w:qFormat/>
+    <w:rPr>
+      <w:rFonts w:cs="OpenSymbol"/>
+    </w:rPr>
+  </w:style>
+  <w:style w:type="character" w:styleId="ListLabel78">
+    <w:name w:val="ListLabel 78"/>
+    <w:qFormat/>
+    <w:rPr>
+      <w:rFonts w:cs="OpenSymbol"/>
+    </w:rPr>
+  </w:style>
+  <w:style w:type="character" w:styleId="ListLabel79">
+    <w:name w:val="ListLabel 79"/>
+    <w:qFormat/>
+    <w:rPr>
+      <w:rFonts w:cs="OpenSymbol"/>
+    </w:rPr>
+  </w:style>
+  <w:style w:type="character" w:styleId="ListLabel80">
+    <w:name w:val="ListLabel 80"/>
+    <w:qFormat/>
+    <w:rPr>
+      <w:rFonts w:cs="OpenSymbol"/>
+    </w:rPr>
+  </w:style>
+  <w:style w:type="character" w:styleId="ListLabel81">
+    <w:name w:val="ListLabel 81"/>
+    <w:qFormat/>
+    <w:rPr>
+      <w:rFonts w:cs="OpenSymbol"/>
+    </w:rPr>
+  </w:style>
+  <w:style w:type="character" w:styleId="ListLabel82">
+    <w:name w:val="ListLabel 82"/>
+    <w:qFormat/>
+    <w:rPr>
+      <w:rFonts w:cs="OpenSymbol"/>
+      <w:sz w:val="30"/>
+    </w:rPr>
+  </w:style>
+  <w:style w:type="character" w:styleId="ListLabel83">
+    <w:name w:val="ListLabel 83"/>
+    <w:qFormat/>
+    <w:rPr>
+      <w:rFonts w:cs="OpenSymbol"/>
+    </w:rPr>
+  </w:style>
+  <w:style w:type="character" w:styleId="ListLabel84">
+    <w:name w:val="ListLabel 84"/>
+    <w:qFormat/>
+    <w:rPr>
+      <w:rFonts w:cs="OpenSymbol"/>
+    </w:rPr>
+  </w:style>
+  <w:style w:type="character" w:styleId="ListLabel85">
+    <w:name w:val="ListLabel 85"/>
+    <w:qFormat/>
+    <w:rPr>
+      <w:rFonts w:cs="OpenSymbol"/>
+    </w:rPr>
+  </w:style>
+  <w:style w:type="character" w:styleId="ListLabel86">
+    <w:name w:val="ListLabel 86"/>
+    <w:qFormat/>
+    <w:rPr>
+      <w:rFonts w:cs="OpenSymbol"/>
+    </w:rPr>
+  </w:style>
+  <w:style w:type="character" w:styleId="ListLabel87">
+    <w:name w:val="ListLabel 87"/>
+    <w:qFormat/>
+    <w:rPr>
+      <w:rFonts w:cs="OpenSymbol"/>
+    </w:rPr>
+  </w:style>
+  <w:style w:type="character" w:styleId="ListLabel88">
+    <w:name w:val="ListLabel 88"/>
+    <w:qFormat/>
+    <w:rPr>
+      <w:rFonts w:cs="OpenSymbol"/>
+    </w:rPr>
+  </w:style>
+  <w:style w:type="character" w:styleId="ListLabel89">
+    <w:name w:val="ListLabel 89"/>
+    <w:qFormat/>
+    <w:rPr>
+      <w:rFonts w:cs="OpenSymbol"/>
+    </w:rPr>
+  </w:style>
+  <w:style w:type="character" w:styleId="ListLabel90">
+    <w:name w:val="ListLabel 90"/>
+    <w:qFormat/>
+    <w:rPr>
+      <w:rFonts w:cs="OpenSymbol"/>
+    </w:rPr>
+  </w:style>
+  <w:style w:type="character" w:styleId="ListLabel91">
+    <w:name w:val="ListLabel 91"/>
+    <w:qFormat/>
+    <w:rPr>
+      <w:rFonts w:cs="OpenSymbol"/>
+    </w:rPr>
+  </w:style>
+  <w:style w:type="character" w:styleId="ListLabel92">
+    <w:name w:val="ListLabel 92"/>
+    <w:qFormat/>
+    <w:rPr>
+      <w:rFonts w:cs="OpenSymbol"/>
+    </w:rPr>
+  </w:style>
+  <w:style w:type="character" w:styleId="ListLabel93">
+    <w:name w:val="ListLabel 93"/>
+    <w:qFormat/>
+    <w:rPr>
+      <w:rFonts w:cs="OpenSymbol"/>
+    </w:rPr>
+  </w:style>
+  <w:style w:type="character" w:styleId="ListLabel94">
+    <w:name w:val="ListLabel 94"/>
+    <w:qFormat/>
+    <w:rPr>
+      <w:rFonts w:cs="OpenSymbol"/>
+    </w:rPr>
+  </w:style>
+  <w:style w:type="character" w:styleId="ListLabel95">
+    <w:name w:val="ListLabel 95"/>
+    <w:qFormat/>
+    <w:rPr>
+      <w:rFonts w:cs="OpenSymbol"/>
+    </w:rPr>
+  </w:style>
+  <w:style w:type="character" w:styleId="ListLabel96">
+    <w:name w:val="ListLabel 96"/>
+    <w:qFormat/>
+    <w:rPr>
+      <w:rFonts w:cs="OpenSymbol"/>
+    </w:rPr>
+  </w:style>
+  <w:style w:type="character" w:styleId="ListLabel97">
+    <w:name w:val="ListLabel 97"/>
+    <w:qFormat/>
+    <w:rPr>
+      <w:rFonts w:cs="OpenSymbol"/>
+    </w:rPr>
+  </w:style>
+  <w:style w:type="character" w:styleId="ListLabel98">
+    <w:name w:val="ListLabel 98"/>
+    <w:qFormat/>
+    <w:rPr>
+      <w:rFonts w:cs="OpenSymbol"/>
+    </w:rPr>
+  </w:style>
+  <w:style w:type="character" w:styleId="ListLabel99">
+    <w:name w:val="ListLabel 99"/>
+    <w:qFormat/>
+    <w:rPr>
+      <w:rFonts w:cs="OpenSymbol"/>
+    </w:rPr>
+  </w:style>
+  <w:style w:type="character" w:styleId="ListLabel100">
+    <w:name w:val="ListLabel 100"/>
+    <w:qFormat/>
+    <w:rPr>
+      <w:rFonts w:cs="OpenSymbol"/>
+      <w:sz w:val="30"/>
+    </w:rPr>
+  </w:style>
+  <w:style w:type="character" w:styleId="ListLabel101">
+    <w:name w:val="ListLabel 101"/>
+    <w:qFormat/>
+    <w:rPr>
+      <w:rFonts w:cs="OpenSymbol"/>
+    </w:rPr>
+  </w:style>
+  <w:style w:type="character" w:styleId="ListLabel102">
+    <w:name w:val="ListLabel 102"/>
+    <w:qFormat/>
+    <w:rPr>
+      <w:rFonts w:cs="OpenSymbol"/>
+    </w:rPr>
+  </w:style>
+  <w:style w:type="character" w:styleId="ListLabel103">
+    <w:name w:val="ListLabel 103"/>
+    <w:qFormat/>
+    <w:rPr>
+      <w:rFonts w:cs="OpenSymbol"/>
+    </w:rPr>
+  </w:style>
+  <w:style w:type="character" w:styleId="ListLabel104">
+    <w:name w:val="ListLabel 104"/>
+    <w:qFormat/>
+    <w:rPr>
+      <w:rFonts w:cs="OpenSymbol"/>
+    </w:rPr>
+  </w:style>
+  <w:style w:type="character" w:styleId="ListLabel105">
+    <w:name w:val="ListLabel 105"/>
+    <w:qFormat/>
+    <w:rPr>
+      <w:rFonts w:cs="OpenSymbol"/>
+    </w:rPr>
+  </w:style>
+  <w:style w:type="character" w:styleId="ListLabel106">
+    <w:name w:val="ListLabel 106"/>
+    <w:qFormat/>
+    <w:rPr>
+      <w:rFonts w:cs="OpenSymbol"/>
+    </w:rPr>
+  </w:style>
+  <w:style w:type="character" w:styleId="ListLabel107">
+    <w:name w:val="ListLabel 107"/>
+    <w:qFormat/>
+    <w:rPr>
+      <w:rFonts w:cs="OpenSymbol"/>
+    </w:rPr>
+  </w:style>
+  <w:style w:type="character" w:styleId="ListLabel108">
+    <w:name w:val="ListLabel 108"/>
+    <w:qFormat/>
+    <w:rPr>
+      <w:rFonts w:cs="OpenSymbol"/>
+    </w:rPr>
+  </w:style>
+  <w:style w:type="character" w:styleId="ListLabel109">
+    <w:name w:val="ListLabel 109"/>
+    <w:qFormat/>
+    <w:rPr>
+      <w:rFonts w:cs="OpenSymbol"/>
+    </w:rPr>
+  </w:style>
+  <w:style w:type="character" w:styleId="ListLabel110">
+    <w:name w:val="ListLabel 110"/>
+    <w:qFormat/>
+    <w:rPr>
+      <w:rFonts w:cs="OpenSymbol"/>
+    </w:rPr>
+  </w:style>
+  <w:style w:type="character" w:styleId="ListLabel111">
+    <w:name w:val="ListLabel 111"/>
+    <w:qFormat/>
+    <w:rPr>
+      <w:rFonts w:cs="OpenSymbol"/>
+    </w:rPr>
+  </w:style>
+  <w:style w:type="character" w:styleId="ListLabel112">
+    <w:name w:val="ListLabel 112"/>
+    <w:qFormat/>
+    <w:rPr>
+      <w:rFonts w:cs="OpenSymbol"/>
+    </w:rPr>
+  </w:style>
+  <w:style w:type="character" w:styleId="ListLabel113">
+    <w:name w:val="ListLabel 113"/>
+    <w:qFormat/>
+    <w:rPr>
+      <w:rFonts w:cs="OpenSymbol"/>
+    </w:rPr>
+  </w:style>
+  <w:style w:type="character" w:styleId="ListLabel114">
+    <w:name w:val="ListLabel 114"/>
+    <w:qFormat/>
+    <w:rPr>
+      <w:rFonts w:cs="OpenSymbol"/>
+    </w:rPr>
+  </w:style>
+  <w:style w:type="character" w:styleId="ListLabel115">
+    <w:name w:val="ListLabel 115"/>
+    <w:qFormat/>
+    <w:rPr>
+      <w:rFonts w:cs="OpenSymbol"/>
+    </w:rPr>
+  </w:style>
+  <w:style w:type="character" w:styleId="ListLabel116">
+    <w:name w:val="ListLabel 116"/>
+    <w:qFormat/>
+    <w:rPr>
+      <w:rFonts w:cs="OpenSymbol"/>
+    </w:rPr>
+  </w:style>
+  <w:style w:type="character" w:styleId="ListLabel117">
+    <w:name w:val="ListLabel 117"/>
+    <w:qFormat/>
+    <w:rPr>
+      <w:rFonts w:cs="OpenSymbol"/>
+    </w:rPr>
+  </w:style>
   <w:style w:type="paragraph" w:styleId="Heading">
     <w:name w:val="Heading"/>
     <w:basedOn w:val="Normal"/>

</xml_diff>

<commit_message>
Correctly delete nodes while fixing placeholders
</commit_message>
<xml_diff>
--- a/test-data/user.template.docx
+++ b/test-data/user.template.docx
@@ -266,7 +266,7 @@
         </w:tblBorders>
         <w:tblCellMar>
           <w:top w:w="55" w:type="dxa"/>
-          <w:left w:w="45" w:type="dxa"/>
+          <w:left w:w="43" w:type="dxa"/>
           <w:bottom w:w="55" w:type="dxa"/>
           <w:right w:w="55" w:type="dxa"/>
         </w:tblCellMar>
@@ -485,7 +485,7 @@
                 <wp:positionV relativeFrom="paragraph">
                   <wp:posOffset>200025</wp:posOffset>
                 </wp:positionV>
-                <wp:extent cx="233680" cy="233680"/>
+                <wp:extent cx="234950" cy="234950"/>
                 <wp:effectExtent l="0" t="0" r="0" b="0"/>
                 <wp:wrapNone/>
                 <wp:docPr id="1" name="Shape1"/>
@@ -496,7 +496,7 @@
                       <wps:spPr>
                         <a:xfrm>
                           <a:off x="0" y="0"/>
-                          <a:ext cx="232920" cy="232920"/>
+                          <a:ext cx="234360" cy="234360"/>
                         </a:xfrm>
                         <a:custGeom>
                           <a:avLst/>
@@ -711,7 +711,7 @@
           <w:szCs w:val="22"/>
           <w:lang w:val="lv-LV" w:eastAsia="en-US" w:bidi="ar-SA"/>
         </w:rPr>
-        <w:t>s is {{Br</w:t>
+        <w:t>s is broken {{Br</w:t>
       </w:r>
       <w:r>
         <w:rPr>
@@ -846,15 +846,8 @@
       <w:r>
         <w:rPr>
           <w:rFonts w:eastAsia="Times New Roman" w:cs="Arial" w:ascii="Arial" w:hAnsi="Arial"/>
-          <w:color w:val="CE181E"/>
-        </w:rPr>
-        <w:t xml:space="preserve">Node remove trigger </w:t>
-      </w:r>
-      <w:r>
-        <w:rPr>
-          <w:rFonts w:eastAsia="Times New Roman" w:cs="Arial" w:ascii="Arial" w:hAnsi="Arial"/>
-        </w:rPr>
-        <w:t>placeholder {{TriggerPlaceholder :empty:remove:list}}</w:t>
+        </w:rPr>
+        <w:t>Item 3</w:t>
       </w:r>
     </w:p>
     <w:p>
@@ -874,25 +867,6 @@
           <w:rFonts w:eastAsia="Times New Roman" w:cs="Arial" w:ascii="Arial" w:hAnsi="Arial"/>
         </w:rPr>
         <w:t>Item 4</w:t>
-      </w:r>
-    </w:p>
-    <w:p>
-      <w:pPr>
-        <w:pStyle w:val="ListParagraph"/>
-        <w:numPr>
-          <w:ilvl w:val="0"/>
-          <w:numId w:val="2"/>
-        </w:numPr>
-        <w:spacing w:lineRule="auto" w:line="240" w:before="0" w:after="120"/>
-        <w:contextualSpacing/>
-        <w:jc w:val="both"/>
-        <w:rPr/>
-      </w:pPr>
-      <w:r>
-        <w:rPr>
-          <w:rFonts w:eastAsia="Times New Roman" w:cs="Arial" w:ascii="Arial" w:hAnsi="Arial"/>
-        </w:rPr>
-        <w:t>{{BrokenStylePlaceholder}}</w:t>
       </w:r>
     </w:p>
     <w:sectPr>
@@ -2178,6 +2152,260 @@
       <w:rFonts w:cs="OpenSymbol"/>
     </w:rPr>
   </w:style>
+  <w:style w:type="character" w:styleId="ListLabel118">
+    <w:name w:val="ListLabel 118"/>
+    <w:qFormat/>
+    <w:rPr>
+      <w:rFonts w:cs="OpenSymbol"/>
+      <w:sz w:val="30"/>
+    </w:rPr>
+  </w:style>
+  <w:style w:type="character" w:styleId="ListLabel119">
+    <w:name w:val="ListLabel 119"/>
+    <w:qFormat/>
+    <w:rPr>
+      <w:rFonts w:cs="OpenSymbol"/>
+    </w:rPr>
+  </w:style>
+  <w:style w:type="character" w:styleId="ListLabel120">
+    <w:name w:val="ListLabel 120"/>
+    <w:qFormat/>
+    <w:rPr>
+      <w:rFonts w:cs="OpenSymbol"/>
+    </w:rPr>
+  </w:style>
+  <w:style w:type="character" w:styleId="ListLabel121">
+    <w:name w:val="ListLabel 121"/>
+    <w:qFormat/>
+    <w:rPr>
+      <w:rFonts w:cs="OpenSymbol"/>
+    </w:rPr>
+  </w:style>
+  <w:style w:type="character" w:styleId="ListLabel122">
+    <w:name w:val="ListLabel 122"/>
+    <w:qFormat/>
+    <w:rPr>
+      <w:rFonts w:cs="OpenSymbol"/>
+    </w:rPr>
+  </w:style>
+  <w:style w:type="character" w:styleId="ListLabel123">
+    <w:name w:val="ListLabel 123"/>
+    <w:qFormat/>
+    <w:rPr>
+      <w:rFonts w:cs="OpenSymbol"/>
+    </w:rPr>
+  </w:style>
+  <w:style w:type="character" w:styleId="ListLabel124">
+    <w:name w:val="ListLabel 124"/>
+    <w:qFormat/>
+    <w:rPr>
+      <w:rFonts w:cs="OpenSymbol"/>
+    </w:rPr>
+  </w:style>
+  <w:style w:type="character" w:styleId="ListLabel125">
+    <w:name w:val="ListLabel 125"/>
+    <w:qFormat/>
+    <w:rPr>
+      <w:rFonts w:cs="OpenSymbol"/>
+    </w:rPr>
+  </w:style>
+  <w:style w:type="character" w:styleId="ListLabel126">
+    <w:name w:val="ListLabel 126"/>
+    <w:qFormat/>
+    <w:rPr>
+      <w:rFonts w:cs="OpenSymbol"/>
+    </w:rPr>
+  </w:style>
+  <w:style w:type="character" w:styleId="ListLabel127">
+    <w:name w:val="ListLabel 127"/>
+    <w:qFormat/>
+    <w:rPr>
+      <w:rFonts w:cs="OpenSymbol"/>
+    </w:rPr>
+  </w:style>
+  <w:style w:type="character" w:styleId="ListLabel128">
+    <w:name w:val="ListLabel 128"/>
+    <w:qFormat/>
+    <w:rPr>
+      <w:rFonts w:cs="OpenSymbol"/>
+    </w:rPr>
+  </w:style>
+  <w:style w:type="character" w:styleId="ListLabel129">
+    <w:name w:val="ListLabel 129"/>
+    <w:qFormat/>
+    <w:rPr>
+      <w:rFonts w:cs="OpenSymbol"/>
+    </w:rPr>
+  </w:style>
+  <w:style w:type="character" w:styleId="ListLabel130">
+    <w:name w:val="ListLabel 130"/>
+    <w:qFormat/>
+    <w:rPr>
+      <w:rFonts w:cs="OpenSymbol"/>
+    </w:rPr>
+  </w:style>
+  <w:style w:type="character" w:styleId="ListLabel131">
+    <w:name w:val="ListLabel 131"/>
+    <w:qFormat/>
+    <w:rPr>
+      <w:rFonts w:cs="OpenSymbol"/>
+    </w:rPr>
+  </w:style>
+  <w:style w:type="character" w:styleId="ListLabel132">
+    <w:name w:val="ListLabel 132"/>
+    <w:qFormat/>
+    <w:rPr>
+      <w:rFonts w:cs="OpenSymbol"/>
+    </w:rPr>
+  </w:style>
+  <w:style w:type="character" w:styleId="ListLabel133">
+    <w:name w:val="ListLabel 133"/>
+    <w:qFormat/>
+    <w:rPr>
+      <w:rFonts w:cs="OpenSymbol"/>
+    </w:rPr>
+  </w:style>
+  <w:style w:type="character" w:styleId="ListLabel134">
+    <w:name w:val="ListLabel 134"/>
+    <w:qFormat/>
+    <w:rPr>
+      <w:rFonts w:cs="OpenSymbol"/>
+    </w:rPr>
+  </w:style>
+  <w:style w:type="character" w:styleId="ListLabel135">
+    <w:name w:val="ListLabel 135"/>
+    <w:qFormat/>
+    <w:rPr>
+      <w:rFonts w:cs="OpenSymbol"/>
+    </w:rPr>
+  </w:style>
+  <w:style w:type="character" w:styleId="ListLabel136">
+    <w:name w:val="ListLabel 136"/>
+    <w:qFormat/>
+    <w:rPr>
+      <w:rFonts w:cs="OpenSymbol"/>
+      <w:sz w:val="30"/>
+    </w:rPr>
+  </w:style>
+  <w:style w:type="character" w:styleId="ListLabel137">
+    <w:name w:val="ListLabel 137"/>
+    <w:qFormat/>
+    <w:rPr>
+      <w:rFonts w:cs="OpenSymbol"/>
+    </w:rPr>
+  </w:style>
+  <w:style w:type="character" w:styleId="ListLabel138">
+    <w:name w:val="ListLabel 138"/>
+    <w:qFormat/>
+    <w:rPr>
+      <w:rFonts w:cs="OpenSymbol"/>
+    </w:rPr>
+  </w:style>
+  <w:style w:type="character" w:styleId="ListLabel139">
+    <w:name w:val="ListLabel 139"/>
+    <w:qFormat/>
+    <w:rPr>
+      <w:rFonts w:cs="OpenSymbol"/>
+    </w:rPr>
+  </w:style>
+  <w:style w:type="character" w:styleId="ListLabel140">
+    <w:name w:val="ListLabel 140"/>
+    <w:qFormat/>
+    <w:rPr>
+      <w:rFonts w:cs="OpenSymbol"/>
+    </w:rPr>
+  </w:style>
+  <w:style w:type="character" w:styleId="ListLabel141">
+    <w:name w:val="ListLabel 141"/>
+    <w:qFormat/>
+    <w:rPr>
+      <w:rFonts w:cs="OpenSymbol"/>
+    </w:rPr>
+  </w:style>
+  <w:style w:type="character" w:styleId="ListLabel142">
+    <w:name w:val="ListLabel 142"/>
+    <w:qFormat/>
+    <w:rPr>
+      <w:rFonts w:cs="OpenSymbol"/>
+    </w:rPr>
+  </w:style>
+  <w:style w:type="character" w:styleId="ListLabel143">
+    <w:name w:val="ListLabel 143"/>
+    <w:qFormat/>
+    <w:rPr>
+      <w:rFonts w:cs="OpenSymbol"/>
+    </w:rPr>
+  </w:style>
+  <w:style w:type="character" w:styleId="ListLabel144">
+    <w:name w:val="ListLabel 144"/>
+    <w:qFormat/>
+    <w:rPr>
+      <w:rFonts w:cs="OpenSymbol"/>
+    </w:rPr>
+  </w:style>
+  <w:style w:type="character" w:styleId="ListLabel145">
+    <w:name w:val="ListLabel 145"/>
+    <w:qFormat/>
+    <w:rPr>
+      <w:rFonts w:cs="OpenSymbol"/>
+    </w:rPr>
+  </w:style>
+  <w:style w:type="character" w:styleId="ListLabel146">
+    <w:name w:val="ListLabel 146"/>
+    <w:qFormat/>
+    <w:rPr>
+      <w:rFonts w:cs="OpenSymbol"/>
+    </w:rPr>
+  </w:style>
+  <w:style w:type="character" w:styleId="ListLabel147">
+    <w:name w:val="ListLabel 147"/>
+    <w:qFormat/>
+    <w:rPr>
+      <w:rFonts w:cs="OpenSymbol"/>
+    </w:rPr>
+  </w:style>
+  <w:style w:type="character" w:styleId="ListLabel148">
+    <w:name w:val="ListLabel 148"/>
+    <w:qFormat/>
+    <w:rPr>
+      <w:rFonts w:cs="OpenSymbol"/>
+    </w:rPr>
+  </w:style>
+  <w:style w:type="character" w:styleId="ListLabel149">
+    <w:name w:val="ListLabel 149"/>
+    <w:qFormat/>
+    <w:rPr>
+      <w:rFonts w:cs="OpenSymbol"/>
+    </w:rPr>
+  </w:style>
+  <w:style w:type="character" w:styleId="ListLabel150">
+    <w:name w:val="ListLabel 150"/>
+    <w:qFormat/>
+    <w:rPr>
+      <w:rFonts w:cs="OpenSymbol"/>
+    </w:rPr>
+  </w:style>
+  <w:style w:type="character" w:styleId="ListLabel151">
+    <w:name w:val="ListLabel 151"/>
+    <w:qFormat/>
+    <w:rPr>
+      <w:rFonts w:cs="OpenSymbol"/>
+    </w:rPr>
+  </w:style>
+  <w:style w:type="character" w:styleId="ListLabel152">
+    <w:name w:val="ListLabel 152"/>
+    <w:qFormat/>
+    <w:rPr>
+      <w:rFonts w:cs="OpenSymbol"/>
+    </w:rPr>
+  </w:style>
+  <w:style w:type="character" w:styleId="ListLabel153">
+    <w:name w:val="ListLabel 153"/>
+    <w:qFormat/>
+    <w:rPr>
+      <w:rFonts w:cs="OpenSymbol"/>
+    </w:rPr>
+  </w:style>
   <w:style w:type="paragraph" w:styleId="Heading">
     <w:name w:val="Heading"/>
     <w:basedOn w:val="Normal"/>

</xml_diff>

<commit_message>
WIP: allow to remove row or table if param value is empty
</commit_message>
<xml_diff>
--- a/test-data/user.template.docx
+++ b/test-data/user.template.docx
@@ -209,17 +209,14 @@
           <w:ilvl w:val="0"/>
           <w:numId w:val="1"/>
         </w:numPr>
-        <w:rPr>
-          <w:sz w:val="30"/>
-          <w:szCs w:val="30"/>
-        </w:rPr>
+        <w:rPr/>
       </w:pPr>
       <w:r>
         <w:rPr>
           <w:sz w:val="30"/>
           <w:szCs w:val="30"/>
         </w:rPr>
-        <w:t>{{Nicknames}}</w:t>
+        <w:t>{{Nicknames :empty:remove:row}}</w:t>
       </w:r>
     </w:p>
     <w:p>
@@ -266,7 +263,7 @@
         </w:tblBorders>
         <w:tblCellMar>
           <w:top w:w="55" w:type="dxa"/>
-          <w:left w:w="43" w:type="dxa"/>
+          <w:left w:w="40" w:type="dxa"/>
           <w:bottom w:w="55" w:type="dxa"/>
           <w:right w:w="55" w:type="dxa"/>
         </w:tblCellMar>
@@ -380,13 +377,7 @@
           <w:p>
             <w:pPr>
               <w:pStyle w:val="TableContents"/>
-              <w:rPr>
-                <w:b/>
-                <w:b/>
-                <w:bCs/>
-                <w:sz w:val="30"/>
-                <w:szCs w:val="30"/>
-              </w:rPr>
+              <w:rPr/>
             </w:pPr>
             <w:r>
               <w:rPr>
@@ -395,7 +386,7 @@
                 <w:sz w:val="30"/>
                 <w:szCs w:val="30"/>
               </w:rPr>
-              <w:t>{{Friends.Name}}</w:t>
+              <w:t>{{Friends.Name :empty:remove:cell}}</w:t>
             </w:r>
           </w:p>
         </w:tc>
@@ -485,7 +476,7 @@
                 <wp:positionV relativeFrom="paragraph">
                   <wp:posOffset>200025</wp:posOffset>
                 </wp:positionV>
-                <wp:extent cx="234950" cy="234950"/>
+                <wp:extent cx="240030" cy="240030"/>
                 <wp:effectExtent l="0" t="0" r="0" b="0"/>
                 <wp:wrapNone/>
                 <wp:docPr id="1" name="Shape1"/>
@@ -496,7 +487,7 @@
                       <wps:spPr>
                         <a:xfrm>
                           <a:off x="0" y="0"/>
-                          <a:ext cx="234360" cy="234360"/>
+                          <a:ext cx="239400" cy="239400"/>
                         </a:xfrm>
                         <a:custGeom>
                           <a:avLst/>
@@ -645,230 +636,6 @@
         <w:t>{{NotReplacable}} – this should not be replaced</w:t>
       </w:r>
     </w:p>
-    <w:p>
-      <w:pPr>
-        <w:pStyle w:val="ListParagraph"/>
-        <w:numPr>
-          <w:ilvl w:val="0"/>
-          <w:numId w:val="0"/>
-        </w:numPr>
-        <w:spacing w:lineRule="auto" w:line="240" w:before="0" w:after="120"/>
-        <w:ind w:left="505" w:hanging="0"/>
-        <w:contextualSpacing/>
-        <w:jc w:val="both"/>
-        <w:rPr>
-          <w:rFonts w:ascii="Arial" w:hAnsi="Arial" w:eastAsia="Times New Roman" w:cs="Arial"/>
-        </w:rPr>
-      </w:pPr>
-      <w:r>
-        <w:rPr>
-          <w:rFonts w:eastAsia="Times New Roman" w:cs="Arial" w:ascii="Arial" w:hAnsi="Arial"/>
-        </w:rPr>
-      </w:r>
-    </w:p>
-    <w:p>
-      <w:pPr>
-        <w:pStyle w:val="ListParagraph"/>
-        <w:numPr>
-          <w:ilvl w:val="0"/>
-          <w:numId w:val="2"/>
-        </w:numPr>
-        <w:spacing w:lineRule="auto" w:line="240" w:before="0" w:after="120"/>
-        <w:contextualSpacing/>
-        <w:jc w:val="both"/>
-        <w:rPr/>
-      </w:pPr>
-      <w:r>
-        <w:rPr>
-          <w:rFonts w:eastAsia="Times New Roman" w:cs="Arial" w:ascii="Arial" w:hAnsi="Arial"/>
-          <w:color w:val="auto"/>
-          <w:kern w:val="0"/>
-          <w:sz w:val="22"/>
-          <w:szCs w:val="22"/>
-          <w:lang w:val="lv-LV" w:eastAsia="en-US" w:bidi="ar-SA"/>
-        </w:rPr>
-        <w:t>T</w:t>
-      </w:r>
-      <w:r>
-        <w:rPr>
-          <w:rFonts w:eastAsia="Times New Roman" w:cs="Arial" w:ascii="Arial" w:hAnsi="Arial"/>
-          <w:b/>
-          <w:bCs/>
-          <w:color w:val="auto"/>
-          <w:kern w:val="0"/>
-          <w:sz w:val="22"/>
-          <w:szCs w:val="22"/>
-          <w:lang w:val="lv-LV" w:eastAsia="en-US" w:bidi="ar-SA"/>
-        </w:rPr>
-        <w:t>hi</w:t>
-      </w:r>
-      <w:r>
-        <w:rPr>
-          <w:rFonts w:eastAsia="Times New Roman" w:cs="Arial" w:ascii="Arial" w:hAnsi="Arial"/>
-          <w:color w:val="auto"/>
-          <w:kern w:val="0"/>
-          <w:sz w:val="22"/>
-          <w:szCs w:val="22"/>
-          <w:lang w:val="lv-LV" w:eastAsia="en-US" w:bidi="ar-SA"/>
-        </w:rPr>
-        <w:t>s is broken {{Br</w:t>
-      </w:r>
-      <w:r>
-        <w:rPr>
-          <w:rFonts w:eastAsia="Times New Roman" w:cs="Arial" w:ascii="Arial" w:hAnsi="Arial"/>
-          <w:b/>
-          <w:bCs/>
-          <w:color w:val="auto"/>
-          <w:kern w:val="0"/>
-          <w:sz w:val="22"/>
-          <w:szCs w:val="22"/>
-          <w:lang w:val="lv-LV" w:eastAsia="en-US" w:bidi="ar-SA"/>
-        </w:rPr>
-        <w:t>o</w:t>
-      </w:r>
-      <w:r>
-        <w:rPr>
-          <w:rFonts w:eastAsia="Times New Roman" w:cs="Arial" w:ascii="Arial" w:hAnsi="Arial"/>
-          <w:color w:val="auto"/>
-          <w:kern w:val="0"/>
-          <w:sz w:val="22"/>
-          <w:szCs w:val="22"/>
-          <w:lang w:val="lv-LV" w:eastAsia="en-US" w:bidi="ar-SA"/>
-        </w:rPr>
-        <w:t>kenStyl</w:t>
-      </w:r>
-      <w:r>
-        <w:rPr>
-          <w:rFonts w:eastAsia="Times New Roman" w:cs="Arial" w:ascii="Arial" w:hAnsi="Arial"/>
-          <w:b/>
-          <w:bCs/>
-          <w:color w:val="auto"/>
-          <w:kern w:val="0"/>
-          <w:sz w:val="22"/>
-          <w:szCs w:val="22"/>
-          <w:lang w:val="lv-LV" w:eastAsia="en-US" w:bidi="ar-SA"/>
-        </w:rPr>
-        <w:t>e</w:t>
-      </w:r>
-      <w:r>
-        <w:rPr>
-          <w:rFonts w:eastAsia="Times New Roman" w:cs="Arial" w:ascii="Arial" w:hAnsi="Arial"/>
-        </w:rPr>
-        <w:t>Pl</w:t>
-      </w:r>
-      <w:r>
-        <w:rPr>
-          <w:rFonts w:eastAsia="Times New Roman" w:cs="Arial" w:ascii="Arial" w:hAnsi="Arial"/>
-          <w:strike/>
-        </w:rPr>
-        <w:t>ace</w:t>
-      </w:r>
-      <w:r>
-        <w:rPr>
-          <w:rFonts w:eastAsia="Times New Roman" w:cs="Arial" w:ascii="Arial" w:hAnsi="Arial"/>
-          <w:u w:val="single"/>
-        </w:rPr>
-        <w:t>ho</w:t>
-      </w:r>
-      <w:r>
-        <w:rPr>
-          <w:rFonts w:eastAsia="Times New Roman" w:cs="Arial" w:ascii="Arial" w:hAnsi="Arial"/>
-          <w:b/>
-          <w:bCs/>
-        </w:rPr>
-        <w:t>l</w:t>
-      </w:r>
-      <w:r>
-        <w:rPr>
-          <w:rFonts w:eastAsia="Times New Roman" w:cs="Arial" w:ascii="Arial" w:hAnsi="Arial"/>
-        </w:rPr>
-        <w:t>de</w:t>
-      </w:r>
-      <w:r>
-        <w:rPr>
-          <w:rFonts w:eastAsia="Times New Roman" w:cs="Arial" w:ascii="Arial" w:hAnsi="Arial"/>
-          <w:i/>
-          <w:iCs/>
-        </w:rPr>
-        <w:t>r</w:t>
-      </w:r>
-      <w:r>
-        <w:rPr>
-          <w:rFonts w:eastAsia="Times New Roman" w:cs="Arial" w:ascii="Arial" w:hAnsi="Arial"/>
-        </w:rPr>
-        <w:t xml:space="preserve">}} but we will </w:t>
-      </w:r>
-      <w:r>
-        <w:rPr>
-          <w:rFonts w:eastAsia="Times New Roman" w:cs="Arial" w:ascii="Arial" w:hAnsi="Arial"/>
-          <w:strike/>
-        </w:rPr>
-        <w:t>fix it</w:t>
-      </w:r>
-      <w:r>
-        <w:rPr>
-          <w:rFonts w:eastAsia="Times New Roman" w:cs="Arial" w:ascii="Arial" w:hAnsi="Arial"/>
-        </w:rPr>
-        <w:t>.</w:t>
-      </w:r>
-    </w:p>
-    <w:p>
-      <w:pPr>
-        <w:pStyle w:val="ListParagraph"/>
-        <w:numPr>
-          <w:ilvl w:val="0"/>
-          <w:numId w:val="2"/>
-        </w:numPr>
-        <w:spacing w:lineRule="auto" w:line="240" w:before="0" w:after="120"/>
-        <w:contextualSpacing/>
-        <w:jc w:val="both"/>
-        <w:rPr/>
-      </w:pPr>
-      <w:r>
-        <w:rPr>
-          <w:rFonts w:eastAsia="Times New Roman" w:cs="Arial" w:ascii="Arial" w:hAnsi="Arial"/>
-        </w:rPr>
-        <w:t>Item 2</w:t>
-      </w:r>
-    </w:p>
-    <w:p>
-      <w:pPr>
-        <w:pStyle w:val="ListParagraph"/>
-        <w:numPr>
-          <w:ilvl w:val="0"/>
-          <w:numId w:val="2"/>
-        </w:numPr>
-        <w:spacing w:lineRule="auto" w:line="240" w:before="0" w:after="120"/>
-        <w:contextualSpacing/>
-        <w:jc w:val="both"/>
-        <w:rPr/>
-      </w:pPr>
-      <w:r>
-        <w:rPr>
-          <w:rFonts w:eastAsia="Times New Roman" w:cs="Arial" w:ascii="Arial" w:hAnsi="Arial"/>
-        </w:rPr>
-        <w:t>Item 3</w:t>
-      </w:r>
-    </w:p>
-    <w:p>
-      <w:pPr>
-        <w:pStyle w:val="ListParagraph"/>
-        <w:numPr>
-          <w:ilvl w:val="0"/>
-          <w:numId w:val="2"/>
-        </w:numPr>
-        <w:spacing w:lineRule="auto" w:line="240" w:before="0" w:after="120"/>
-        <w:contextualSpacing/>
-        <w:jc w:val="both"/>
-        <w:rPr/>
-      </w:pPr>
-      <w:r>
-        <w:rPr>
-          <w:rFonts w:eastAsia="Times New Roman" w:cs="Arial" w:ascii="Arial" w:hAnsi="Arial"/>
-        </w:rPr>
-        <w:t>Item 4</w:t>
-      </w:r>
-    </w:p>
     <w:sectPr>
       <w:type w:val="nextPage"/>
       <w:pgSz w:w="11906" w:h="16838"/>
@@ -1034,152 +801,6 @@
   <w:abstractNum w:abstractNumId="2">
     <w:lvl w:ilvl="0">
       <w:start w:val="1"/>
-      <w:numFmt w:val="bullet"/>
-      <w:lvlText w:val=""/>
-      <w:lvlJc w:val="left"/>
-      <w:pPr>
-        <w:tabs>
-          <w:tab w:val="num" w:pos="205"/>
-        </w:tabs>
-        <w:ind w:left="205" w:hanging="360"/>
-      </w:pPr>
-      <w:rPr>
-        <w:rFonts w:ascii="Symbol" w:hAnsi="Symbol" w:cs="Symbol" w:hint="default"/>
-        <w:rFonts w:cs="OpenSymbol"/>
-      </w:rPr>
-    </w:lvl>
-    <w:lvl w:ilvl="1">
-      <w:start w:val="1"/>
-      <w:numFmt w:val="bullet"/>
-      <w:lvlText w:val="◦"/>
-      <w:lvlJc w:val="left"/>
-      <w:pPr>
-        <w:tabs>
-          <w:tab w:val="num" w:pos="565"/>
-        </w:tabs>
-        <w:ind w:left="565" w:hanging="360"/>
-      </w:pPr>
-      <w:rPr>
-        <w:rFonts w:ascii="OpenSymbol" w:hAnsi="OpenSymbol" w:cs="OpenSymbol" w:hint="default"/>
-        <w:rFonts w:cs="OpenSymbol"/>
-      </w:rPr>
-    </w:lvl>
-    <w:lvl w:ilvl="2">
-      <w:start w:val="1"/>
-      <w:numFmt w:val="bullet"/>
-      <w:lvlText w:val="▪"/>
-      <w:lvlJc w:val="left"/>
-      <w:pPr>
-        <w:tabs>
-          <w:tab w:val="num" w:pos="925"/>
-        </w:tabs>
-        <w:ind w:left="925" w:hanging="360"/>
-      </w:pPr>
-      <w:rPr>
-        <w:rFonts w:ascii="OpenSymbol" w:hAnsi="OpenSymbol" w:cs="OpenSymbol" w:hint="default"/>
-        <w:rFonts w:cs="OpenSymbol"/>
-      </w:rPr>
-    </w:lvl>
-    <w:lvl w:ilvl="3">
-      <w:start w:val="1"/>
-      <w:numFmt w:val="bullet"/>
-      <w:lvlText w:val=""/>
-      <w:lvlJc w:val="left"/>
-      <w:pPr>
-        <w:tabs>
-          <w:tab w:val="num" w:pos="1285"/>
-        </w:tabs>
-        <w:ind w:left="1285" w:hanging="360"/>
-      </w:pPr>
-      <w:rPr>
-        <w:rFonts w:ascii="Symbol" w:hAnsi="Symbol" w:cs="Symbol" w:hint="default"/>
-        <w:rFonts w:cs="OpenSymbol"/>
-      </w:rPr>
-    </w:lvl>
-    <w:lvl w:ilvl="4">
-      <w:start w:val="1"/>
-      <w:numFmt w:val="bullet"/>
-      <w:lvlText w:val="◦"/>
-      <w:lvlJc w:val="left"/>
-      <w:pPr>
-        <w:tabs>
-          <w:tab w:val="num" w:pos="1645"/>
-        </w:tabs>
-        <w:ind w:left="1645" w:hanging="360"/>
-      </w:pPr>
-      <w:rPr>
-        <w:rFonts w:ascii="OpenSymbol" w:hAnsi="OpenSymbol" w:cs="OpenSymbol" w:hint="default"/>
-        <w:rFonts w:cs="OpenSymbol"/>
-      </w:rPr>
-    </w:lvl>
-    <w:lvl w:ilvl="5">
-      <w:start w:val="1"/>
-      <w:numFmt w:val="bullet"/>
-      <w:lvlText w:val="▪"/>
-      <w:lvlJc w:val="left"/>
-      <w:pPr>
-        <w:tabs>
-          <w:tab w:val="num" w:pos="2005"/>
-        </w:tabs>
-        <w:ind w:left="2005" w:hanging="360"/>
-      </w:pPr>
-      <w:rPr>
-        <w:rFonts w:ascii="OpenSymbol" w:hAnsi="OpenSymbol" w:cs="OpenSymbol" w:hint="default"/>
-        <w:rFonts w:cs="OpenSymbol"/>
-      </w:rPr>
-    </w:lvl>
-    <w:lvl w:ilvl="6">
-      <w:start w:val="1"/>
-      <w:numFmt w:val="bullet"/>
-      <w:lvlText w:val=""/>
-      <w:lvlJc w:val="left"/>
-      <w:pPr>
-        <w:tabs>
-          <w:tab w:val="num" w:pos="2365"/>
-        </w:tabs>
-        <w:ind w:left="2365" w:hanging="360"/>
-      </w:pPr>
-      <w:rPr>
-        <w:rFonts w:ascii="Symbol" w:hAnsi="Symbol" w:cs="Symbol" w:hint="default"/>
-        <w:rFonts w:cs="OpenSymbol"/>
-      </w:rPr>
-    </w:lvl>
-    <w:lvl w:ilvl="7">
-      <w:start w:val="1"/>
-      <w:numFmt w:val="bullet"/>
-      <w:lvlText w:val="◦"/>
-      <w:lvlJc w:val="left"/>
-      <w:pPr>
-        <w:tabs>
-          <w:tab w:val="num" w:pos="2725"/>
-        </w:tabs>
-        <w:ind w:left="2725" w:hanging="360"/>
-      </w:pPr>
-      <w:rPr>
-        <w:rFonts w:ascii="OpenSymbol" w:hAnsi="OpenSymbol" w:cs="OpenSymbol" w:hint="default"/>
-        <w:rFonts w:cs="OpenSymbol"/>
-      </w:rPr>
-    </w:lvl>
-    <w:lvl w:ilvl="8">
-      <w:start w:val="1"/>
-      <w:numFmt w:val="bullet"/>
-      <w:lvlText w:val="▪"/>
-      <w:lvlJc w:val="left"/>
-      <w:pPr>
-        <w:tabs>
-          <w:tab w:val="num" w:pos="3085"/>
-        </w:tabs>
-        <w:ind w:left="3085" w:hanging="360"/>
-      </w:pPr>
-      <w:rPr>
-        <w:rFonts w:ascii="OpenSymbol" w:hAnsi="OpenSymbol" w:cs="OpenSymbol" w:hint="default"/>
-        <w:rFonts w:cs="OpenSymbol"/>
-      </w:rPr>
-    </w:lvl>
-  </w:abstractNum>
-  <w:abstractNum w:abstractNumId="3">
-    <w:lvl w:ilvl="0">
-      <w:start w:val="1"/>
       <w:numFmt w:val="none"/>
       <w:suff w:val="nothing"/>
       <w:lvlText w:val=""/>
@@ -1274,9 +895,6 @@
   </w:num>
   <w:num w:numId="2">
     <w:abstractNumId w:val="2"/>
-  </w:num>
-  <w:num w:numId="3">
-    <w:abstractNumId w:val="3"/>
   </w:num>
 </w:numbering>
 </file>
@@ -2406,6 +2024,1022 @@
       <w:rFonts w:cs="OpenSymbol"/>
     </w:rPr>
   </w:style>
+  <w:style w:type="character" w:styleId="ListLabel154">
+    <w:name w:val="ListLabel 154"/>
+    <w:qFormat/>
+    <w:rPr>
+      <w:rFonts w:cs="OpenSymbol"/>
+      <w:sz w:val="30"/>
+    </w:rPr>
+  </w:style>
+  <w:style w:type="character" w:styleId="ListLabel155">
+    <w:name w:val="ListLabel 155"/>
+    <w:qFormat/>
+    <w:rPr>
+      <w:rFonts w:cs="OpenSymbol"/>
+    </w:rPr>
+  </w:style>
+  <w:style w:type="character" w:styleId="ListLabel156">
+    <w:name w:val="ListLabel 156"/>
+    <w:qFormat/>
+    <w:rPr>
+      <w:rFonts w:cs="OpenSymbol"/>
+    </w:rPr>
+  </w:style>
+  <w:style w:type="character" w:styleId="ListLabel157">
+    <w:name w:val="ListLabel 157"/>
+    <w:qFormat/>
+    <w:rPr>
+      <w:rFonts w:cs="OpenSymbol"/>
+    </w:rPr>
+  </w:style>
+  <w:style w:type="character" w:styleId="ListLabel158">
+    <w:name w:val="ListLabel 158"/>
+    <w:qFormat/>
+    <w:rPr>
+      <w:rFonts w:cs="OpenSymbol"/>
+    </w:rPr>
+  </w:style>
+  <w:style w:type="character" w:styleId="ListLabel159">
+    <w:name w:val="ListLabel 159"/>
+    <w:qFormat/>
+    <w:rPr>
+      <w:rFonts w:cs="OpenSymbol"/>
+    </w:rPr>
+  </w:style>
+  <w:style w:type="character" w:styleId="ListLabel160">
+    <w:name w:val="ListLabel 160"/>
+    <w:qFormat/>
+    <w:rPr>
+      <w:rFonts w:cs="OpenSymbol"/>
+    </w:rPr>
+  </w:style>
+  <w:style w:type="character" w:styleId="ListLabel161">
+    <w:name w:val="ListLabel 161"/>
+    <w:qFormat/>
+    <w:rPr>
+      <w:rFonts w:cs="OpenSymbol"/>
+    </w:rPr>
+  </w:style>
+  <w:style w:type="character" w:styleId="ListLabel162">
+    <w:name w:val="ListLabel 162"/>
+    <w:qFormat/>
+    <w:rPr>
+      <w:rFonts w:cs="OpenSymbol"/>
+    </w:rPr>
+  </w:style>
+  <w:style w:type="character" w:styleId="ListLabel163">
+    <w:name w:val="ListLabel 163"/>
+    <w:qFormat/>
+    <w:rPr>
+      <w:rFonts w:cs="OpenSymbol"/>
+    </w:rPr>
+  </w:style>
+  <w:style w:type="character" w:styleId="ListLabel164">
+    <w:name w:val="ListLabel 164"/>
+    <w:qFormat/>
+    <w:rPr>
+      <w:rFonts w:cs="OpenSymbol"/>
+    </w:rPr>
+  </w:style>
+  <w:style w:type="character" w:styleId="ListLabel165">
+    <w:name w:val="ListLabel 165"/>
+    <w:qFormat/>
+    <w:rPr>
+      <w:rFonts w:cs="OpenSymbol"/>
+    </w:rPr>
+  </w:style>
+  <w:style w:type="character" w:styleId="ListLabel166">
+    <w:name w:val="ListLabel 166"/>
+    <w:qFormat/>
+    <w:rPr>
+      <w:rFonts w:cs="OpenSymbol"/>
+    </w:rPr>
+  </w:style>
+  <w:style w:type="character" w:styleId="ListLabel167">
+    <w:name w:val="ListLabel 167"/>
+    <w:qFormat/>
+    <w:rPr>
+      <w:rFonts w:cs="OpenSymbol"/>
+    </w:rPr>
+  </w:style>
+  <w:style w:type="character" w:styleId="ListLabel168">
+    <w:name w:val="ListLabel 168"/>
+    <w:qFormat/>
+    <w:rPr>
+      <w:rFonts w:cs="OpenSymbol"/>
+    </w:rPr>
+  </w:style>
+  <w:style w:type="character" w:styleId="ListLabel169">
+    <w:name w:val="ListLabel 169"/>
+    <w:qFormat/>
+    <w:rPr>
+      <w:rFonts w:cs="OpenSymbol"/>
+    </w:rPr>
+  </w:style>
+  <w:style w:type="character" w:styleId="ListLabel170">
+    <w:name w:val="ListLabel 170"/>
+    <w:qFormat/>
+    <w:rPr>
+      <w:rFonts w:cs="OpenSymbol"/>
+    </w:rPr>
+  </w:style>
+  <w:style w:type="character" w:styleId="ListLabel171">
+    <w:name w:val="ListLabel 171"/>
+    <w:qFormat/>
+    <w:rPr>
+      <w:rFonts w:cs="OpenSymbol"/>
+    </w:rPr>
+  </w:style>
+  <w:style w:type="character" w:styleId="ListLabel172">
+    <w:name w:val="ListLabel 172"/>
+    <w:qFormat/>
+    <w:rPr>
+      <w:rFonts w:cs="OpenSymbol"/>
+      <w:sz w:val="30"/>
+    </w:rPr>
+  </w:style>
+  <w:style w:type="character" w:styleId="ListLabel173">
+    <w:name w:val="ListLabel 173"/>
+    <w:qFormat/>
+    <w:rPr>
+      <w:rFonts w:cs="OpenSymbol"/>
+    </w:rPr>
+  </w:style>
+  <w:style w:type="character" w:styleId="ListLabel174">
+    <w:name w:val="ListLabel 174"/>
+    <w:qFormat/>
+    <w:rPr>
+      <w:rFonts w:cs="OpenSymbol"/>
+    </w:rPr>
+  </w:style>
+  <w:style w:type="character" w:styleId="ListLabel175">
+    <w:name w:val="ListLabel 175"/>
+    <w:qFormat/>
+    <w:rPr>
+      <w:rFonts w:cs="OpenSymbol"/>
+    </w:rPr>
+  </w:style>
+  <w:style w:type="character" w:styleId="ListLabel176">
+    <w:name w:val="ListLabel 176"/>
+    <w:qFormat/>
+    <w:rPr>
+      <w:rFonts w:cs="OpenSymbol"/>
+    </w:rPr>
+  </w:style>
+  <w:style w:type="character" w:styleId="ListLabel177">
+    <w:name w:val="ListLabel 177"/>
+    <w:qFormat/>
+    <w:rPr>
+      <w:rFonts w:cs="OpenSymbol"/>
+    </w:rPr>
+  </w:style>
+  <w:style w:type="character" w:styleId="ListLabel178">
+    <w:name w:val="ListLabel 178"/>
+    <w:qFormat/>
+    <w:rPr>
+      <w:rFonts w:cs="OpenSymbol"/>
+    </w:rPr>
+  </w:style>
+  <w:style w:type="character" w:styleId="ListLabel179">
+    <w:name w:val="ListLabel 179"/>
+    <w:qFormat/>
+    <w:rPr>
+      <w:rFonts w:cs="OpenSymbol"/>
+    </w:rPr>
+  </w:style>
+  <w:style w:type="character" w:styleId="ListLabel180">
+    <w:name w:val="ListLabel 180"/>
+    <w:qFormat/>
+    <w:rPr>
+      <w:rFonts w:cs="OpenSymbol"/>
+    </w:rPr>
+  </w:style>
+  <w:style w:type="character" w:styleId="ListLabel181">
+    <w:name w:val="ListLabel 181"/>
+    <w:qFormat/>
+    <w:rPr>
+      <w:rFonts w:cs="OpenSymbol"/>
+    </w:rPr>
+  </w:style>
+  <w:style w:type="character" w:styleId="ListLabel182">
+    <w:name w:val="ListLabel 182"/>
+    <w:qFormat/>
+    <w:rPr>
+      <w:rFonts w:cs="OpenSymbol"/>
+    </w:rPr>
+  </w:style>
+  <w:style w:type="character" w:styleId="ListLabel183">
+    <w:name w:val="ListLabel 183"/>
+    <w:qFormat/>
+    <w:rPr>
+      <w:rFonts w:cs="OpenSymbol"/>
+    </w:rPr>
+  </w:style>
+  <w:style w:type="character" w:styleId="ListLabel184">
+    <w:name w:val="ListLabel 184"/>
+    <w:qFormat/>
+    <w:rPr>
+      <w:rFonts w:cs="OpenSymbol"/>
+    </w:rPr>
+  </w:style>
+  <w:style w:type="character" w:styleId="ListLabel185">
+    <w:name w:val="ListLabel 185"/>
+    <w:qFormat/>
+    <w:rPr>
+      <w:rFonts w:cs="OpenSymbol"/>
+    </w:rPr>
+  </w:style>
+  <w:style w:type="character" w:styleId="ListLabel186">
+    <w:name w:val="ListLabel 186"/>
+    <w:qFormat/>
+    <w:rPr>
+      <w:rFonts w:cs="OpenSymbol"/>
+    </w:rPr>
+  </w:style>
+  <w:style w:type="character" w:styleId="ListLabel187">
+    <w:name w:val="ListLabel 187"/>
+    <w:qFormat/>
+    <w:rPr>
+      <w:rFonts w:cs="OpenSymbol"/>
+    </w:rPr>
+  </w:style>
+  <w:style w:type="character" w:styleId="ListLabel188">
+    <w:name w:val="ListLabel 188"/>
+    <w:qFormat/>
+    <w:rPr>
+      <w:rFonts w:cs="OpenSymbol"/>
+    </w:rPr>
+  </w:style>
+  <w:style w:type="character" w:styleId="ListLabel189">
+    <w:name w:val="ListLabel 189"/>
+    <w:qFormat/>
+    <w:rPr>
+      <w:rFonts w:cs="OpenSymbol"/>
+    </w:rPr>
+  </w:style>
+  <w:style w:type="character" w:styleId="ListLabel190">
+    <w:name w:val="ListLabel 190"/>
+    <w:qFormat/>
+    <w:rPr>
+      <w:rFonts w:cs="OpenSymbol"/>
+      <w:sz w:val="30"/>
+    </w:rPr>
+  </w:style>
+  <w:style w:type="character" w:styleId="ListLabel191">
+    <w:name w:val="ListLabel 191"/>
+    <w:qFormat/>
+    <w:rPr>
+      <w:rFonts w:cs="OpenSymbol"/>
+    </w:rPr>
+  </w:style>
+  <w:style w:type="character" w:styleId="ListLabel192">
+    <w:name w:val="ListLabel 192"/>
+    <w:qFormat/>
+    <w:rPr>
+      <w:rFonts w:cs="OpenSymbol"/>
+    </w:rPr>
+  </w:style>
+  <w:style w:type="character" w:styleId="ListLabel193">
+    <w:name w:val="ListLabel 193"/>
+    <w:qFormat/>
+    <w:rPr>
+      <w:rFonts w:cs="OpenSymbol"/>
+    </w:rPr>
+  </w:style>
+  <w:style w:type="character" w:styleId="ListLabel194">
+    <w:name w:val="ListLabel 194"/>
+    <w:qFormat/>
+    <w:rPr>
+      <w:rFonts w:cs="OpenSymbol"/>
+    </w:rPr>
+  </w:style>
+  <w:style w:type="character" w:styleId="ListLabel195">
+    <w:name w:val="ListLabel 195"/>
+    <w:qFormat/>
+    <w:rPr>
+      <w:rFonts w:cs="OpenSymbol"/>
+    </w:rPr>
+  </w:style>
+  <w:style w:type="character" w:styleId="ListLabel196">
+    <w:name w:val="ListLabel 196"/>
+    <w:qFormat/>
+    <w:rPr>
+      <w:rFonts w:cs="OpenSymbol"/>
+    </w:rPr>
+  </w:style>
+  <w:style w:type="character" w:styleId="ListLabel197">
+    <w:name w:val="ListLabel 197"/>
+    <w:qFormat/>
+    <w:rPr>
+      <w:rFonts w:cs="OpenSymbol"/>
+    </w:rPr>
+  </w:style>
+  <w:style w:type="character" w:styleId="ListLabel198">
+    <w:name w:val="ListLabel 198"/>
+    <w:qFormat/>
+    <w:rPr>
+      <w:rFonts w:cs="OpenSymbol"/>
+    </w:rPr>
+  </w:style>
+  <w:style w:type="character" w:styleId="ListLabel199">
+    <w:name w:val="ListLabel 199"/>
+    <w:qFormat/>
+    <w:rPr>
+      <w:rFonts w:cs="OpenSymbol"/>
+    </w:rPr>
+  </w:style>
+  <w:style w:type="character" w:styleId="ListLabel200">
+    <w:name w:val="ListLabel 200"/>
+    <w:qFormat/>
+    <w:rPr>
+      <w:rFonts w:cs="OpenSymbol"/>
+    </w:rPr>
+  </w:style>
+  <w:style w:type="character" w:styleId="ListLabel201">
+    <w:name w:val="ListLabel 201"/>
+    <w:qFormat/>
+    <w:rPr>
+      <w:rFonts w:cs="OpenSymbol"/>
+    </w:rPr>
+  </w:style>
+  <w:style w:type="character" w:styleId="ListLabel202">
+    <w:name w:val="ListLabel 202"/>
+    <w:qFormat/>
+    <w:rPr>
+      <w:rFonts w:cs="OpenSymbol"/>
+    </w:rPr>
+  </w:style>
+  <w:style w:type="character" w:styleId="ListLabel203">
+    <w:name w:val="ListLabel 203"/>
+    <w:qFormat/>
+    <w:rPr>
+      <w:rFonts w:cs="OpenSymbol"/>
+    </w:rPr>
+  </w:style>
+  <w:style w:type="character" w:styleId="ListLabel204">
+    <w:name w:val="ListLabel 204"/>
+    <w:qFormat/>
+    <w:rPr>
+      <w:rFonts w:cs="OpenSymbol"/>
+    </w:rPr>
+  </w:style>
+  <w:style w:type="character" w:styleId="ListLabel205">
+    <w:name w:val="ListLabel 205"/>
+    <w:qFormat/>
+    <w:rPr>
+      <w:rFonts w:cs="OpenSymbol"/>
+    </w:rPr>
+  </w:style>
+  <w:style w:type="character" w:styleId="ListLabel206">
+    <w:name w:val="ListLabel 206"/>
+    <w:qFormat/>
+    <w:rPr>
+      <w:rFonts w:cs="OpenSymbol"/>
+    </w:rPr>
+  </w:style>
+  <w:style w:type="character" w:styleId="ListLabel207">
+    <w:name w:val="ListLabel 207"/>
+    <w:qFormat/>
+    <w:rPr>
+      <w:rFonts w:cs="OpenSymbol"/>
+    </w:rPr>
+  </w:style>
+  <w:style w:type="character" w:styleId="ListLabel208">
+    <w:name w:val="ListLabel 208"/>
+    <w:qFormat/>
+    <w:rPr>
+      <w:rFonts w:cs="OpenSymbol"/>
+      <w:sz w:val="30"/>
+    </w:rPr>
+  </w:style>
+  <w:style w:type="character" w:styleId="ListLabel209">
+    <w:name w:val="ListLabel 209"/>
+    <w:qFormat/>
+    <w:rPr>
+      <w:rFonts w:cs="OpenSymbol"/>
+    </w:rPr>
+  </w:style>
+  <w:style w:type="character" w:styleId="ListLabel210">
+    <w:name w:val="ListLabel 210"/>
+    <w:qFormat/>
+    <w:rPr>
+      <w:rFonts w:cs="OpenSymbol"/>
+    </w:rPr>
+  </w:style>
+  <w:style w:type="character" w:styleId="ListLabel211">
+    <w:name w:val="ListLabel 211"/>
+    <w:qFormat/>
+    <w:rPr>
+      <w:rFonts w:cs="OpenSymbol"/>
+    </w:rPr>
+  </w:style>
+  <w:style w:type="character" w:styleId="ListLabel212">
+    <w:name w:val="ListLabel 212"/>
+    <w:qFormat/>
+    <w:rPr>
+      <w:rFonts w:cs="OpenSymbol"/>
+    </w:rPr>
+  </w:style>
+  <w:style w:type="character" w:styleId="ListLabel213">
+    <w:name w:val="ListLabel 213"/>
+    <w:qFormat/>
+    <w:rPr>
+      <w:rFonts w:cs="OpenSymbol"/>
+    </w:rPr>
+  </w:style>
+  <w:style w:type="character" w:styleId="ListLabel214">
+    <w:name w:val="ListLabel 214"/>
+    <w:qFormat/>
+    <w:rPr>
+      <w:rFonts w:cs="OpenSymbol"/>
+    </w:rPr>
+  </w:style>
+  <w:style w:type="character" w:styleId="ListLabel215">
+    <w:name w:val="ListLabel 215"/>
+    <w:qFormat/>
+    <w:rPr>
+      <w:rFonts w:cs="OpenSymbol"/>
+    </w:rPr>
+  </w:style>
+  <w:style w:type="character" w:styleId="ListLabel216">
+    <w:name w:val="ListLabel 216"/>
+    <w:qFormat/>
+    <w:rPr>
+      <w:rFonts w:cs="OpenSymbol"/>
+    </w:rPr>
+  </w:style>
+  <w:style w:type="character" w:styleId="ListLabel217">
+    <w:name w:val="ListLabel 217"/>
+    <w:qFormat/>
+    <w:rPr>
+      <w:rFonts w:cs="OpenSymbol"/>
+    </w:rPr>
+  </w:style>
+  <w:style w:type="character" w:styleId="ListLabel218">
+    <w:name w:val="ListLabel 218"/>
+    <w:qFormat/>
+    <w:rPr>
+      <w:rFonts w:cs="OpenSymbol"/>
+    </w:rPr>
+  </w:style>
+  <w:style w:type="character" w:styleId="ListLabel219">
+    <w:name w:val="ListLabel 219"/>
+    <w:qFormat/>
+    <w:rPr>
+      <w:rFonts w:cs="OpenSymbol"/>
+    </w:rPr>
+  </w:style>
+  <w:style w:type="character" w:styleId="ListLabel220">
+    <w:name w:val="ListLabel 220"/>
+    <w:qFormat/>
+    <w:rPr>
+      <w:rFonts w:cs="OpenSymbol"/>
+    </w:rPr>
+  </w:style>
+  <w:style w:type="character" w:styleId="ListLabel221">
+    <w:name w:val="ListLabel 221"/>
+    <w:qFormat/>
+    <w:rPr>
+      <w:rFonts w:cs="OpenSymbol"/>
+    </w:rPr>
+  </w:style>
+  <w:style w:type="character" w:styleId="ListLabel222">
+    <w:name w:val="ListLabel 222"/>
+    <w:qFormat/>
+    <w:rPr>
+      <w:rFonts w:cs="OpenSymbol"/>
+    </w:rPr>
+  </w:style>
+  <w:style w:type="character" w:styleId="ListLabel223">
+    <w:name w:val="ListLabel 223"/>
+    <w:qFormat/>
+    <w:rPr>
+      <w:rFonts w:cs="OpenSymbol"/>
+    </w:rPr>
+  </w:style>
+  <w:style w:type="character" w:styleId="ListLabel224">
+    <w:name w:val="ListLabel 224"/>
+    <w:qFormat/>
+    <w:rPr>
+      <w:rFonts w:cs="OpenSymbol"/>
+    </w:rPr>
+  </w:style>
+  <w:style w:type="character" w:styleId="ListLabel225">
+    <w:name w:val="ListLabel 225"/>
+    <w:qFormat/>
+    <w:rPr>
+      <w:rFonts w:cs="OpenSymbol"/>
+    </w:rPr>
+  </w:style>
+  <w:style w:type="character" w:styleId="ListLabel226">
+    <w:name w:val="ListLabel 226"/>
+    <w:qFormat/>
+    <w:rPr>
+      <w:rFonts w:cs="OpenSymbol"/>
+      <w:sz w:val="30"/>
+    </w:rPr>
+  </w:style>
+  <w:style w:type="character" w:styleId="ListLabel227">
+    <w:name w:val="ListLabel 227"/>
+    <w:qFormat/>
+    <w:rPr>
+      <w:rFonts w:cs="OpenSymbol"/>
+    </w:rPr>
+  </w:style>
+  <w:style w:type="character" w:styleId="ListLabel228">
+    <w:name w:val="ListLabel 228"/>
+    <w:qFormat/>
+    <w:rPr>
+      <w:rFonts w:cs="OpenSymbol"/>
+    </w:rPr>
+  </w:style>
+  <w:style w:type="character" w:styleId="ListLabel229">
+    <w:name w:val="ListLabel 229"/>
+    <w:qFormat/>
+    <w:rPr>
+      <w:rFonts w:cs="OpenSymbol"/>
+    </w:rPr>
+  </w:style>
+  <w:style w:type="character" w:styleId="ListLabel230">
+    <w:name w:val="ListLabel 230"/>
+    <w:qFormat/>
+    <w:rPr>
+      <w:rFonts w:cs="OpenSymbol"/>
+    </w:rPr>
+  </w:style>
+  <w:style w:type="character" w:styleId="ListLabel231">
+    <w:name w:val="ListLabel 231"/>
+    <w:qFormat/>
+    <w:rPr>
+      <w:rFonts w:cs="OpenSymbol"/>
+    </w:rPr>
+  </w:style>
+  <w:style w:type="character" w:styleId="ListLabel232">
+    <w:name w:val="ListLabel 232"/>
+    <w:qFormat/>
+    <w:rPr>
+      <w:rFonts w:cs="OpenSymbol"/>
+    </w:rPr>
+  </w:style>
+  <w:style w:type="character" w:styleId="ListLabel233">
+    <w:name w:val="ListLabel 233"/>
+    <w:qFormat/>
+    <w:rPr>
+      <w:rFonts w:cs="OpenSymbol"/>
+    </w:rPr>
+  </w:style>
+  <w:style w:type="character" w:styleId="ListLabel234">
+    <w:name w:val="ListLabel 234"/>
+    <w:qFormat/>
+    <w:rPr>
+      <w:rFonts w:cs="OpenSymbol"/>
+    </w:rPr>
+  </w:style>
+  <w:style w:type="character" w:styleId="ListLabel235">
+    <w:name w:val="ListLabel 235"/>
+    <w:qFormat/>
+    <w:rPr>
+      <w:rFonts w:cs="OpenSymbol"/>
+    </w:rPr>
+  </w:style>
+  <w:style w:type="character" w:styleId="ListLabel236">
+    <w:name w:val="ListLabel 236"/>
+    <w:qFormat/>
+    <w:rPr>
+      <w:rFonts w:cs="OpenSymbol"/>
+    </w:rPr>
+  </w:style>
+  <w:style w:type="character" w:styleId="ListLabel237">
+    <w:name w:val="ListLabel 237"/>
+    <w:qFormat/>
+    <w:rPr>
+      <w:rFonts w:cs="OpenSymbol"/>
+    </w:rPr>
+  </w:style>
+  <w:style w:type="character" w:styleId="ListLabel238">
+    <w:name w:val="ListLabel 238"/>
+    <w:qFormat/>
+    <w:rPr>
+      <w:rFonts w:cs="OpenSymbol"/>
+    </w:rPr>
+  </w:style>
+  <w:style w:type="character" w:styleId="ListLabel239">
+    <w:name w:val="ListLabel 239"/>
+    <w:qFormat/>
+    <w:rPr>
+      <w:rFonts w:cs="OpenSymbol"/>
+    </w:rPr>
+  </w:style>
+  <w:style w:type="character" w:styleId="ListLabel240">
+    <w:name w:val="ListLabel 240"/>
+    <w:qFormat/>
+    <w:rPr>
+      <w:rFonts w:cs="OpenSymbol"/>
+    </w:rPr>
+  </w:style>
+  <w:style w:type="character" w:styleId="ListLabel241">
+    <w:name w:val="ListLabel 241"/>
+    <w:qFormat/>
+    <w:rPr>
+      <w:rFonts w:cs="OpenSymbol"/>
+    </w:rPr>
+  </w:style>
+  <w:style w:type="character" w:styleId="ListLabel242">
+    <w:name w:val="ListLabel 242"/>
+    <w:qFormat/>
+    <w:rPr>
+      <w:rFonts w:cs="OpenSymbol"/>
+    </w:rPr>
+  </w:style>
+  <w:style w:type="character" w:styleId="ListLabel243">
+    <w:name w:val="ListLabel 243"/>
+    <w:qFormat/>
+    <w:rPr>
+      <w:rFonts w:cs="OpenSymbol"/>
+    </w:rPr>
+  </w:style>
+  <w:style w:type="character" w:styleId="ListLabel244">
+    <w:name w:val="ListLabel 244"/>
+    <w:qFormat/>
+    <w:rPr>
+      <w:rFonts w:cs="OpenSymbol"/>
+      <w:sz w:val="30"/>
+    </w:rPr>
+  </w:style>
+  <w:style w:type="character" w:styleId="ListLabel245">
+    <w:name w:val="ListLabel 245"/>
+    <w:qFormat/>
+    <w:rPr>
+      <w:rFonts w:cs="OpenSymbol"/>
+    </w:rPr>
+  </w:style>
+  <w:style w:type="character" w:styleId="ListLabel246">
+    <w:name w:val="ListLabel 246"/>
+    <w:qFormat/>
+    <w:rPr>
+      <w:rFonts w:cs="OpenSymbol"/>
+    </w:rPr>
+  </w:style>
+  <w:style w:type="character" w:styleId="ListLabel247">
+    <w:name w:val="ListLabel 247"/>
+    <w:qFormat/>
+    <w:rPr>
+      <w:rFonts w:cs="OpenSymbol"/>
+    </w:rPr>
+  </w:style>
+  <w:style w:type="character" w:styleId="ListLabel248">
+    <w:name w:val="ListLabel 248"/>
+    <w:qFormat/>
+    <w:rPr>
+      <w:rFonts w:cs="OpenSymbol"/>
+    </w:rPr>
+  </w:style>
+  <w:style w:type="character" w:styleId="ListLabel249">
+    <w:name w:val="ListLabel 249"/>
+    <w:qFormat/>
+    <w:rPr>
+      <w:rFonts w:cs="OpenSymbol"/>
+    </w:rPr>
+  </w:style>
+  <w:style w:type="character" w:styleId="ListLabel250">
+    <w:name w:val="ListLabel 250"/>
+    <w:qFormat/>
+    <w:rPr>
+      <w:rFonts w:cs="OpenSymbol"/>
+    </w:rPr>
+  </w:style>
+  <w:style w:type="character" w:styleId="ListLabel251">
+    <w:name w:val="ListLabel 251"/>
+    <w:qFormat/>
+    <w:rPr>
+      <w:rFonts w:cs="OpenSymbol"/>
+    </w:rPr>
+  </w:style>
+  <w:style w:type="character" w:styleId="ListLabel252">
+    <w:name w:val="ListLabel 252"/>
+    <w:qFormat/>
+    <w:rPr>
+      <w:rFonts w:cs="OpenSymbol"/>
+    </w:rPr>
+  </w:style>
+  <w:style w:type="character" w:styleId="ListLabel253">
+    <w:name w:val="ListLabel 253"/>
+    <w:qFormat/>
+    <w:rPr>
+      <w:rFonts w:cs="OpenSymbol"/>
+    </w:rPr>
+  </w:style>
+  <w:style w:type="character" w:styleId="ListLabel254">
+    <w:name w:val="ListLabel 254"/>
+    <w:qFormat/>
+    <w:rPr>
+      <w:rFonts w:cs="OpenSymbol"/>
+    </w:rPr>
+  </w:style>
+  <w:style w:type="character" w:styleId="ListLabel255">
+    <w:name w:val="ListLabel 255"/>
+    <w:qFormat/>
+    <w:rPr>
+      <w:rFonts w:cs="OpenSymbol"/>
+    </w:rPr>
+  </w:style>
+  <w:style w:type="character" w:styleId="ListLabel256">
+    <w:name w:val="ListLabel 256"/>
+    <w:qFormat/>
+    <w:rPr>
+      <w:rFonts w:cs="OpenSymbol"/>
+    </w:rPr>
+  </w:style>
+  <w:style w:type="character" w:styleId="ListLabel257">
+    <w:name w:val="ListLabel 257"/>
+    <w:qFormat/>
+    <w:rPr>
+      <w:rFonts w:cs="OpenSymbol"/>
+    </w:rPr>
+  </w:style>
+  <w:style w:type="character" w:styleId="ListLabel258">
+    <w:name w:val="ListLabel 258"/>
+    <w:qFormat/>
+    <w:rPr>
+      <w:rFonts w:cs="OpenSymbol"/>
+    </w:rPr>
+  </w:style>
+  <w:style w:type="character" w:styleId="ListLabel259">
+    <w:name w:val="ListLabel 259"/>
+    <w:qFormat/>
+    <w:rPr>
+      <w:rFonts w:cs="OpenSymbol"/>
+    </w:rPr>
+  </w:style>
+  <w:style w:type="character" w:styleId="ListLabel260">
+    <w:name w:val="ListLabel 260"/>
+    <w:qFormat/>
+    <w:rPr>
+      <w:rFonts w:cs="OpenSymbol"/>
+    </w:rPr>
+  </w:style>
+  <w:style w:type="character" w:styleId="ListLabel261">
+    <w:name w:val="ListLabel 261"/>
+    <w:qFormat/>
+    <w:rPr>
+      <w:rFonts w:cs="OpenSymbol"/>
+    </w:rPr>
+  </w:style>
+  <w:style w:type="character" w:styleId="ListLabel262">
+    <w:name w:val="ListLabel 262"/>
+    <w:qFormat/>
+    <w:rPr>
+      <w:rFonts w:cs="OpenSymbol"/>
+      <w:sz w:val="30"/>
+    </w:rPr>
+  </w:style>
+  <w:style w:type="character" w:styleId="ListLabel263">
+    <w:name w:val="ListLabel 263"/>
+    <w:qFormat/>
+    <w:rPr>
+      <w:rFonts w:cs="OpenSymbol"/>
+    </w:rPr>
+  </w:style>
+  <w:style w:type="character" w:styleId="ListLabel264">
+    <w:name w:val="ListLabel 264"/>
+    <w:qFormat/>
+    <w:rPr>
+      <w:rFonts w:cs="OpenSymbol"/>
+    </w:rPr>
+  </w:style>
+  <w:style w:type="character" w:styleId="ListLabel265">
+    <w:name w:val="ListLabel 265"/>
+    <w:qFormat/>
+    <w:rPr>
+      <w:rFonts w:cs="OpenSymbol"/>
+    </w:rPr>
+  </w:style>
+  <w:style w:type="character" w:styleId="ListLabel266">
+    <w:name w:val="ListLabel 266"/>
+    <w:qFormat/>
+    <w:rPr>
+      <w:rFonts w:cs="OpenSymbol"/>
+    </w:rPr>
+  </w:style>
+  <w:style w:type="character" w:styleId="ListLabel267">
+    <w:name w:val="ListLabel 267"/>
+    <w:qFormat/>
+    <w:rPr>
+      <w:rFonts w:cs="OpenSymbol"/>
+    </w:rPr>
+  </w:style>
+  <w:style w:type="character" w:styleId="ListLabel268">
+    <w:name w:val="ListLabel 268"/>
+    <w:qFormat/>
+    <w:rPr>
+      <w:rFonts w:cs="OpenSymbol"/>
+    </w:rPr>
+  </w:style>
+  <w:style w:type="character" w:styleId="ListLabel269">
+    <w:name w:val="ListLabel 269"/>
+    <w:qFormat/>
+    <w:rPr>
+      <w:rFonts w:cs="OpenSymbol"/>
+    </w:rPr>
+  </w:style>
+  <w:style w:type="character" w:styleId="ListLabel270">
+    <w:name w:val="ListLabel 270"/>
+    <w:qFormat/>
+    <w:rPr>
+      <w:rFonts w:cs="OpenSymbol"/>
+    </w:rPr>
+  </w:style>
+  <w:style w:type="character" w:styleId="ListLabel271">
+    <w:name w:val="ListLabel 271"/>
+    <w:qFormat/>
+    <w:rPr>
+      <w:rFonts w:cs="OpenSymbol"/>
+    </w:rPr>
+  </w:style>
+  <w:style w:type="character" w:styleId="ListLabel272">
+    <w:name w:val="ListLabel 272"/>
+    <w:qFormat/>
+    <w:rPr>
+      <w:rFonts w:cs="OpenSymbol"/>
+    </w:rPr>
+  </w:style>
+  <w:style w:type="character" w:styleId="ListLabel273">
+    <w:name w:val="ListLabel 273"/>
+    <w:qFormat/>
+    <w:rPr>
+      <w:rFonts w:cs="OpenSymbol"/>
+    </w:rPr>
+  </w:style>
+  <w:style w:type="character" w:styleId="ListLabel274">
+    <w:name w:val="ListLabel 274"/>
+    <w:qFormat/>
+    <w:rPr>
+      <w:rFonts w:cs="OpenSymbol"/>
+    </w:rPr>
+  </w:style>
+  <w:style w:type="character" w:styleId="ListLabel275">
+    <w:name w:val="ListLabel 275"/>
+    <w:qFormat/>
+    <w:rPr>
+      <w:rFonts w:cs="OpenSymbol"/>
+    </w:rPr>
+  </w:style>
+  <w:style w:type="character" w:styleId="ListLabel276">
+    <w:name w:val="ListLabel 276"/>
+    <w:qFormat/>
+    <w:rPr>
+      <w:rFonts w:cs="OpenSymbol"/>
+    </w:rPr>
+  </w:style>
+  <w:style w:type="character" w:styleId="ListLabel277">
+    <w:name w:val="ListLabel 277"/>
+    <w:qFormat/>
+    <w:rPr>
+      <w:rFonts w:cs="OpenSymbol"/>
+    </w:rPr>
+  </w:style>
+  <w:style w:type="character" w:styleId="ListLabel278">
+    <w:name w:val="ListLabel 278"/>
+    <w:qFormat/>
+    <w:rPr>
+      <w:rFonts w:cs="OpenSymbol"/>
+    </w:rPr>
+  </w:style>
+  <w:style w:type="character" w:styleId="ListLabel279">
+    <w:name w:val="ListLabel 279"/>
+    <w:qFormat/>
+    <w:rPr>
+      <w:rFonts w:cs="OpenSymbol"/>
+    </w:rPr>
+  </w:style>
+  <w:style w:type="character" w:styleId="ListLabel280">
+    <w:name w:val="ListLabel 280"/>
+    <w:qFormat/>
+    <w:rPr>
+      <w:rFonts w:cs="OpenSymbol"/>
+      <w:sz w:val="30"/>
+    </w:rPr>
+  </w:style>
+  <w:style w:type="character" w:styleId="ListLabel281">
+    <w:name w:val="ListLabel 281"/>
+    <w:qFormat/>
+    <w:rPr>
+      <w:rFonts w:cs="OpenSymbol"/>
+    </w:rPr>
+  </w:style>
+  <w:style w:type="character" w:styleId="ListLabel282">
+    <w:name w:val="ListLabel 282"/>
+    <w:qFormat/>
+    <w:rPr>
+      <w:rFonts w:cs="OpenSymbol"/>
+    </w:rPr>
+  </w:style>
+  <w:style w:type="character" w:styleId="ListLabel283">
+    <w:name w:val="ListLabel 283"/>
+    <w:qFormat/>
+    <w:rPr>
+      <w:rFonts w:cs="OpenSymbol"/>
+    </w:rPr>
+  </w:style>
+  <w:style w:type="character" w:styleId="ListLabel284">
+    <w:name w:val="ListLabel 284"/>
+    <w:qFormat/>
+    <w:rPr>
+      <w:rFonts w:cs="OpenSymbol"/>
+    </w:rPr>
+  </w:style>
+  <w:style w:type="character" w:styleId="ListLabel285">
+    <w:name w:val="ListLabel 285"/>
+    <w:qFormat/>
+    <w:rPr>
+      <w:rFonts w:cs="OpenSymbol"/>
+    </w:rPr>
+  </w:style>
+  <w:style w:type="character" w:styleId="ListLabel286">
+    <w:name w:val="ListLabel 286"/>
+    <w:qFormat/>
+    <w:rPr>
+      <w:rFonts w:cs="OpenSymbol"/>
+    </w:rPr>
+  </w:style>
+  <w:style w:type="character" w:styleId="ListLabel287">
+    <w:name w:val="ListLabel 287"/>
+    <w:qFormat/>
+    <w:rPr>
+      <w:rFonts w:cs="OpenSymbol"/>
+    </w:rPr>
+  </w:style>
+  <w:style w:type="character" w:styleId="ListLabel288">
+    <w:name w:val="ListLabel 288"/>
+    <w:qFormat/>
+    <w:rPr>
+      <w:rFonts w:cs="OpenSymbol"/>
+    </w:rPr>
+  </w:style>
+  <w:style w:type="character" w:styleId="ListLabel289">
+    <w:name w:val="ListLabel 289"/>
+    <w:qFormat/>
+    <w:rPr>
+      <w:rFonts w:cs="OpenSymbol"/>
+    </w:rPr>
+  </w:style>
+  <w:style w:type="character" w:styleId="ListLabel290">
+    <w:name w:val="ListLabel 290"/>
+    <w:qFormat/>
+    <w:rPr>
+      <w:rFonts w:cs="OpenSymbol"/>
+    </w:rPr>
+  </w:style>
+  <w:style w:type="character" w:styleId="ListLabel291">
+    <w:name w:val="ListLabel 291"/>
+    <w:qFormat/>
+    <w:rPr>
+      <w:rFonts w:cs="OpenSymbol"/>
+    </w:rPr>
+  </w:style>
+  <w:style w:type="character" w:styleId="ListLabel292">
+    <w:name w:val="ListLabel 292"/>
+    <w:qFormat/>
+    <w:rPr>
+      <w:rFonts w:cs="OpenSymbol"/>
+    </w:rPr>
+  </w:style>
+  <w:style w:type="character" w:styleId="ListLabel293">
+    <w:name w:val="ListLabel 293"/>
+    <w:qFormat/>
+    <w:rPr>
+      <w:rFonts w:cs="OpenSymbol"/>
+    </w:rPr>
+  </w:style>
+  <w:style w:type="character" w:styleId="ListLabel294">
+    <w:name w:val="ListLabel 294"/>
+    <w:qFormat/>
+    <w:rPr>
+      <w:rFonts w:cs="OpenSymbol"/>
+    </w:rPr>
+  </w:style>
+  <w:style w:type="character" w:styleId="ListLabel295">
+    <w:name w:val="ListLabel 295"/>
+    <w:qFormat/>
+    <w:rPr>
+      <w:rFonts w:cs="OpenSymbol"/>
+    </w:rPr>
+  </w:style>
+  <w:style w:type="character" w:styleId="ListLabel296">
+    <w:name w:val="ListLabel 296"/>
+    <w:qFormat/>
+    <w:rPr>
+      <w:rFonts w:cs="OpenSymbol"/>
+    </w:rPr>
+  </w:style>
+  <w:style w:type="character" w:styleId="ListLabel297">
+    <w:name w:val="ListLabel 297"/>
+    <w:qFormat/>
+    <w:rPr>
+      <w:rFonts w:cs="OpenSymbol"/>
+    </w:rPr>
+  </w:style>
   <w:style w:type="paragraph" w:styleId="Heading">
     <w:name w:val="Heading"/>
     <w:basedOn w:val="Normal"/>

</xml_diff>

<commit_message>
fix: text and image can't cross-display
</commit_message>
<xml_diff>
--- a/test-data/user.template.docx
+++ b/test-data/user.template.docx
@@ -53,35 +53,7 @@
           <w:rFonts w:hint="default"/>
           <w:color w:val="000000" w:themeColor="text1"/>
         </w:rPr>
-        <w:t xml:space="preserve">My </w:t>
-      </w:r>
-      <w:r>
-        <w:rPr>
-          <w:rFonts w:hint="default"/>
-          <w:color w:val="000000" w:themeColor="text1"/>
-        </w:rPr>
-        <w:t xml:space="preserve">local </w:t>
-      </w:r>
-      <w:r>
-        <w:rPr>
-          <w:rFonts w:hint="default"/>
-          <w:color w:val="000000" w:themeColor="text1"/>
-        </w:rPr>
-        <w:t>avatar</w:t>
-      </w:r>
-      <w:r>
-        <w:rPr>
-          <w:rFonts w:hint="default"/>
-          <w:color w:val="000000" w:themeColor="text1"/>
-        </w:rPr>
-        <w:t xml:space="preserve"> is</w:t>
-      </w:r>
-      <w:r>
-        <w:rPr>
-          <w:rFonts w:hint="default"/>
-          <w:color w:val="000000" w:themeColor="text1"/>
-        </w:rPr>
-        <w:t xml:space="preserve"> {{ImageLocal}}</w:t>
+        <w:t>My local avatar is {{ImageLocal}}.</w:t>
       </w:r>
     </w:p>
     <w:p>
@@ -97,21 +69,7 @@
           <w:rFonts w:hint="default"/>
           <w:color w:val="000000" w:themeColor="text1"/>
         </w:rPr>
-        <w:t xml:space="preserve">My </w:t>
-      </w:r>
-      <w:r>
-        <w:rPr>
-          <w:rFonts w:hint="default"/>
-          <w:color w:val="000000" w:themeColor="text1"/>
-        </w:rPr>
-        <w:t xml:space="preserve">remote </w:t>
-      </w:r>
-      <w:r>
-        <w:rPr>
-          <w:rFonts w:hint="default"/>
-          <w:color w:val="000000" w:themeColor="text1"/>
-        </w:rPr>
-        <w:t>avatar is {{Im</w:t>
+        <w:t>My remote av</w:t>
       </w:r>
       <w:bookmarkStart w:id="0" w:name="_GoBack"/>
       <w:bookmarkEnd w:id="0"/>
@@ -120,7 +78,7 @@
           <w:rFonts w:hint="default"/>
           <w:color w:val="000000" w:themeColor="text1"/>
         </w:rPr>
-        <w:t>ageURL}}</w:t>
+        <w:t>atar is {{ImageURL}}.</w:t>
       </w:r>
     </w:p>
     <w:p/>
@@ -336,6 +294,16 @@
         <w:gridCol w:w="1690"/>
       </w:tblGrid>
       <w:tr>
+        <w:tblPrEx>
+          <w:tblBorders>
+            <w:top w:val="single" w:color="000000" w:sz="2" w:space="0"/>
+            <w:left w:val="single" w:color="000000" w:sz="2" w:space="0"/>
+            <w:bottom w:val="single" w:color="000000" w:sz="2" w:space="0"/>
+            <w:right w:val="none" w:color="auto" w:sz="0" w:space="0"/>
+            <w:insideH w:val="single" w:color="000000" w:sz="2" w:space="0"/>
+            <w:insideV w:val="none" w:color="auto" w:sz="0" w:space="0"/>
+          </w:tblBorders>
+        </w:tblPrEx>
         <w:tc>
           <w:tcPr>
             <w:tcW w:w="3212" w:type="dxa"/>
@@ -417,6 +385,16 @@
         </w:tc>
       </w:tr>
       <w:tr>
+        <w:tblPrEx>
+          <w:tblBorders>
+            <w:top w:val="single" w:color="000000" w:sz="2" w:space="0"/>
+            <w:left w:val="single" w:color="000000" w:sz="2" w:space="0"/>
+            <w:bottom w:val="single" w:color="000000" w:sz="2" w:space="0"/>
+            <w:right w:val="none" w:color="auto" w:sz="0" w:space="0"/>
+            <w:insideH w:val="single" w:color="000000" w:sz="2" w:space="0"/>
+            <w:insideV w:val="none" w:color="auto" w:sz="0" w:space="0"/>
+          </w:tblBorders>
+        </w:tblPrEx>
         <w:tc>
           <w:tcPr>
             <w:tcW w:w="3212" w:type="dxa"/>

</xml_diff>

<commit_message>
expand placeholders exactly to simplify replacement logic and image support more replacement types
</commit_message>
<xml_diff>
--- a/test-data/user.template.docx
+++ b/test-data/user.template.docx
@@ -53,32 +53,7 @@
           <w:rFonts w:hint="default"/>
           <w:color w:val="000000" w:themeColor="text1"/>
         </w:rPr>
-        <w:t>My local avatar is {{ImageLocal}}.</w:t>
-      </w:r>
-    </w:p>
-    <w:p>
-      <w:pPr>
-        <w:pStyle w:val="7"/>
-        <w:rPr>
-          <w:rFonts w:hint="default"/>
-          <w:color w:val="000000" w:themeColor="text1"/>
-        </w:rPr>
-      </w:pPr>
-      <w:r>
-        <w:rPr>
-          <w:rFonts w:hint="default"/>
-          <w:color w:val="000000" w:themeColor="text1"/>
-        </w:rPr>
-        <w:t>My remote av</w:t>
-      </w:r>
-      <w:bookmarkStart w:id="0" w:name="_GoBack"/>
-      <w:bookmarkEnd w:id="0"/>
-      <w:r>
-        <w:rPr>
-          <w:rFonts w:hint="default"/>
-          <w:color w:val="000000" w:themeColor="text1"/>
-        </w:rPr>
-        <w:t>atar is {{ImageURL}}.</w:t>
+        <w:t>My local avatar is {{ImageLocal}} and remote avatar is {{ImageURL}}.</w:t>
       </w:r>
     </w:p>
     <w:p/>
@@ -154,11 +129,8 @@
     <w:p>
       <w:pPr>
         <w:rPr>
-          <w:i/>
-          <w:iCs/>
-          <w:sz w:val="30"/>
-          <w:szCs w:val="30"/>
-          <w:highlight w:val="yellow"/>
+          <w:sz w:val="30"/>
+          <w:szCs w:val="30"/>
         </w:rPr>
       </w:pPr>
       <w:r>
@@ -182,7 +154,61 @@
           <w:szCs w:val="30"/>
           <w:highlight w:val="yellow"/>
         </w:rPr>
-        <w:t>{{Nicknames }}</w:t>
+        <w:t>{{N</w:t>
+      </w:r>
+      <w:r>
+        <w:rPr>
+          <w:rFonts w:hint="default"/>
+          <w:b/>
+          <w:bCs/>
+          <w:i/>
+          <w:iCs/>
+          <w:color w:val="EF413D"/>
+          <w:sz w:val="30"/>
+          <w:szCs w:val="30"/>
+          <w:highlight w:val="yellow"/>
+        </w:rPr>
+        <w:t>ic</w:t>
+      </w:r>
+      <w:r>
+        <w:rPr>
+          <w:b/>
+          <w:bCs/>
+          <w:i/>
+          <w:iCs/>
+          <w:color w:val="EF413D"/>
+          <w:sz w:val="30"/>
+          <w:szCs w:val="30"/>
+          <w:highlight w:val="yellow"/>
+        </w:rPr>
+        <w:t>k</w:t>
+      </w:r>
+      <w:r>
+        <w:rPr>
+          <w:rFonts w:hint="default"/>
+          <w:b/>
+          <w:bCs/>
+          <w:i/>
+          <w:iCs/>
+          <w:color w:val="EF413D"/>
+          <w:sz w:val="30"/>
+          <w:szCs w:val="30"/>
+          <w:highlight w:val="yellow"/>
+        </w:rPr>
+        <w:t>n</w:t>
+      </w:r>
+      <w:r>
+        <w:rPr>
+          <w:b/>
+          <w:bCs/>
+          <w:i/>
+          <w:iCs/>
+          <w:color w:val="EF413D"/>
+          <w:sz w:val="30"/>
+          <w:szCs w:val="30"/>
+          <w:highlight w:val="yellow"/>
+        </w:rPr>
+        <w:t>ames }}</w:t>
       </w:r>
       <w:r>
         <w:rPr>
@@ -197,14 +223,6 @@
         </w:rPr>
         <w:t>!!!</w:t>
       </w:r>
-    </w:p>
-    <w:p>
-      <w:pPr>
-        <w:rPr>
-          <w:sz w:val="30"/>
-          <w:szCs w:val="30"/>
-        </w:rPr>
-      </w:pPr>
     </w:p>
     <w:p>
       <w:pPr>
@@ -246,15 +264,352 @@
     </w:p>
     <w:p>
       <w:pPr>
-        <w:rPr>
-          <w:sz w:val="30"/>
-          <w:szCs w:val="30"/>
+        <w:numPr>
+          <w:ilvl w:val="0"/>
+          <w:numId w:val="0"/>
+        </w:numPr>
+        <w:rPr>
+          <w:b w:val="0"/>
+          <w:bCs w:val="0"/>
+          <w:sz w:val="28"/>
+          <w:szCs w:val="28"/>
         </w:rPr>
       </w:pPr>
     </w:p>
     <w:p>
       <w:pPr>
         <w:rPr>
+          <w:i/>
+          <w:iCs/>
+          <w:sz w:val="30"/>
+          <w:szCs w:val="30"/>
+          <w:highlight w:val="yellow"/>
+        </w:rPr>
+      </w:pPr>
+      <w:r>
+        <w:rPr>
+          <w:rFonts w:hint="default" w:ascii="Liberation Serif" w:hAnsi="Liberation Serif" w:eastAsia="Noto Sans CJK SC Regular" w:cs="Lohit Devanagari"/>
+          <w:b/>
+          <w:bCs/>
+          <w:i/>
+          <w:iCs/>
+          <w:color w:val="auto"/>
+          <w:kern w:val="2"/>
+          <w:sz w:val="30"/>
+          <w:szCs w:val="30"/>
+          <w:highlight w:val="yellow"/>
+          <w:lang w:val="en-US" w:eastAsia="zh-CN" w:bidi="hi-IN"/>
+        </w:rPr>
+        <w:t xml:space="preserve">My </w:t>
+      </w:r>
+      <w:r>
+        <w:rPr>
+          <w:rFonts w:hint="default" w:cs="Lohit Devanagari"/>
+          <w:b/>
+          <w:bCs/>
+          <w:i/>
+          <w:iCs/>
+          <w:color w:val="auto"/>
+          <w:kern w:val="2"/>
+          <w:sz w:val="30"/>
+          <w:szCs w:val="30"/>
+          <w:highlight w:val="yellow"/>
+          <w:lang w:eastAsia="zh-CN" w:bidi="hi-IN"/>
+        </w:rPr>
+        <w:t xml:space="preserve">other </w:t>
+      </w:r>
+      <w:r>
+        <w:rPr>
+          <w:rFonts w:hint="default" w:ascii="Liberation Serif" w:hAnsi="Liberation Serif" w:eastAsia="Noto Sans CJK SC Regular" w:cs="Lohit Devanagari"/>
+          <w:b/>
+          <w:bCs/>
+          <w:i/>
+          <w:iCs/>
+          <w:color w:val="auto"/>
+          <w:kern w:val="2"/>
+          <w:sz w:val="30"/>
+          <w:szCs w:val="30"/>
+          <w:highlight w:val="yellow"/>
+          <w:lang w:val="en-US" w:eastAsia="zh-CN" w:bidi="hi-IN"/>
+        </w:rPr>
+        <w:t xml:space="preserve">avatars are: </w:t>
+      </w:r>
+      <w:r>
+        <w:rPr>
+          <w:rFonts w:hint="default" w:ascii="Liberation Serif" w:hAnsi="Liberation Serif" w:eastAsia="Noto Sans CJK SC Regular" w:cs="Lohit Devanagari"/>
+          <w:i/>
+          <w:iCs/>
+          <w:color w:val="auto"/>
+          <w:kern w:val="2"/>
+          <w:sz w:val="30"/>
+          <w:szCs w:val="30"/>
+          <w:highlight w:val="yellow"/>
+          <w:lang w:val="en-US" w:eastAsia="zh-CN" w:bidi="hi-IN"/>
+        </w:rPr>
+        <w:t>{{Images , }}</w:t>
+      </w:r>
+      <w:r>
+        <w:rPr>
+          <w:rFonts w:hint="default" w:ascii="Liberation Serif" w:hAnsi="Liberation Serif" w:eastAsia="Noto Sans CJK SC Regular" w:cs="Lohit Devanagari"/>
+          <w:i/>
+          <w:iCs/>
+          <w:color w:val="auto"/>
+          <w:kern w:val="2"/>
+          <w:sz w:val="30"/>
+          <w:szCs w:val="30"/>
+          <w:highlight w:val="yellow"/>
+          <w:lang w:eastAsia="zh-CN" w:bidi="hi-IN"/>
+        </w:rPr>
+        <w:t>!</w:t>
+      </w:r>
+      <w:r>
+        <w:rPr>
+          <w:b w:val="0"/>
+          <w:bCs w:val="0"/>
+          <w:i/>
+          <w:iCs/>
+          <w:sz w:val="30"/>
+          <w:szCs w:val="30"/>
+          <w:u w:val="single"/>
+        </w:rPr>
+        <w:t xml:space="preserve">My favorite is </w:t>
+      </w:r>
+      <w:r>
+        <w:rPr>
+          <w:b/>
+          <w:bCs/>
+          <w:i/>
+          <w:iCs/>
+          <w:sz w:val="30"/>
+          <w:szCs w:val="30"/>
+          <w:u w:val="single"/>
+        </w:rPr>
+        <w:t>{{</w:t>
+      </w:r>
+      <w:r>
+        <w:rPr>
+          <w:rFonts w:hint="default"/>
+          <w:b/>
+          <w:bCs/>
+          <w:i/>
+          <w:iCs/>
+          <w:sz w:val="30"/>
+          <w:szCs w:val="30"/>
+          <w:u w:val="single"/>
+        </w:rPr>
+        <w:t>Images</w:t>
+      </w:r>
+      <w:r>
+        <w:rPr>
+          <w:b/>
+          <w:bCs/>
+          <w:i/>
+          <w:iCs/>
+          <w:sz w:val="30"/>
+          <w:szCs w:val="30"/>
+          <w:u w:val="single"/>
+        </w:rPr>
+        <w:t>.1}}</w:t>
+      </w:r>
+      <w:r>
+        <w:rPr>
+          <w:b w:val="0"/>
+          <w:bCs w:val="0"/>
+          <w:i/>
+          <w:iCs/>
+          <w:sz w:val="30"/>
+          <w:szCs w:val="30"/>
+          <w:u w:val="single"/>
+        </w:rPr>
+        <w:t>.</w:t>
+      </w:r>
+    </w:p>
+    <w:p>
+      <w:pPr>
+        <w:rPr>
+          <w:rFonts w:hint="default"/>
+          <w:b w:val="0"/>
+          <w:bCs w:val="0"/>
+          <w:i/>
+          <w:iCs/>
+          <w:sz w:val="30"/>
+          <w:szCs w:val="30"/>
+          <w:u w:val="single"/>
+          <w:lang w:eastAsia="zh-CN"/>
+        </w:rPr>
+      </w:pPr>
+      <w:r>
+        <w:rPr>
+          <w:i/>
+          <w:iCs/>
+          <w:sz w:val="30"/>
+          <w:szCs w:val="30"/>
+          <w:highlight w:val="yellow"/>
+        </w:rPr>
+        <w:t xml:space="preserve">These </w:t>
+      </w:r>
+      <w:r>
+        <w:rPr>
+          <w:rFonts w:hint="default"/>
+          <w:i/>
+          <w:iCs/>
+          <w:sz w:val="30"/>
+          <w:szCs w:val="30"/>
+          <w:highlight w:val="yellow"/>
+        </w:rPr>
+        <w:t xml:space="preserve">avatars </w:t>
+      </w:r>
+      <w:r>
+        <w:rPr>
+          <w:i/>
+          <w:iCs/>
+          <w:sz w:val="30"/>
+          <w:szCs w:val="30"/>
+          <w:highlight w:val="yellow"/>
+        </w:rPr>
+        <w:t xml:space="preserve">are based on my old </w:t>
+      </w:r>
+      <w:r>
+        <w:rPr>
+          <w:rFonts w:hint="default"/>
+          <w:i/>
+          <w:iCs/>
+          <w:sz w:val="30"/>
+          <w:szCs w:val="30"/>
+          <w:highlight w:val="yellow"/>
+        </w:rPr>
+        <w:t>avatar</w:t>
+      </w:r>
+      <w:r>
+        <w:rPr>
+          <w:i/>
+          <w:iCs/>
+          <w:sz w:val="30"/>
+          <w:szCs w:val="30"/>
+          <w:highlight w:val="yellow"/>
+        </w:rPr>
+        <w:t xml:space="preserve">: </w:t>
+      </w:r>
+      <w:r>
+        <w:rPr>
+          <w:b/>
+          <w:bCs/>
+          <w:i/>
+          <w:iCs/>
+          <w:color w:val="EF413D"/>
+          <w:sz w:val="30"/>
+          <w:szCs w:val="30"/>
+          <w:highlight w:val="yellow"/>
+        </w:rPr>
+        <w:t>{{</w:t>
+      </w:r>
+      <w:r>
+        <w:rPr>
+          <w:rFonts w:hint="default"/>
+          <w:b/>
+          <w:bCs/>
+          <w:i/>
+          <w:iCs/>
+          <w:color w:val="EF413D"/>
+          <w:sz w:val="30"/>
+          <w:szCs w:val="30"/>
+          <w:highlight w:val="yellow"/>
+        </w:rPr>
+        <w:t>Image</w:t>
+      </w:r>
+      <w:r>
+        <w:rPr>
+          <w:b/>
+          <w:bCs/>
+          <w:i/>
+          <w:iCs/>
+          <w:color w:val="EF413D"/>
+          <w:sz w:val="30"/>
+          <w:szCs w:val="30"/>
+          <w:highlight w:val="yellow"/>
+        </w:rPr>
+        <w:t>s }}</w:t>
+      </w:r>
+      <w:r>
+        <w:rPr>
+          <w:b w:val="0"/>
+          <w:bCs w:val="0"/>
+          <w:i/>
+          <w:iCs/>
+          <w:color w:val="auto"/>
+          <w:sz w:val="30"/>
+          <w:szCs w:val="30"/>
+          <w:highlight w:val="yellow"/>
+        </w:rPr>
+        <w:t>!!!</w:t>
+      </w:r>
+    </w:p>
+    <w:p>
+      <w:pPr>
+        <w:rPr>
+          <w:sz w:val="30"/>
+          <w:szCs w:val="30"/>
+        </w:rPr>
+      </w:pPr>
+      <w:r>
+        <w:rPr>
+          <w:sz w:val="30"/>
+          <w:szCs w:val="30"/>
+        </w:rPr>
+        <w:t>Or in list:</w:t>
+      </w:r>
+    </w:p>
+    <w:p>
+      <w:pPr>
+        <w:numPr>
+          <w:ilvl w:val="0"/>
+          <w:numId w:val="1"/>
+        </w:numPr>
+        <w:rPr>
+          <w:rFonts w:hint="default"/>
+          <w:color w:val="000000" w:themeColor="text1"/>
+        </w:rPr>
+      </w:pPr>
+      <w:r>
+        <w:rPr>
+          <w:b w:val="0"/>
+          <w:bCs w:val="0"/>
+          <w:sz w:val="28"/>
+          <w:szCs w:val="28"/>
+        </w:rPr>
+        <w:t>{{</w:t>
+      </w:r>
+      <w:r>
+        <w:rPr>
+          <w:rFonts w:hint="default"/>
+          <w:b w:val="0"/>
+          <w:bCs w:val="0"/>
+          <w:sz w:val="28"/>
+          <w:szCs w:val="28"/>
+        </w:rPr>
+        <w:t xml:space="preserve">Images </w:t>
+      </w:r>
+      <w:r>
+        <w:rPr>
+          <w:b w:val="0"/>
+          <w:bCs w:val="0"/>
+          <w:sz w:val="28"/>
+          <w:szCs w:val="28"/>
+        </w:rPr>
+        <w:t>:empty:remove:row}}</w:t>
+      </w:r>
+    </w:p>
+    <w:p>
+      <w:pPr>
+        <w:rPr>
+          <w:sz w:val="30"/>
+          <w:szCs w:val="30"/>
+        </w:rPr>
+      </w:pPr>
+    </w:p>
+    <w:p>
+      <w:pPr>
+        <w:rPr>
           <w:sz w:val="30"/>
           <w:szCs w:val="30"/>
         </w:rPr>
@@ -270,7 +625,7 @@
     <w:tbl>
       <w:tblPr>
         <w:tblStyle w:val="3"/>
-        <w:tblW w:w="9638" w:type="dxa"/>
+        <w:tblW w:w="9733" w:type="dxa"/>
         <w:tblInd w:w="0" w:type="dxa"/>
         <w:tblBorders>
           <w:top w:val="single" w:color="000000" w:sz="2" w:space="0"/>
@@ -280,7 +635,7 @@
           <w:insideH w:val="single" w:color="000000" w:sz="2" w:space="0"/>
           <w:insideV w:val="none" w:color="auto" w:sz="0" w:space="0"/>
         </w:tblBorders>
-        <w:tblLayout w:type="autofit"/>
+        <w:tblLayout w:type="fixed"/>
         <w:tblCellMar>
           <w:top w:w="55" w:type="dxa"/>
           <w:left w:w="40" w:type="dxa"/>
@@ -289,9 +644,10 @@
         </w:tblCellMar>
       </w:tblPr>
       <w:tblGrid>
-        <w:gridCol w:w="5496"/>
-        <w:gridCol w:w="2452"/>
-        <w:gridCol w:w="1690"/>
+        <w:gridCol w:w="1967"/>
+        <w:gridCol w:w="2250"/>
+        <w:gridCol w:w="1817"/>
+        <w:gridCol w:w="3699"/>
       </w:tblGrid>
       <w:tr>
         <w:tblPrEx>
@@ -306,7 +662,37 @@
         </w:tblPrEx>
         <w:tc>
           <w:tcPr>
-            <w:tcW w:w="3212" w:type="dxa"/>
+            <w:tcW w:w="1967" w:type="dxa"/>
+            <w:tcBorders>
+              <w:top w:val="single" w:color="000000" w:sz="2" w:space="0"/>
+              <w:left w:val="single" w:color="000000" w:sz="2" w:space="0"/>
+              <w:bottom w:val="single" w:color="000000" w:sz="2" w:space="0"/>
+              <w:insideH w:val="single" w:sz="2" w:space="0"/>
+            </w:tcBorders>
+            <w:shd w:val="clear" w:color="auto" w:fill="EEEEEE"/>
+          </w:tcPr>
+          <w:p>
+            <w:pPr>
+              <w:pStyle w:val="364"/>
+              <w:rPr>
+                <w:rFonts w:hint="default"/>
+                <w:sz w:val="30"/>
+                <w:szCs w:val="30"/>
+              </w:rPr>
+            </w:pPr>
+            <w:r>
+              <w:rPr>
+                <w:rFonts w:hint="default"/>
+                <w:sz w:val="30"/>
+                <w:szCs w:val="30"/>
+              </w:rPr>
+              <w:t>Avatar</w:t>
+            </w:r>
+          </w:p>
+        </w:tc>
+        <w:tc>
+          <w:tcPr>
+            <w:tcW w:w="2250" w:type="dxa"/>
             <w:tcBorders>
               <w:top w:val="single" w:color="000000" w:sz="2" w:space="0"/>
               <w:left w:val="single" w:color="000000" w:sz="2" w:space="0"/>
@@ -334,7 +720,7 @@
         </w:tc>
         <w:tc>
           <w:tcPr>
-            <w:tcW w:w="3213" w:type="dxa"/>
+            <w:tcW w:w="1817" w:type="dxa"/>
             <w:tcBorders>
               <w:top w:val="single" w:color="000000" w:sz="2" w:space="0"/>
               <w:left w:val="single" w:color="000000" w:sz="2" w:space="0"/>
@@ -362,7 +748,7 @@
         </w:tc>
         <w:tc>
           <w:tcPr>
-            <w:tcW w:w="3213" w:type="dxa"/>
+            <w:tcW w:w="3699" w:type="dxa"/>
             <w:tcBorders>
               <w:top w:val="single" w:color="000000" w:sz="2" w:space="0"/>
               <w:left w:val="single" w:color="000000" w:sz="2" w:space="0"/>
@@ -395,9 +781,12 @@
             <w:insideV w:val="none" w:color="auto" w:sz="0" w:space="0"/>
           </w:tblBorders>
         </w:tblPrEx>
+        <w:trPr>
+          <w:trHeight w:val="0" w:hRule="atLeast"/>
+        </w:trPr>
         <w:tc>
           <w:tcPr>
-            <w:tcW w:w="3212" w:type="dxa"/>
+            <w:tcW w:w="1967" w:type="dxa"/>
             <w:tcBorders>
               <w:top w:val="single" w:color="000000" w:sz="2" w:space="0"/>
               <w:left w:val="single" w:color="000000" w:sz="2" w:space="0"/>
@@ -405,10 +794,126 @@
               <w:insideH w:val="single" w:sz="2" w:space="0"/>
             </w:tcBorders>
             <w:shd w:val="clear" w:color="auto" w:fill="auto"/>
+            <w:vAlign w:val="center"/>
           </w:tcPr>
           <w:p>
             <w:pPr>
               <w:pStyle w:val="364"/>
+              <w:jc w:val="both"/>
+              <w:rPr>
+                <w:rFonts w:hint="default"/>
+                <w:b/>
+                <w:bCs/>
+                <w:sz w:val="30"/>
+                <w:szCs w:val="30"/>
+              </w:rPr>
+            </w:pPr>
+            <w:r>
+              <w:rPr>
+                <w:b/>
+                <w:bCs/>
+                <w:sz w:val="30"/>
+                <w:szCs w:val="30"/>
+              </w:rPr>
+              <w:t>{{Friends</w:t>
+            </w:r>
+            <w:r>
+              <w:rPr>
+                <w:rFonts w:hint="default"/>
+                <w:b/>
+                <w:bCs/>
+                <w:sz w:val="30"/>
+                <w:szCs w:val="30"/>
+              </w:rPr>
+              <w:t xml:space="preserve">.ImageLocal </w:t>
+            </w:r>
+            <w:r>
+              <w:rPr>
+                <w:b/>
+                <w:bCs/>
+                <w:sz w:val="30"/>
+                <w:szCs w:val="30"/>
+              </w:rPr>
+              <w:t>:empty:</w:t>
+            </w:r>
+            <w:r>
+              <w:rPr>
+                <w:rFonts w:hint="default"/>
+                <w:b/>
+                <w:bCs/>
+                <w:sz w:val="30"/>
+                <w:szCs w:val="30"/>
+              </w:rPr>
+              <w:t>cl</w:t>
+            </w:r>
+            <w:r>
+              <w:rPr>
+                <w:rFonts w:hint="default"/>
+                <w:b/>
+                <w:bCs/>
+                <w:sz w:val="30"/>
+                <w:szCs w:val="30"/>
+              </w:rPr>
+              <w:t>e</w:t>
+            </w:r>
+            <w:bookmarkStart w:id="0" w:name="_GoBack"/>
+            <w:bookmarkEnd w:id="0"/>
+            <w:r>
+              <w:rPr>
+                <w:rFonts w:hint="default"/>
+                <w:b/>
+                <w:bCs/>
+                <w:sz w:val="30"/>
+                <w:szCs w:val="30"/>
+              </w:rPr>
+              <w:t>ar</w:t>
+            </w:r>
+            <w:r>
+              <w:rPr>
+                <w:b/>
+                <w:bCs/>
+                <w:sz w:val="30"/>
+                <w:szCs w:val="30"/>
+              </w:rPr>
+              <w:t>:</w:t>
+            </w:r>
+            <w:r>
+              <w:rPr>
+                <w:rFonts w:hint="default"/>
+                <w:b/>
+                <w:bCs/>
+                <w:sz w:val="30"/>
+                <w:szCs w:val="30"/>
+              </w:rPr>
+              <w:t>placeholder</w:t>
+            </w:r>
+            <w:r>
+              <w:rPr>
+                <w:b/>
+                <w:bCs/>
+                <w:sz w:val="30"/>
+                <w:szCs w:val="30"/>
+              </w:rPr>
+              <w:t>}}</w:t>
+            </w:r>
+          </w:p>
+        </w:tc>
+        <w:tc>
+          <w:tcPr>
+            <w:tcW w:w="2250" w:type="dxa"/>
+            <w:tcBorders>
+              <w:top w:val="single" w:color="000000" w:sz="2" w:space="0"/>
+              <w:left w:val="single" w:color="000000" w:sz="2" w:space="0"/>
+              <w:bottom w:val="single" w:color="000000" w:sz="2" w:space="0"/>
+              <w:insideH w:val="single" w:sz="2" w:space="0"/>
+            </w:tcBorders>
+            <w:shd w:val="clear" w:color="auto" w:fill="auto"/>
+            <w:vAlign w:val="center"/>
+          </w:tcPr>
+          <w:p>
+            <w:pPr>
+              <w:pStyle w:val="364"/>
+              <w:jc w:val="both"/>
             </w:pPr>
             <w:r>
               <w:rPr>
@@ -423,7 +928,7 @@
         </w:tc>
         <w:tc>
           <w:tcPr>
-            <w:tcW w:w="3213" w:type="dxa"/>
+            <w:tcW w:w="1817" w:type="dxa"/>
             <w:tcBorders>
               <w:top w:val="single" w:color="000000" w:sz="2" w:space="0"/>
               <w:left w:val="single" w:color="000000" w:sz="2" w:space="0"/>
@@ -431,10 +936,12 @@
               <w:insideH w:val="single" w:sz="2" w:space="0"/>
             </w:tcBorders>
             <w:shd w:val="clear" w:color="auto" w:fill="auto"/>
+            <w:vAlign w:val="center"/>
           </w:tcPr>
           <w:p>
             <w:pPr>
               <w:pStyle w:val="364"/>
+              <w:jc w:val="both"/>
               <w:rPr>
                 <w:sz w:val="30"/>
                 <w:szCs w:val="30"/>
@@ -451,7 +958,7 @@
         </w:tc>
         <w:tc>
           <w:tcPr>
-            <w:tcW w:w="3213" w:type="dxa"/>
+            <w:tcW w:w="3699" w:type="dxa"/>
             <w:tcBorders>
               <w:top w:val="single" w:color="000000" w:sz="2" w:space="0"/>
               <w:left w:val="single" w:color="000000" w:sz="2" w:space="0"/>
@@ -461,10 +968,12 @@
               <w:insideV w:val="single" w:sz="2" w:space="0"/>
             </w:tcBorders>
             <w:shd w:val="clear" w:color="auto" w:fill="auto"/>
+            <w:vAlign w:val="center"/>
           </w:tcPr>
           <w:p>
             <w:pPr>
               <w:pStyle w:val="364"/>
+              <w:jc w:val="both"/>
               <w:rPr>
                 <w:color w:val="808080"/>
                 <w:sz w:val="30"/>
@@ -621,7 +1130,24 @@
           <w:szCs w:val="30"/>
           <w:u w:val="none"/>
         </w:rPr>
-        <w:t xml:space="preserve">My best friend </w:t>
+        <w:t>My bes</w:t>
+      </w:r>
+      <w:r>
+        <w:rPr>
+          <w:rFonts w:hint="default"/>
+          <w:sz w:val="30"/>
+          <w:szCs w:val="30"/>
+          <w:u w:val="none"/>
+        </w:rPr>
+        <w:t>t</w:t>
+      </w:r>
+      <w:r>
+        <w:rPr>
+          <w:sz w:val="30"/>
+          <w:szCs w:val="30"/>
+          <w:u w:val="none"/>
+        </w:rPr>
+        <w:t xml:space="preserve"> friend </w:t>
       </w:r>
       <w:r>
         <w:rPr>
@@ -632,14 +1158,37 @@
           <w:szCs w:val="30"/>
           <w:u w:val="none"/>
         </w:rPr>
-        <w:t>{{Friends.1.Name}}</w:t>
-      </w:r>
-      <w:r>
-        <w:rPr>
+        <w:t>{{Friends.1.</w:t>
+      </w:r>
+      <w:r>
+        <w:rPr>
+          <w:rFonts w:hint="default"/>
+          <w:b/>
+          <w:bCs/>
+          <w:color w:val="1B75BC"/>
           <w:sz w:val="30"/>
           <w:szCs w:val="30"/>
           <w:u w:val="none"/>
         </w:rPr>
+        <w:t>ImageLocal</w:t>
+      </w:r>
+      <w:r>
+        <w:rPr>
+          <w:b/>
+          <w:bCs/>
+          <w:color w:val="1B75BC"/>
+          <w:sz w:val="30"/>
+          <w:szCs w:val="30"/>
+          <w:u w:val="none"/>
+        </w:rPr>
+        <w:t>}}{{Friends.1.Name}}</w:t>
+      </w:r>
+      <w:r>
+        <w:rPr>
+          <w:sz w:val="30"/>
+          <w:szCs w:val="30"/>
+          <w:u w:val="none"/>
+        </w:rPr>
         <w:t xml:space="preserve"> is </w:t>
       </w:r>
       <w:r>
@@ -652,7 +1201,6 @@
         <w:t>{{Friends.1.Age}} years old.</w:t>
       </w:r>
     </w:p>
-    <w:p/>
     <w:p/>
     <w:p>
       <w:r>

</xml_diff>

<commit_message>
expand placeholders exactly to simplify replacement logic and image support more replacement types (#6)
* fix: text and image can't cross-display

* expand placeholders exactly to simplify replacement logic and image support more replacement types

* optimizing parsing of struct params

* change preview image
</commit_message>
<xml_diff>
--- a/test-data/user.template.docx
+++ b/test-data/user.template.docx
@@ -53,74 +53,7 @@
           <w:rFonts w:hint="default"/>
           <w:color w:val="000000" w:themeColor="text1"/>
         </w:rPr>
-        <w:t xml:space="preserve">My </w:t>
-      </w:r>
-      <w:r>
-        <w:rPr>
-          <w:rFonts w:hint="default"/>
-          <w:color w:val="000000" w:themeColor="text1"/>
-        </w:rPr>
-        <w:t xml:space="preserve">local </w:t>
-      </w:r>
-      <w:r>
-        <w:rPr>
-          <w:rFonts w:hint="default"/>
-          <w:color w:val="000000" w:themeColor="text1"/>
-        </w:rPr>
-        <w:t>avatar</w:t>
-      </w:r>
-      <w:r>
-        <w:rPr>
-          <w:rFonts w:hint="default"/>
-          <w:color w:val="000000" w:themeColor="text1"/>
-        </w:rPr>
-        <w:t xml:space="preserve"> is</w:t>
-      </w:r>
-      <w:r>
-        <w:rPr>
-          <w:rFonts w:hint="default"/>
-          <w:color w:val="000000" w:themeColor="text1"/>
-        </w:rPr>
-        <w:t xml:space="preserve"> {{ImageLocal}}</w:t>
-      </w:r>
-    </w:p>
-    <w:p>
-      <w:pPr>
-        <w:pStyle w:val="7"/>
-        <w:rPr>
-          <w:rFonts w:hint="default"/>
-          <w:color w:val="000000" w:themeColor="text1"/>
-        </w:rPr>
-      </w:pPr>
-      <w:r>
-        <w:rPr>
-          <w:rFonts w:hint="default"/>
-          <w:color w:val="000000" w:themeColor="text1"/>
-        </w:rPr>
-        <w:t xml:space="preserve">My </w:t>
-      </w:r>
-      <w:r>
-        <w:rPr>
-          <w:rFonts w:hint="default"/>
-          <w:color w:val="000000" w:themeColor="text1"/>
-        </w:rPr>
-        <w:t xml:space="preserve">remote </w:t>
-      </w:r>
-      <w:r>
-        <w:rPr>
-          <w:rFonts w:hint="default"/>
-          <w:color w:val="000000" w:themeColor="text1"/>
-        </w:rPr>
-        <w:t>avatar is {{Im</w:t>
-      </w:r>
-      <w:bookmarkStart w:id="0" w:name="_GoBack"/>
-      <w:bookmarkEnd w:id="0"/>
-      <w:r>
-        <w:rPr>
-          <w:rFonts w:hint="default"/>
-          <w:color w:val="000000" w:themeColor="text1"/>
-        </w:rPr>
-        <w:t>ageURL}}</w:t>
+        <w:t>My local avatar is {{ImageLocal}} and remote avatar is {{ImageURL}}.</w:t>
       </w:r>
     </w:p>
     <w:p/>
@@ -196,11 +129,8 @@
     <w:p>
       <w:pPr>
         <w:rPr>
-          <w:i/>
-          <w:iCs/>
-          <w:sz w:val="30"/>
-          <w:szCs w:val="30"/>
-          <w:highlight w:val="yellow"/>
+          <w:sz w:val="30"/>
+          <w:szCs w:val="30"/>
         </w:rPr>
       </w:pPr>
       <w:r>
@@ -224,7 +154,61 @@
           <w:szCs w:val="30"/>
           <w:highlight w:val="yellow"/>
         </w:rPr>
-        <w:t>{{Nicknames }}</w:t>
+        <w:t>{{N</w:t>
+      </w:r>
+      <w:r>
+        <w:rPr>
+          <w:rFonts w:hint="default"/>
+          <w:b/>
+          <w:bCs/>
+          <w:i/>
+          <w:iCs/>
+          <w:color w:val="EF413D"/>
+          <w:sz w:val="30"/>
+          <w:szCs w:val="30"/>
+          <w:highlight w:val="yellow"/>
+        </w:rPr>
+        <w:t>ic</w:t>
+      </w:r>
+      <w:r>
+        <w:rPr>
+          <w:b/>
+          <w:bCs/>
+          <w:i/>
+          <w:iCs/>
+          <w:color w:val="EF413D"/>
+          <w:sz w:val="30"/>
+          <w:szCs w:val="30"/>
+          <w:highlight w:val="yellow"/>
+        </w:rPr>
+        <w:t>k</w:t>
+      </w:r>
+      <w:r>
+        <w:rPr>
+          <w:rFonts w:hint="default"/>
+          <w:b/>
+          <w:bCs/>
+          <w:i/>
+          <w:iCs/>
+          <w:color w:val="EF413D"/>
+          <w:sz w:val="30"/>
+          <w:szCs w:val="30"/>
+          <w:highlight w:val="yellow"/>
+        </w:rPr>
+        <w:t>n</w:t>
+      </w:r>
+      <w:r>
+        <w:rPr>
+          <w:b/>
+          <w:bCs/>
+          <w:i/>
+          <w:iCs/>
+          <w:color w:val="EF413D"/>
+          <w:sz w:val="30"/>
+          <w:szCs w:val="30"/>
+          <w:highlight w:val="yellow"/>
+        </w:rPr>
+        <w:t>ames }}</w:t>
       </w:r>
       <w:r>
         <w:rPr>
@@ -239,14 +223,6 @@
         </w:rPr>
         <w:t>!!!</w:t>
       </w:r>
-    </w:p>
-    <w:p>
-      <w:pPr>
-        <w:rPr>
-          <w:sz w:val="30"/>
-          <w:szCs w:val="30"/>
-        </w:rPr>
-      </w:pPr>
     </w:p>
     <w:p>
       <w:pPr>
@@ -288,15 +264,352 @@
     </w:p>
     <w:p>
       <w:pPr>
-        <w:rPr>
-          <w:sz w:val="30"/>
-          <w:szCs w:val="30"/>
+        <w:numPr>
+          <w:ilvl w:val="0"/>
+          <w:numId w:val="0"/>
+        </w:numPr>
+        <w:rPr>
+          <w:b w:val="0"/>
+          <w:bCs w:val="0"/>
+          <w:sz w:val="28"/>
+          <w:szCs w:val="28"/>
         </w:rPr>
       </w:pPr>
     </w:p>
     <w:p>
       <w:pPr>
         <w:rPr>
+          <w:i/>
+          <w:iCs/>
+          <w:sz w:val="30"/>
+          <w:szCs w:val="30"/>
+          <w:highlight w:val="yellow"/>
+        </w:rPr>
+      </w:pPr>
+      <w:r>
+        <w:rPr>
+          <w:rFonts w:hint="default" w:ascii="Liberation Serif" w:hAnsi="Liberation Serif" w:eastAsia="Noto Sans CJK SC Regular" w:cs="Lohit Devanagari"/>
+          <w:b/>
+          <w:bCs/>
+          <w:i/>
+          <w:iCs/>
+          <w:color w:val="auto"/>
+          <w:kern w:val="2"/>
+          <w:sz w:val="30"/>
+          <w:szCs w:val="30"/>
+          <w:highlight w:val="yellow"/>
+          <w:lang w:val="en-US" w:eastAsia="zh-CN" w:bidi="hi-IN"/>
+        </w:rPr>
+        <w:t xml:space="preserve">My </w:t>
+      </w:r>
+      <w:r>
+        <w:rPr>
+          <w:rFonts w:hint="default" w:cs="Lohit Devanagari"/>
+          <w:b/>
+          <w:bCs/>
+          <w:i/>
+          <w:iCs/>
+          <w:color w:val="auto"/>
+          <w:kern w:val="2"/>
+          <w:sz w:val="30"/>
+          <w:szCs w:val="30"/>
+          <w:highlight w:val="yellow"/>
+          <w:lang w:eastAsia="zh-CN" w:bidi="hi-IN"/>
+        </w:rPr>
+        <w:t xml:space="preserve">other </w:t>
+      </w:r>
+      <w:r>
+        <w:rPr>
+          <w:rFonts w:hint="default" w:ascii="Liberation Serif" w:hAnsi="Liberation Serif" w:eastAsia="Noto Sans CJK SC Regular" w:cs="Lohit Devanagari"/>
+          <w:b/>
+          <w:bCs/>
+          <w:i/>
+          <w:iCs/>
+          <w:color w:val="auto"/>
+          <w:kern w:val="2"/>
+          <w:sz w:val="30"/>
+          <w:szCs w:val="30"/>
+          <w:highlight w:val="yellow"/>
+          <w:lang w:val="en-US" w:eastAsia="zh-CN" w:bidi="hi-IN"/>
+        </w:rPr>
+        <w:t xml:space="preserve">avatars are: </w:t>
+      </w:r>
+      <w:r>
+        <w:rPr>
+          <w:rFonts w:hint="default" w:ascii="Liberation Serif" w:hAnsi="Liberation Serif" w:eastAsia="Noto Sans CJK SC Regular" w:cs="Lohit Devanagari"/>
+          <w:i/>
+          <w:iCs/>
+          <w:color w:val="auto"/>
+          <w:kern w:val="2"/>
+          <w:sz w:val="30"/>
+          <w:szCs w:val="30"/>
+          <w:highlight w:val="yellow"/>
+          <w:lang w:val="en-US" w:eastAsia="zh-CN" w:bidi="hi-IN"/>
+        </w:rPr>
+        <w:t>{{Images , }}</w:t>
+      </w:r>
+      <w:r>
+        <w:rPr>
+          <w:rFonts w:hint="default" w:ascii="Liberation Serif" w:hAnsi="Liberation Serif" w:eastAsia="Noto Sans CJK SC Regular" w:cs="Lohit Devanagari"/>
+          <w:i/>
+          <w:iCs/>
+          <w:color w:val="auto"/>
+          <w:kern w:val="2"/>
+          <w:sz w:val="30"/>
+          <w:szCs w:val="30"/>
+          <w:highlight w:val="yellow"/>
+          <w:lang w:eastAsia="zh-CN" w:bidi="hi-IN"/>
+        </w:rPr>
+        <w:t>!</w:t>
+      </w:r>
+      <w:r>
+        <w:rPr>
+          <w:b w:val="0"/>
+          <w:bCs w:val="0"/>
+          <w:i/>
+          <w:iCs/>
+          <w:sz w:val="30"/>
+          <w:szCs w:val="30"/>
+          <w:u w:val="single"/>
+        </w:rPr>
+        <w:t xml:space="preserve">My favorite is </w:t>
+      </w:r>
+      <w:r>
+        <w:rPr>
+          <w:b/>
+          <w:bCs/>
+          <w:i/>
+          <w:iCs/>
+          <w:sz w:val="30"/>
+          <w:szCs w:val="30"/>
+          <w:u w:val="single"/>
+        </w:rPr>
+        <w:t>{{</w:t>
+      </w:r>
+      <w:r>
+        <w:rPr>
+          <w:rFonts w:hint="default"/>
+          <w:b/>
+          <w:bCs/>
+          <w:i/>
+          <w:iCs/>
+          <w:sz w:val="30"/>
+          <w:szCs w:val="30"/>
+          <w:u w:val="single"/>
+        </w:rPr>
+        <w:t>Images</w:t>
+      </w:r>
+      <w:r>
+        <w:rPr>
+          <w:b/>
+          <w:bCs/>
+          <w:i/>
+          <w:iCs/>
+          <w:sz w:val="30"/>
+          <w:szCs w:val="30"/>
+          <w:u w:val="single"/>
+        </w:rPr>
+        <w:t>.1}}</w:t>
+      </w:r>
+      <w:r>
+        <w:rPr>
+          <w:b w:val="0"/>
+          <w:bCs w:val="0"/>
+          <w:i/>
+          <w:iCs/>
+          <w:sz w:val="30"/>
+          <w:szCs w:val="30"/>
+          <w:u w:val="single"/>
+        </w:rPr>
+        <w:t>.</w:t>
+      </w:r>
+    </w:p>
+    <w:p>
+      <w:pPr>
+        <w:rPr>
+          <w:rFonts w:hint="default"/>
+          <w:b w:val="0"/>
+          <w:bCs w:val="0"/>
+          <w:i/>
+          <w:iCs/>
+          <w:sz w:val="30"/>
+          <w:szCs w:val="30"/>
+          <w:u w:val="single"/>
+          <w:lang w:eastAsia="zh-CN"/>
+        </w:rPr>
+      </w:pPr>
+      <w:r>
+        <w:rPr>
+          <w:i/>
+          <w:iCs/>
+          <w:sz w:val="30"/>
+          <w:szCs w:val="30"/>
+          <w:highlight w:val="yellow"/>
+        </w:rPr>
+        <w:t xml:space="preserve">These </w:t>
+      </w:r>
+      <w:r>
+        <w:rPr>
+          <w:rFonts w:hint="default"/>
+          <w:i/>
+          <w:iCs/>
+          <w:sz w:val="30"/>
+          <w:szCs w:val="30"/>
+          <w:highlight w:val="yellow"/>
+        </w:rPr>
+        <w:t xml:space="preserve">avatars </w:t>
+      </w:r>
+      <w:r>
+        <w:rPr>
+          <w:i/>
+          <w:iCs/>
+          <w:sz w:val="30"/>
+          <w:szCs w:val="30"/>
+          <w:highlight w:val="yellow"/>
+        </w:rPr>
+        <w:t xml:space="preserve">are based on my old </w:t>
+      </w:r>
+      <w:r>
+        <w:rPr>
+          <w:rFonts w:hint="default"/>
+          <w:i/>
+          <w:iCs/>
+          <w:sz w:val="30"/>
+          <w:szCs w:val="30"/>
+          <w:highlight w:val="yellow"/>
+        </w:rPr>
+        <w:t>avatar</w:t>
+      </w:r>
+      <w:r>
+        <w:rPr>
+          <w:i/>
+          <w:iCs/>
+          <w:sz w:val="30"/>
+          <w:szCs w:val="30"/>
+          <w:highlight w:val="yellow"/>
+        </w:rPr>
+        <w:t xml:space="preserve">: </w:t>
+      </w:r>
+      <w:r>
+        <w:rPr>
+          <w:b/>
+          <w:bCs/>
+          <w:i/>
+          <w:iCs/>
+          <w:color w:val="EF413D"/>
+          <w:sz w:val="30"/>
+          <w:szCs w:val="30"/>
+          <w:highlight w:val="yellow"/>
+        </w:rPr>
+        <w:t>{{</w:t>
+      </w:r>
+      <w:r>
+        <w:rPr>
+          <w:rFonts w:hint="default"/>
+          <w:b/>
+          <w:bCs/>
+          <w:i/>
+          <w:iCs/>
+          <w:color w:val="EF413D"/>
+          <w:sz w:val="30"/>
+          <w:szCs w:val="30"/>
+          <w:highlight w:val="yellow"/>
+        </w:rPr>
+        <w:t>Image</w:t>
+      </w:r>
+      <w:r>
+        <w:rPr>
+          <w:b/>
+          <w:bCs/>
+          <w:i/>
+          <w:iCs/>
+          <w:color w:val="EF413D"/>
+          <w:sz w:val="30"/>
+          <w:szCs w:val="30"/>
+          <w:highlight w:val="yellow"/>
+        </w:rPr>
+        <w:t>s }}</w:t>
+      </w:r>
+      <w:r>
+        <w:rPr>
+          <w:b w:val="0"/>
+          <w:bCs w:val="0"/>
+          <w:i/>
+          <w:iCs/>
+          <w:color w:val="auto"/>
+          <w:sz w:val="30"/>
+          <w:szCs w:val="30"/>
+          <w:highlight w:val="yellow"/>
+        </w:rPr>
+        <w:t>!!!</w:t>
+      </w:r>
+    </w:p>
+    <w:p>
+      <w:pPr>
+        <w:rPr>
+          <w:sz w:val="30"/>
+          <w:szCs w:val="30"/>
+        </w:rPr>
+      </w:pPr>
+      <w:r>
+        <w:rPr>
+          <w:sz w:val="30"/>
+          <w:szCs w:val="30"/>
+        </w:rPr>
+        <w:t>Or in list:</w:t>
+      </w:r>
+    </w:p>
+    <w:p>
+      <w:pPr>
+        <w:numPr>
+          <w:ilvl w:val="0"/>
+          <w:numId w:val="1"/>
+        </w:numPr>
+        <w:rPr>
+          <w:rFonts w:hint="default"/>
+          <w:color w:val="000000" w:themeColor="text1"/>
+        </w:rPr>
+      </w:pPr>
+      <w:r>
+        <w:rPr>
+          <w:b w:val="0"/>
+          <w:bCs w:val="0"/>
+          <w:sz w:val="28"/>
+          <w:szCs w:val="28"/>
+        </w:rPr>
+        <w:t>{{</w:t>
+      </w:r>
+      <w:r>
+        <w:rPr>
+          <w:rFonts w:hint="default"/>
+          <w:b w:val="0"/>
+          <w:bCs w:val="0"/>
+          <w:sz w:val="28"/>
+          <w:szCs w:val="28"/>
+        </w:rPr>
+        <w:t xml:space="preserve">Images </w:t>
+      </w:r>
+      <w:r>
+        <w:rPr>
+          <w:b w:val="0"/>
+          <w:bCs w:val="0"/>
+          <w:sz w:val="28"/>
+          <w:szCs w:val="28"/>
+        </w:rPr>
+        <w:t>:empty:remove:row}}</w:t>
+      </w:r>
+    </w:p>
+    <w:p>
+      <w:pPr>
+        <w:rPr>
+          <w:sz w:val="30"/>
+          <w:szCs w:val="30"/>
+        </w:rPr>
+      </w:pPr>
+    </w:p>
+    <w:p>
+      <w:pPr>
+        <w:rPr>
           <w:sz w:val="30"/>
           <w:szCs w:val="30"/>
         </w:rPr>
@@ -312,7 +625,7 @@
     <w:tbl>
       <w:tblPr>
         <w:tblStyle w:val="3"/>
-        <w:tblW w:w="9638" w:type="dxa"/>
+        <w:tblW w:w="9733" w:type="dxa"/>
         <w:tblInd w:w="0" w:type="dxa"/>
         <w:tblBorders>
           <w:top w:val="single" w:color="000000" w:sz="2" w:space="0"/>
@@ -322,7 +635,7 @@
           <w:insideH w:val="single" w:color="000000" w:sz="2" w:space="0"/>
           <w:insideV w:val="none" w:color="auto" w:sz="0" w:space="0"/>
         </w:tblBorders>
-        <w:tblLayout w:type="autofit"/>
+        <w:tblLayout w:type="fixed"/>
         <w:tblCellMar>
           <w:top w:w="55" w:type="dxa"/>
           <w:left w:w="40" w:type="dxa"/>
@@ -331,14 +644,55 @@
         </w:tblCellMar>
       </w:tblPr>
       <w:tblGrid>
-        <w:gridCol w:w="5496"/>
-        <w:gridCol w:w="2452"/>
-        <w:gridCol w:w="1690"/>
+        <w:gridCol w:w="1967"/>
+        <w:gridCol w:w="2250"/>
+        <w:gridCol w:w="1817"/>
+        <w:gridCol w:w="3699"/>
       </w:tblGrid>
       <w:tr>
+        <w:tblPrEx>
+          <w:tblBorders>
+            <w:top w:val="single" w:color="000000" w:sz="2" w:space="0"/>
+            <w:left w:val="single" w:color="000000" w:sz="2" w:space="0"/>
+            <w:bottom w:val="single" w:color="000000" w:sz="2" w:space="0"/>
+            <w:right w:val="none" w:color="auto" w:sz="0" w:space="0"/>
+            <w:insideH w:val="single" w:color="000000" w:sz="2" w:space="0"/>
+            <w:insideV w:val="none" w:color="auto" w:sz="0" w:space="0"/>
+          </w:tblBorders>
+        </w:tblPrEx>
         <w:tc>
           <w:tcPr>
-            <w:tcW w:w="3212" w:type="dxa"/>
+            <w:tcW w:w="1967" w:type="dxa"/>
+            <w:tcBorders>
+              <w:top w:val="single" w:color="000000" w:sz="2" w:space="0"/>
+              <w:left w:val="single" w:color="000000" w:sz="2" w:space="0"/>
+              <w:bottom w:val="single" w:color="000000" w:sz="2" w:space="0"/>
+              <w:insideH w:val="single" w:sz="2" w:space="0"/>
+            </w:tcBorders>
+            <w:shd w:val="clear" w:color="auto" w:fill="EEEEEE"/>
+          </w:tcPr>
+          <w:p>
+            <w:pPr>
+              <w:pStyle w:val="364"/>
+              <w:rPr>
+                <w:rFonts w:hint="default"/>
+                <w:sz w:val="30"/>
+                <w:szCs w:val="30"/>
+              </w:rPr>
+            </w:pPr>
+            <w:r>
+              <w:rPr>
+                <w:rFonts w:hint="default"/>
+                <w:sz w:val="30"/>
+                <w:szCs w:val="30"/>
+              </w:rPr>
+              <w:t>Avatar</w:t>
+            </w:r>
+          </w:p>
+        </w:tc>
+        <w:tc>
+          <w:tcPr>
+            <w:tcW w:w="2250" w:type="dxa"/>
             <w:tcBorders>
               <w:top w:val="single" w:color="000000" w:sz="2" w:space="0"/>
               <w:left w:val="single" w:color="000000" w:sz="2" w:space="0"/>
@@ -366,7 +720,7 @@
         </w:tc>
         <w:tc>
           <w:tcPr>
-            <w:tcW w:w="3213" w:type="dxa"/>
+            <w:tcW w:w="1817" w:type="dxa"/>
             <w:tcBorders>
               <w:top w:val="single" w:color="000000" w:sz="2" w:space="0"/>
               <w:left w:val="single" w:color="000000" w:sz="2" w:space="0"/>
@@ -394,7 +748,7 @@
         </w:tc>
         <w:tc>
           <w:tcPr>
-            <w:tcW w:w="3213" w:type="dxa"/>
+            <w:tcW w:w="3699" w:type="dxa"/>
             <w:tcBorders>
               <w:top w:val="single" w:color="000000" w:sz="2" w:space="0"/>
               <w:left w:val="single" w:color="000000" w:sz="2" w:space="0"/>
@@ -417,9 +771,22 @@
         </w:tc>
       </w:tr>
       <w:tr>
+        <w:tblPrEx>
+          <w:tblBorders>
+            <w:top w:val="single" w:color="000000" w:sz="2" w:space="0"/>
+            <w:left w:val="single" w:color="000000" w:sz="2" w:space="0"/>
+            <w:bottom w:val="single" w:color="000000" w:sz="2" w:space="0"/>
+            <w:right w:val="none" w:color="auto" w:sz="0" w:space="0"/>
+            <w:insideH w:val="single" w:color="000000" w:sz="2" w:space="0"/>
+            <w:insideV w:val="none" w:color="auto" w:sz="0" w:space="0"/>
+          </w:tblBorders>
+        </w:tblPrEx>
+        <w:trPr>
+          <w:trHeight w:val="0" w:hRule="atLeast"/>
+        </w:trPr>
         <w:tc>
           <w:tcPr>
-            <w:tcW w:w="3212" w:type="dxa"/>
+            <w:tcW w:w="1967" w:type="dxa"/>
             <w:tcBorders>
               <w:top w:val="single" w:color="000000" w:sz="2" w:space="0"/>
               <w:left w:val="single" w:color="000000" w:sz="2" w:space="0"/>
@@ -427,10 +794,126 @@
               <w:insideH w:val="single" w:sz="2" w:space="0"/>
             </w:tcBorders>
             <w:shd w:val="clear" w:color="auto" w:fill="auto"/>
+            <w:vAlign w:val="center"/>
           </w:tcPr>
           <w:p>
             <w:pPr>
               <w:pStyle w:val="364"/>
+              <w:jc w:val="both"/>
+              <w:rPr>
+                <w:rFonts w:hint="default"/>
+                <w:b/>
+                <w:bCs/>
+                <w:sz w:val="30"/>
+                <w:szCs w:val="30"/>
+              </w:rPr>
+            </w:pPr>
+            <w:r>
+              <w:rPr>
+                <w:b/>
+                <w:bCs/>
+                <w:sz w:val="30"/>
+                <w:szCs w:val="30"/>
+              </w:rPr>
+              <w:t>{{Friends</w:t>
+            </w:r>
+            <w:r>
+              <w:rPr>
+                <w:rFonts w:hint="default"/>
+                <w:b/>
+                <w:bCs/>
+                <w:sz w:val="30"/>
+                <w:szCs w:val="30"/>
+              </w:rPr>
+              <w:t xml:space="preserve">.ImageLocal </w:t>
+            </w:r>
+            <w:r>
+              <w:rPr>
+                <w:b/>
+                <w:bCs/>
+                <w:sz w:val="30"/>
+                <w:szCs w:val="30"/>
+              </w:rPr>
+              <w:t>:empty:</w:t>
+            </w:r>
+            <w:r>
+              <w:rPr>
+                <w:rFonts w:hint="default"/>
+                <w:b/>
+                <w:bCs/>
+                <w:sz w:val="30"/>
+                <w:szCs w:val="30"/>
+              </w:rPr>
+              <w:t>cl</w:t>
+            </w:r>
+            <w:r>
+              <w:rPr>
+                <w:rFonts w:hint="default"/>
+                <w:b/>
+                <w:bCs/>
+                <w:sz w:val="30"/>
+                <w:szCs w:val="30"/>
+              </w:rPr>
+              <w:t>e</w:t>
+            </w:r>
+            <w:bookmarkStart w:id="0" w:name="_GoBack"/>
+            <w:bookmarkEnd w:id="0"/>
+            <w:r>
+              <w:rPr>
+                <w:rFonts w:hint="default"/>
+                <w:b/>
+                <w:bCs/>
+                <w:sz w:val="30"/>
+                <w:szCs w:val="30"/>
+              </w:rPr>
+              <w:t>ar</w:t>
+            </w:r>
+            <w:r>
+              <w:rPr>
+                <w:b/>
+                <w:bCs/>
+                <w:sz w:val="30"/>
+                <w:szCs w:val="30"/>
+              </w:rPr>
+              <w:t>:</w:t>
+            </w:r>
+            <w:r>
+              <w:rPr>
+                <w:rFonts w:hint="default"/>
+                <w:b/>
+                <w:bCs/>
+                <w:sz w:val="30"/>
+                <w:szCs w:val="30"/>
+              </w:rPr>
+              <w:t>placeholder</w:t>
+            </w:r>
+            <w:r>
+              <w:rPr>
+                <w:b/>
+                <w:bCs/>
+                <w:sz w:val="30"/>
+                <w:szCs w:val="30"/>
+              </w:rPr>
+              <w:t>}}</w:t>
+            </w:r>
+          </w:p>
+        </w:tc>
+        <w:tc>
+          <w:tcPr>
+            <w:tcW w:w="2250" w:type="dxa"/>
+            <w:tcBorders>
+              <w:top w:val="single" w:color="000000" w:sz="2" w:space="0"/>
+              <w:left w:val="single" w:color="000000" w:sz="2" w:space="0"/>
+              <w:bottom w:val="single" w:color="000000" w:sz="2" w:space="0"/>
+              <w:insideH w:val="single" w:sz="2" w:space="0"/>
+            </w:tcBorders>
+            <w:shd w:val="clear" w:color="auto" w:fill="auto"/>
+            <w:vAlign w:val="center"/>
+          </w:tcPr>
+          <w:p>
+            <w:pPr>
+              <w:pStyle w:val="364"/>
+              <w:jc w:val="both"/>
             </w:pPr>
             <w:r>
               <w:rPr>
@@ -445,7 +928,7 @@
         </w:tc>
         <w:tc>
           <w:tcPr>
-            <w:tcW w:w="3213" w:type="dxa"/>
+            <w:tcW w:w="1817" w:type="dxa"/>
             <w:tcBorders>
               <w:top w:val="single" w:color="000000" w:sz="2" w:space="0"/>
               <w:left w:val="single" w:color="000000" w:sz="2" w:space="0"/>
@@ -453,10 +936,12 @@
               <w:insideH w:val="single" w:sz="2" w:space="0"/>
             </w:tcBorders>
             <w:shd w:val="clear" w:color="auto" w:fill="auto"/>
+            <w:vAlign w:val="center"/>
           </w:tcPr>
           <w:p>
             <w:pPr>
               <w:pStyle w:val="364"/>
+              <w:jc w:val="both"/>
               <w:rPr>
                 <w:sz w:val="30"/>
                 <w:szCs w:val="30"/>
@@ -473,7 +958,7 @@
         </w:tc>
         <w:tc>
           <w:tcPr>
-            <w:tcW w:w="3213" w:type="dxa"/>
+            <w:tcW w:w="3699" w:type="dxa"/>
             <w:tcBorders>
               <w:top w:val="single" w:color="000000" w:sz="2" w:space="0"/>
               <w:left w:val="single" w:color="000000" w:sz="2" w:space="0"/>
@@ -483,10 +968,12 @@
               <w:insideV w:val="single" w:sz="2" w:space="0"/>
             </w:tcBorders>
             <w:shd w:val="clear" w:color="auto" w:fill="auto"/>
+            <w:vAlign w:val="center"/>
           </w:tcPr>
           <w:p>
             <w:pPr>
               <w:pStyle w:val="364"/>
+              <w:jc w:val="both"/>
               <w:rPr>
                 <w:color w:val="808080"/>
                 <w:sz w:val="30"/>
@@ -643,7 +1130,24 @@
           <w:szCs w:val="30"/>
           <w:u w:val="none"/>
         </w:rPr>
-        <w:t xml:space="preserve">My best friend </w:t>
+        <w:t>My bes</w:t>
+      </w:r>
+      <w:r>
+        <w:rPr>
+          <w:rFonts w:hint="default"/>
+          <w:sz w:val="30"/>
+          <w:szCs w:val="30"/>
+          <w:u w:val="none"/>
+        </w:rPr>
+        <w:t>t</w:t>
+      </w:r>
+      <w:r>
+        <w:rPr>
+          <w:sz w:val="30"/>
+          <w:szCs w:val="30"/>
+          <w:u w:val="none"/>
+        </w:rPr>
+        <w:t xml:space="preserve"> friend </w:t>
       </w:r>
       <w:r>
         <w:rPr>
@@ -654,14 +1158,37 @@
           <w:szCs w:val="30"/>
           <w:u w:val="none"/>
         </w:rPr>
-        <w:t>{{Friends.1.Name}}</w:t>
-      </w:r>
-      <w:r>
-        <w:rPr>
+        <w:t>{{Friends.1.</w:t>
+      </w:r>
+      <w:r>
+        <w:rPr>
+          <w:rFonts w:hint="default"/>
+          <w:b/>
+          <w:bCs/>
+          <w:color w:val="1B75BC"/>
           <w:sz w:val="30"/>
           <w:szCs w:val="30"/>
           <w:u w:val="none"/>
         </w:rPr>
+        <w:t>ImageLocal</w:t>
+      </w:r>
+      <w:r>
+        <w:rPr>
+          <w:b/>
+          <w:bCs/>
+          <w:color w:val="1B75BC"/>
+          <w:sz w:val="30"/>
+          <w:szCs w:val="30"/>
+          <w:u w:val="none"/>
+        </w:rPr>
+        <w:t>}}{{Friends.1.Name}}</w:t>
+      </w:r>
+      <w:r>
+        <w:rPr>
+          <w:sz w:val="30"/>
+          <w:szCs w:val="30"/>
+          <w:u w:val="none"/>
+        </w:rPr>
         <w:t xml:space="preserve"> is </w:t>
       </w:r>
       <w:r>
@@ -674,7 +1201,6 @@
         <w:t>{{Friends.1.Age}} years old.</w:t>
       </w:r>
     </w:p>
-    <w:p/>
     <w:p/>
     <w:p>
       <w:r>

</xml_diff>